<commit_message>
Changes to doc for FR2
</commit_message>
<xml_diff>
--- a/Assignment 2 - Patient Vitals Management System.docx
+++ b/Assignment 2 - Patient Vitals Management System.docx
@@ -2,6 +2,8 @@
 <file path=word/document.xml><?xml version="1.0" encoding="utf-8"?>
 <w:document xmlns:wpc="http://schemas.microsoft.com/office/word/2010/wordprocessingCanvas" xmlns:cx="http://schemas.microsoft.com/office/drawing/2014/chartex" xmlns:cx1="http://schemas.microsoft.com/office/drawing/2015/9/8/chartex" xmlns:cx2="http://schemas.microsoft.com/office/drawing/2015/10/21/chartex" xmlns:cx3="http://schemas.microsoft.com/office/drawing/2016/5/9/chartex" xmlns:cx4="http://schemas.microsoft.com/office/drawing/2016/5/10/chartex" xmlns:cx5="http://schemas.microsoft.com/office/drawing/2016/5/11/chartex" xmlns:cx6="http://schemas.microsoft.com/office/drawing/2016/5/12/chartex" xmlns:cx7="http://schemas.microsoft.com/office/drawing/2016/5/13/chartex" xmlns:cx8="http://schemas.microsoft.com/office/drawing/2016/5/14/chartex" xmlns:mc="http://schemas.openxmlformats.org/markup-compatibility/2006" xmlns:aink="http://schemas.microsoft.com/office/drawing/2016/ink" xmlns:am3d="http://schemas.microsoft.com/office/drawing/2017/model3d" xmlns:o="urn:schemas-microsoft-com:office:office" xmlns:oel="http://schemas.microsoft.com/office/2019/extlst" xmlns:r="http://schemas.openxmlformats.org/officeDocument/2006/relationships" xmlns:m="http://schemas.openxmlformats.org/officeDocument/2006/math" xmlns:v="urn:schemas-microsoft-com:vml" xmlns:wp14="http://schemas.microsoft.com/office/word/2010/wordprocessingDrawing" xmlns:wp="http://schemas.openxmlformats.org/drawingml/2006/wordprocessingDrawing" xmlns:w10="urn:schemas-microsoft-com:office:word" xmlns:w="http://schemas.openxmlformats.org/wordprocessingml/2006/main" xmlns:w14="http://schemas.microsoft.com/office/word/2010/wordml" xmlns:w15="http://schemas.microsoft.com/office/word/2012/wordml" xmlns:w16cex="http://schemas.microsoft.com/office/word/2018/wordml/cex" xmlns:w16cid="http://schemas.microsoft.com/office/word/2016/wordml/cid" xmlns:w16="http://schemas.microsoft.com/office/word/2018/wordml" xmlns:w16du="http://schemas.microsoft.com/office/word/2023/wordml/word16du" xmlns:w16sdtdh="http://schemas.microsoft.com/office/word/2020/wordml/sdtdatahash" xmlns:w16se="http://schemas.microsoft.com/office/word/2015/wordml/symex" xmlns:wpg="http://schemas.microsoft.com/office/word/2010/wordprocessingGroup" xmlns:wpi="http://schemas.microsoft.com/office/word/2010/wordprocessingInk" xmlns:wne="http://schemas.microsoft.com/office/word/2006/wordml" xmlns:wps="http://schemas.microsoft.com/office/word/2010/wordprocessingShape" mc:Ignorable="w14 w15 w16se w16cid w16 w16cex w16sdtdh wp14">
   <w:body>
+    <w:bookmarkStart w:id="0" w:name="_Hlk136983687" w:displacedByCustomXml="next"/>
+    <w:bookmarkEnd w:id="0" w:displacedByCustomXml="next"/>
     <w:sdt>
       <w:sdtPr>
         <w:id w:val="1513034528"/>
@@ -11,8 +13,15 @@
         </w:docPartObj>
       </w:sdtPr>
       <w:sdtContent>
-        <w:p/>
         <w:p>
+          <w:pPr>
+            <w:jc w:val="both"/>
+          </w:pPr>
+        </w:p>
+        <w:p>
+          <w:pPr>
+            <w:jc w:val="both"/>
+          </w:pPr>
           <w:r>
             <w:rPr>
               <w:noProof/>
@@ -20,7 +29,7 @@
             <mc:AlternateContent>
               <mc:Choice Requires="wps">
                 <w:drawing>
-                  <wp:anchor distT="0" distB="0" distL="182880" distR="182880" simplePos="0" relativeHeight="251657216" behindDoc="0" locked="0" layoutInCell="1" allowOverlap="1" wp14:anchorId="243D0624" wp14:editId="5421675F">
+                  <wp:anchor distT="0" distB="0" distL="182880" distR="182880" simplePos="0" relativeHeight="251657216" behindDoc="0" locked="0" layoutInCell="1" allowOverlap="1" wp14:anchorId="243D0624" wp14:editId="50178CEE">
                     <wp:simplePos x="0" y="0"/>
                     <mc:AlternateContent>
                       <mc:Choice Requires="wp14">
@@ -30,7 +39,7 @@
                       </mc:Choice>
                       <mc:Fallback>
                         <wp:positionH relativeFrom="page">
-                          <wp:posOffset>1355725</wp:posOffset>
+                          <wp:posOffset>968375</wp:posOffset>
                         </wp:positionH>
                       </mc:Fallback>
                     </mc:AlternateContent>
@@ -222,7 +231,7 @@
                     <v:stroke joinstyle="miter"/>
                     <v:path gradientshapeok="t" o:connecttype="rect"/>
                   </v:shapetype>
-                  <v:shape id="Text Box 32" o:spid="_x0000_s1026" type="#_x0000_t202" style="position:absolute;margin-left:0;margin-top:0;width:369pt;height:529.2pt;z-index:251657216;visibility:visible;mso-wrap-style:square;mso-width-percent:790;mso-height-percent:350;mso-left-percent:77;mso-top-percent:540;mso-wrap-distance-left:14.4pt;mso-wrap-distance-top:0;mso-wrap-distance-right:14.4pt;mso-wrap-distance-bottom:0;mso-position-horizontal-relative:margin;mso-position-vertical-relative:page;mso-width-percent:790;mso-height-percent:350;mso-left-percent:77;mso-top-percent:540;mso-width-relative:margin;mso-height-relative:page;v-text-anchor:top" o:gfxdata="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" filled="f" stroked="f" strokeweight=".5pt">
+                  <v:shape id="Text Box 32" o:spid="_x0000_s1026" type="#_x0000_t202" style="position:absolute;left:0;text-align:left;margin-left:0;margin-top:0;width:369pt;height:529.2pt;z-index:251657216;visibility:visible;mso-wrap-style:square;mso-width-percent:790;mso-height-percent:350;mso-left-percent:77;mso-top-percent:540;mso-wrap-distance-left:14.4pt;mso-wrap-distance-top:0;mso-wrap-distance-right:14.4pt;mso-wrap-distance-bottom:0;mso-position-horizontal-relative:margin;mso-position-vertical-relative:page;mso-width-percent:790;mso-height-percent:350;mso-left-percent:77;mso-top-percent:540;mso-width-relative:margin;mso-height-relative:page;v-text-anchor:top" o:gfxdata="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" filled="f" stroked="f" strokeweight=".5pt">
                     <v:textbox style="mso-fit-shape-to-text:t" inset="0,0,0,0">
                       <w:txbxContent>
                         <w:p>
@@ -351,7 +360,7 @@
             <mc:AlternateContent>
               <mc:Choice Requires="wps">
                 <w:drawing>
-                  <wp:anchor distT="0" distB="0" distL="114300" distR="114300" simplePos="0" relativeHeight="251656192" behindDoc="0" locked="0" layoutInCell="1" allowOverlap="1" wp14:anchorId="20878E9E" wp14:editId="0B76F47B">
+                  <wp:anchor distT="0" distB="0" distL="114300" distR="114300" simplePos="0" relativeHeight="251656192" behindDoc="0" locked="0" layoutInCell="1" allowOverlap="1" wp14:anchorId="20878E9E" wp14:editId="46F85056">
                     <wp:simplePos x="0" y="0"/>
                     <wp:positionH relativeFrom="margin">
                       <wp:align>right</wp:align>
@@ -473,7 +482,7 @@
               </mc:Choice>
               <mc:Fallback>
                 <w:pict>
-                  <v:rect w14:anchorId="20878E9E" id="Rectangle 33" o:spid="_x0000_s1027" style="position:absolute;margin-left:-4.4pt;margin-top:0;width:46.8pt;height:77.75pt;z-index:251656192;visibility:visible;mso-wrap-style:square;mso-width-percent:76;mso-height-percent:98;mso-top-percent:23;mso-wrap-distance-left:9pt;mso-wrap-distance-top:0;mso-wrap-distance-right:9pt;mso-wrap-distance-bottom:0;mso-position-horizontal:right;mso-position-horizontal-relative:margin;mso-position-vertical-relative:page;mso-width-percent:76;mso-height-percent:98;mso-top-percent:23;mso-width-relative:page;mso-height-relative:page;v-text-anchor:bottom" o:gfxdata="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" fillcolor="#4472c4 [3204]" stroked="f" strokeweight="1pt">
+                  <v:rect w14:anchorId="20878E9E" id="Rectangle 33" o:spid="_x0000_s1027" style="position:absolute;left:0;text-align:left;margin-left:-4.4pt;margin-top:0;width:46.8pt;height:77.75pt;z-index:251656192;visibility:visible;mso-wrap-style:square;mso-width-percent:76;mso-height-percent:98;mso-top-percent:23;mso-wrap-distance-left:9pt;mso-wrap-distance-top:0;mso-wrap-distance-right:9pt;mso-wrap-distance-bottom:0;mso-position-horizontal:right;mso-position-horizontal-relative:margin;mso-position-vertical-relative:page;mso-width-percent:76;mso-height-percent:98;mso-top-percent:23;mso-width-relative:page;mso-height-relative:page;v-text-anchor:bottom" o:gfxdata="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" fillcolor="#4472c4 [3204]" stroked="f" strokeweight="1pt">
                     <o:lock v:ext="edit" aspectratio="t"/>
                     <v:textbox inset="3.6pt,,3.6pt">
                       <w:txbxContent>
@@ -533,37 +542,190 @@
     </w:sdt>
     <w:p>
       <w:pPr>
-        <w:pStyle w:val="Heading1"/>
+        <w:pStyle w:val="Heading2"/>
+        <w:jc w:val="both"/>
       </w:pPr>
       <w:r>
         <w:lastRenderedPageBreak/>
-        <w:t>UML Class Diagram Versions</w:t>
-      </w:r>
-    </w:p>
-    <w:p>
-      <w:pPr>
-        <w:pStyle w:val="Heading2"/>
-      </w:pPr>
-      <w:r>
         <w:t>V1</w:t>
       </w:r>
-    </w:p>
-    <w:p>
+      <w:r>
+        <w:t xml:space="preserve"> – FR1</w:t>
+      </w:r>
+      <w:r>
+        <w:t xml:space="preserve"> – Adapter Pattern</w:t>
+      </w:r>
+    </w:p>
+    <w:p>
+      <w:pPr>
+        <w:jc w:val="both"/>
+      </w:pPr>
+      <w:r>
+        <w:t>The</w:t>
+      </w:r>
+      <w:r>
+        <w:t xml:space="preserve"> pattern chosen was the </w:t>
+      </w:r>
+      <w:r>
+        <w:rPr>
+          <w:rFonts w:ascii="Source Code Pro Medium" w:hAnsi="Source Code Pro Medium"/>
+          <w:sz w:val="18"/>
+          <w:szCs w:val="18"/>
+        </w:rPr>
+        <w:t>Adapter</w:t>
+      </w:r>
+      <w:r>
+        <w:rPr>
+          <w:sz w:val="18"/>
+          <w:szCs w:val="18"/>
+        </w:rPr>
+        <w:t xml:space="preserve"> </w:t>
+      </w:r>
+      <w:r>
+        <w:t>pattern</w:t>
+      </w:r>
+      <w:r>
+        <w:t>.</w:t>
+      </w:r>
+    </w:p>
+    <w:p>
+      <w:pPr>
+        <w:pStyle w:val="Heading3"/>
+        <w:jc w:val="both"/>
+      </w:pPr>
+      <w:r>
+        <w:t>Justification</w:t>
+      </w:r>
+    </w:p>
+    <w:p>
+      <w:pPr>
+        <w:jc w:val="both"/>
+      </w:pPr>
+      <w:r>
+        <w:t xml:space="preserve">We need to make the </w:t>
+      </w:r>
+      <w:r>
+        <w:rPr>
+          <w:rFonts w:ascii="Source Code Pro Medium" w:hAnsi="Source Code Pro Medium"/>
+          <w:sz w:val="18"/>
+          <w:szCs w:val="18"/>
+        </w:rPr>
+        <w:t>PatientFileLoader</w:t>
+      </w:r>
+      <w:r>
+        <w:rPr>
+          <w:sz w:val="18"/>
+          <w:szCs w:val="18"/>
+        </w:rPr>
+        <w:t xml:space="preserve"> </w:t>
+      </w:r>
+      <w:r>
+        <w:t xml:space="preserve">compatible with the existing </w:t>
+      </w:r>
+      <w:r>
+        <w:rPr>
+          <w:rFonts w:ascii="Source Code Pro Medium" w:hAnsi="Source Code Pro Medium"/>
+          <w:sz w:val="18"/>
+          <w:szCs w:val="18"/>
+        </w:rPr>
+        <w:t>AbstractPatientDatabaseLoader</w:t>
+      </w:r>
+      <w:r>
+        <w:rPr>
+          <w:sz w:val="18"/>
+          <w:szCs w:val="18"/>
+        </w:rPr>
+        <w:t xml:space="preserve"> </w:t>
+      </w:r>
+      <w:r>
+        <w:t xml:space="preserve">abstract base class. This means we must adapt the functionality of the PatientFileLoader to fit the method signatures declared in the </w:t>
+      </w:r>
+      <w:r>
+        <w:rPr>
+          <w:rFonts w:ascii="Source Code Pro Medium" w:hAnsi="Source Code Pro Medium"/>
+          <w:sz w:val="18"/>
+          <w:szCs w:val="18"/>
+        </w:rPr>
+        <w:t>AbstractPatientDatabaseLoader</w:t>
+      </w:r>
+      <w:r>
+        <w:rPr>
+          <w:sz w:val="18"/>
+          <w:szCs w:val="18"/>
+        </w:rPr>
+        <w:t xml:space="preserve"> </w:t>
+      </w:r>
+      <w:r>
+        <w:t xml:space="preserve">abstract base class. Essentially, the </w:t>
+      </w:r>
+      <w:r>
+        <w:rPr>
+          <w:rFonts w:ascii="Source Code Pro Medium" w:hAnsi="Source Code Pro Medium"/>
+          <w:sz w:val="18"/>
+          <w:szCs w:val="18"/>
+        </w:rPr>
+        <w:t>PatientFileLoader</w:t>
+      </w:r>
+      <w:r>
+        <w:rPr>
+          <w:sz w:val="18"/>
+          <w:szCs w:val="18"/>
+        </w:rPr>
+        <w:t xml:space="preserve"> </w:t>
+      </w:r>
+      <w:r>
+        <w:t xml:space="preserve">needs a 'wrapper' that allows the uses of its methods within the expected interface of the </w:t>
+      </w:r>
+      <w:r>
+        <w:rPr>
+          <w:rFonts w:ascii="Source Code Pro Medium" w:hAnsi="Source Code Pro Medium"/>
+          <w:sz w:val="18"/>
+          <w:szCs w:val="18"/>
+        </w:rPr>
+        <w:t>PatientDatabaseLoader</w:t>
+      </w:r>
+      <w:r>
+        <w:t xml:space="preserve">. This scenario makes a great use case for the </w:t>
+      </w:r>
+      <w:r>
+        <w:rPr>
+          <w:rFonts w:ascii="Source Code Pro Medium" w:hAnsi="Source Code Pro Medium"/>
+          <w:sz w:val="18"/>
+          <w:szCs w:val="18"/>
+        </w:rPr>
+        <w:t>Adapter</w:t>
+      </w:r>
+      <w:r>
+        <w:rPr>
+          <w:sz w:val="18"/>
+          <w:szCs w:val="18"/>
+        </w:rPr>
+        <w:t xml:space="preserve"> </w:t>
+      </w:r>
+      <w:r>
+        <w:t>pattern.</w:t>
+      </w:r>
+    </w:p>
+    <w:p>
+      <w:pPr>
+        <w:pStyle w:val="ListParagraph"/>
+        <w:jc w:val="both"/>
+      </w:pPr>
       <w:r>
         <w:rPr>
           <w:noProof/>
         </w:rPr>
         <w:drawing>
-          <wp:anchor distT="0" distB="0" distL="114300" distR="114300" simplePos="0" relativeHeight="251659264" behindDoc="0" locked="0" layoutInCell="1" allowOverlap="1" wp14:anchorId="3DEDD5E3" wp14:editId="71DE4288">
+          <wp:anchor distT="0" distB="0" distL="114300" distR="114300" simplePos="0" relativeHeight="251659264" behindDoc="0" locked="0" layoutInCell="1" allowOverlap="1" wp14:anchorId="3DEDD5E3" wp14:editId="3575F3AB">
             <wp:simplePos x="0" y="0"/>
             <wp:positionH relativeFrom="margin">
-              <wp:align>right</wp:align>
+              <wp:align>center</wp:align>
             </wp:positionH>
             <wp:positionV relativeFrom="paragraph">
-              <wp:posOffset>441960</wp:posOffset>
+              <wp:posOffset>344170</wp:posOffset>
             </wp:positionV>
-            <wp:extent cx="5724525" cy="7077075"/>
-            <wp:effectExtent l="0" t="0" r="9525" b="9525"/>
+            <wp:extent cx="6020435" cy="7443470"/>
+            <wp:effectExtent l="0" t="0" r="0" b="5080"/>
             <wp:wrapSquare wrapText="bothSides"/>
             <wp:docPr id="252462839" name="Picture 1"/>
             <wp:cNvGraphicFramePr>
@@ -579,7 +741,7 @@
                     </pic:cNvPicPr>
                   </pic:nvPicPr>
                   <pic:blipFill>
-                    <a:blip r:embed="rId8" cstate="print">
+                    <a:blip r:embed="rId10" cstate="print">
                       <a:extLst>
                         <a:ext uri="{28A0092B-C50C-407E-A947-70E740481C1C}">
                           <a14:useLocalDpi xmlns:a14="http://schemas.microsoft.com/office/drawing/2010/main" val="0"/>
@@ -594,7 +756,7 @@
                   <pic:spPr bwMode="auto">
                     <a:xfrm>
                       <a:off x="0" y="0"/>
-                      <a:ext cx="5724525" cy="7077075"/>
+                      <a:ext cx="6020435" cy="7443470"/>
                     </a:xfrm>
                     <a:prstGeom prst="rect">
                       <a:avLst/>
@@ -617,25 +779,926 @@
         </w:drawing>
       </w:r>
       <w:r>
-        <w:t xml:space="preserve">For FR1, the pattern chosen was the </w:t>
-      </w:r>
-      <w:r>
-        <w:rPr>
-          <w:i/>
-          <w:iCs/>
-        </w:rPr>
-        <w:t>Adapter</w:t>
-      </w:r>
-      <w:r>
-        <w:t xml:space="preserve"> pattern. Below is the updated UML Class Diagram with the inclusion of this pattern.</w:t>
+        <w:t xml:space="preserve"> </w:t>
+      </w:r>
+    </w:p>
+    <w:p>
+      <w:pPr>
+        <w:jc w:val="both"/>
+      </w:pPr>
+    </w:p>
+    <w:p>
+      <w:pPr>
+        <w:jc w:val="both"/>
+      </w:pPr>
+    </w:p>
+    <w:p>
+      <w:pPr>
+        <w:pStyle w:val="Heading3"/>
+        <w:jc w:val="both"/>
+      </w:pPr>
+      <w:r>
+        <w:t xml:space="preserve">How </w:t>
+      </w:r>
+      <w:r>
+        <w:t>I</w:t>
+      </w:r>
+      <w:r>
+        <w:t xml:space="preserve">t </w:t>
+      </w:r>
+      <w:r>
+        <w:t>W</w:t>
+      </w:r>
+      <w:r>
+        <w:t>orks</w:t>
+      </w:r>
+    </w:p>
+    <w:p>
+      <w:pPr>
+        <w:pStyle w:val="ListParagraph"/>
+        <w:numPr>
+          <w:ilvl w:val="0"/>
+          <w:numId w:val="3"/>
+        </w:numPr>
+        <w:spacing w:before="120"/>
+        <w:jc w:val="both"/>
+      </w:pPr>
+      <w:r>
+        <w:t xml:space="preserve">The </w:t>
+      </w:r>
+      <w:r>
+        <w:rPr>
+          <w:rFonts w:ascii="Source Code Pro Medium" w:hAnsi="Source Code Pro Medium"/>
+          <w:sz w:val="18"/>
+          <w:szCs w:val="18"/>
+        </w:rPr>
+        <w:t>PatientFileAdapter</w:t>
+      </w:r>
+      <w:r>
+        <w:rPr>
+          <w:sz w:val="18"/>
+          <w:szCs w:val="18"/>
+        </w:rPr>
+        <w:t xml:space="preserve"> </w:t>
+      </w:r>
+      <w:r>
+        <w:t xml:space="preserve">class is a subclass of the </w:t>
+      </w:r>
+      <w:r>
+        <w:rPr>
+          <w:rFonts w:ascii="Source Code Pro Medium" w:hAnsi="Source Code Pro Medium"/>
+          <w:sz w:val="18"/>
+          <w:szCs w:val="18"/>
+        </w:rPr>
+        <w:t>AbstractPatientDatabaseLoader</w:t>
+      </w:r>
+      <w:r>
+        <w:rPr>
+          <w:sz w:val="18"/>
+          <w:szCs w:val="18"/>
+        </w:rPr>
+        <w:t xml:space="preserve"> </w:t>
+      </w:r>
+      <w:r>
+        <w:t>abstract base class</w:t>
+      </w:r>
+      <w:r>
+        <w:t xml:space="preserve">, within the adapter class, it has an instance of the </w:t>
+      </w:r>
+      <w:r>
+        <w:rPr>
+          <w:rFonts w:ascii="Source Code Pro Medium" w:hAnsi="Source Code Pro Medium"/>
+          <w:sz w:val="18"/>
+          <w:szCs w:val="18"/>
+        </w:rPr>
+        <w:t>PatientFileLoader</w:t>
+      </w:r>
+      <w:r>
+        <w:t>.</w:t>
+      </w:r>
+    </w:p>
+    <w:p>
+      <w:pPr>
+        <w:pStyle w:val="ListParagraph"/>
+        <w:numPr>
+          <w:ilvl w:val="0"/>
+          <w:numId w:val="3"/>
+        </w:numPr>
+        <w:spacing w:before="120"/>
+        <w:jc w:val="both"/>
+      </w:pPr>
+      <w:r>
+        <w:t xml:space="preserve">As the </w:t>
+      </w:r>
+      <w:r>
+        <w:rPr>
+          <w:rFonts w:ascii="Source Code Pro Medium" w:hAnsi="Source Code Pro Medium"/>
+          <w:sz w:val="18"/>
+          <w:szCs w:val="18"/>
+        </w:rPr>
+        <w:t>PatientFileAdapter</w:t>
+      </w:r>
+      <w:r>
+        <w:rPr>
+          <w:sz w:val="18"/>
+          <w:szCs w:val="18"/>
+        </w:rPr>
+        <w:t xml:space="preserve"> </w:t>
+      </w:r>
+      <w:r>
+        <w:t xml:space="preserve">is a subclass of the </w:t>
+      </w:r>
+      <w:r>
+        <w:rPr>
+          <w:rFonts w:ascii="Source Code Pro Medium" w:hAnsi="Source Code Pro Medium"/>
+          <w:sz w:val="18"/>
+          <w:szCs w:val="18"/>
+        </w:rPr>
+        <w:t>AbstractPatientDatabaseLoader</w:t>
+      </w:r>
+      <w:r>
+        <w:rPr>
+          <w:sz w:val="18"/>
+          <w:szCs w:val="18"/>
+        </w:rPr>
+        <w:t xml:space="preserve"> </w:t>
+      </w:r>
+      <w:r>
+        <w:t>abstract base class</w:t>
+      </w:r>
+      <w:r>
+        <w:t xml:space="preserve">, it must implement all the methods within the parent class, this allows us to implement custom logic into the methods. Therefore, we will use the local instance of the </w:t>
+      </w:r>
+      <w:r>
+        <w:rPr>
+          <w:rFonts w:ascii="Source Code Pro Medium" w:hAnsi="Source Code Pro Medium"/>
+          <w:sz w:val="18"/>
+          <w:szCs w:val="18"/>
+        </w:rPr>
+        <w:t>PatientFileLoader</w:t>
+      </w:r>
+      <w:r>
+        <w:t xml:space="preserve"> </w:t>
+      </w:r>
+      <w:r>
+        <w:t xml:space="preserve">to implement our chosen functionality within the </w:t>
+      </w:r>
+      <w:r>
+        <w:rPr>
+          <w:rFonts w:ascii="Source Code Pro Medium" w:hAnsi="Source Code Pro Medium"/>
+          <w:sz w:val="18"/>
+          <w:szCs w:val="18"/>
+        </w:rPr>
+        <w:t>loadPatients</w:t>
+      </w:r>
+      <w:r>
+        <w:rPr>
+          <w:sz w:val="18"/>
+          <w:szCs w:val="18"/>
+        </w:rPr>
+        <w:t xml:space="preserve"> </w:t>
+      </w:r>
+      <w:r>
+        <w:t xml:space="preserve">method of the </w:t>
+      </w:r>
+      <w:r>
+        <w:rPr>
+          <w:rFonts w:ascii="Source Code Pro Medium" w:hAnsi="Source Code Pro Medium"/>
+          <w:sz w:val="18"/>
+          <w:szCs w:val="18"/>
+        </w:rPr>
+        <w:t>AbstractPatientDatabaseLoader</w:t>
+      </w:r>
+      <w:r>
+        <w:rPr>
+          <w:sz w:val="18"/>
+          <w:szCs w:val="18"/>
+        </w:rPr>
+        <w:t xml:space="preserve"> </w:t>
+      </w:r>
+      <w:r>
+        <w:t>abstract base class</w:t>
+      </w:r>
+      <w:r>
+        <w:t>.</w:t>
+      </w:r>
+    </w:p>
+    <w:p>
+      <w:pPr>
+        <w:pStyle w:val="ListParagraph"/>
+        <w:numPr>
+          <w:ilvl w:val="0"/>
+          <w:numId w:val="3"/>
+        </w:numPr>
+        <w:spacing w:before="120"/>
+        <w:jc w:val="both"/>
+      </w:pPr>
+      <w:r>
+        <w:t xml:space="preserve">We </w:t>
+      </w:r>
+      <w:r>
+        <w:t>can</w:t>
+      </w:r>
+      <w:r>
+        <w:t xml:space="preserve"> easily switch between using the </w:t>
+      </w:r>
+      <w:r>
+        <w:rPr>
+          <w:rFonts w:ascii="Source Code Pro Medium" w:hAnsi="Source Code Pro Medium"/>
+          <w:sz w:val="18"/>
+          <w:szCs w:val="18"/>
+        </w:rPr>
+        <w:t>PatientFileAdapter</w:t>
+      </w:r>
+      <w:r>
+        <w:rPr>
+          <w:sz w:val="18"/>
+          <w:szCs w:val="18"/>
+        </w:rPr>
+        <w:t xml:space="preserve"> </w:t>
+      </w:r>
+      <w:r>
+        <w:t xml:space="preserve">and the </w:t>
+      </w:r>
+      <w:r>
+        <w:rPr>
+          <w:rFonts w:ascii="Source Code Pro Medium" w:hAnsi="Source Code Pro Medium"/>
+          <w:sz w:val="18"/>
+          <w:szCs w:val="18"/>
+        </w:rPr>
+        <w:t>PatientDatabaseLoader</w:t>
+      </w:r>
+      <w:r>
+        <w:rPr>
+          <w:sz w:val="18"/>
+          <w:szCs w:val="18"/>
+        </w:rPr>
+        <w:t xml:space="preserve"> </w:t>
+      </w:r>
+      <w:r>
+        <w:t xml:space="preserve">as </w:t>
+      </w:r>
+      <w:r>
+        <w:t xml:space="preserve">they both inherit from the same abstract base class, thereby enforcing a consistent </w:t>
+      </w:r>
+      <w:r>
+        <w:t>interface.</w:t>
+      </w:r>
+    </w:p>
+    <w:p>
+      <w:pPr>
+        <w:pStyle w:val="Heading3"/>
+        <w:jc w:val="both"/>
+      </w:pPr>
+      <w:r>
+        <w:t>Git Commits</w:t>
+      </w:r>
+    </w:p>
+    <w:p>
+      <w:pPr>
+        <w:jc w:val="both"/>
+      </w:pPr>
+      <w:r>
+        <w:t>Implementation of the adapter pattern: fdb056d.</w:t>
+      </w:r>
+    </w:p>
+    <w:p>
+      <w:pPr>
+        <w:pStyle w:val="Heading2"/>
+        <w:jc w:val="both"/>
+      </w:pPr>
+      <w:r>
+        <w:t>V2 – FR2</w:t>
+      </w:r>
+      <w:r>
+        <w:t xml:space="preserve"> – Strategy Pattern</w:t>
+      </w:r>
+    </w:p>
+    <w:p>
+      <w:pPr>
+        <w:jc w:val="both"/>
+      </w:pPr>
+      <w:r>
+        <w:t xml:space="preserve">The pattern chosen was the </w:t>
+      </w:r>
+      <w:r>
+        <w:rPr>
+          <w:rFonts w:ascii="Source Code Pro Medium" w:hAnsi="Source Code Pro Medium"/>
+          <w:sz w:val="18"/>
+          <w:szCs w:val="18"/>
+        </w:rPr>
+        <w:t>Strategy</w:t>
+      </w:r>
+      <w:r>
+        <w:rPr>
+          <w:sz w:val="18"/>
+          <w:szCs w:val="18"/>
+        </w:rPr>
+        <w:t xml:space="preserve"> </w:t>
+      </w:r>
+      <w:r>
+        <w:t xml:space="preserve">pattern. </w:t>
+      </w:r>
+    </w:p>
+    <w:p>
+      <w:pPr>
+        <w:pStyle w:val="Heading3"/>
+        <w:jc w:val="both"/>
+      </w:pPr>
+      <w:r>
+        <w:t>Justification</w:t>
+      </w:r>
+    </w:p>
+    <w:p>
+      <w:pPr>
+        <w:jc w:val="both"/>
+      </w:pPr>
+      <w:r>
+        <w:rPr>
+          <w:noProof/>
+        </w:rPr>
+        <w:drawing>
+          <wp:anchor distT="0" distB="0" distL="114300" distR="114300" simplePos="0" relativeHeight="251660288" behindDoc="0" locked="0" layoutInCell="1" allowOverlap="1" wp14:anchorId="352866CE" wp14:editId="4020E09C">
+            <wp:simplePos x="0" y="0"/>
+            <wp:positionH relativeFrom="margin">
+              <wp:align>center</wp:align>
+            </wp:positionH>
+            <wp:positionV relativeFrom="paragraph">
+              <wp:posOffset>817245</wp:posOffset>
+            </wp:positionV>
+            <wp:extent cx="7000875" cy="4973320"/>
+            <wp:effectExtent l="0" t="0" r="9525" b="0"/>
+            <wp:wrapSquare wrapText="bothSides"/>
+            <wp:docPr id="1412514347" name="Picture 2" descr="A picture containing text, diagram, plan, technical drawing&#10;&#10;Description automatically generated"/>
+            <wp:cNvGraphicFramePr>
+              <a:graphicFrameLocks xmlns:a="http://schemas.openxmlformats.org/drawingml/2006/main" noChangeAspect="1"/>
+            </wp:cNvGraphicFramePr>
+            <a:graphic xmlns:a="http://schemas.openxmlformats.org/drawingml/2006/main">
+              <a:graphicData uri="http://schemas.openxmlformats.org/drawingml/2006/picture">
+                <pic:pic xmlns:pic="http://schemas.openxmlformats.org/drawingml/2006/picture">
+                  <pic:nvPicPr>
+                    <pic:cNvPr id="1412514347" name="Picture 2" descr="A picture containing text, diagram, plan, technical drawing&#10;&#10;Description automatically generated"/>
+                    <pic:cNvPicPr>
+                      <a:picLocks noChangeAspect="1" noChangeArrowheads="1"/>
+                    </pic:cNvPicPr>
+                  </pic:nvPicPr>
+                  <pic:blipFill>
+                    <a:blip r:embed="rId11" cstate="print">
+                      <a:extLst>
+                        <a:ext uri="{28A0092B-C50C-407E-A947-70E740481C1C}">
+                          <a14:useLocalDpi xmlns:a14="http://schemas.microsoft.com/office/drawing/2010/main" val="0"/>
+                        </a:ext>
+                      </a:extLst>
+                    </a:blip>
+                    <a:srcRect/>
+                    <a:stretch>
+                      <a:fillRect/>
+                    </a:stretch>
+                  </pic:blipFill>
+                  <pic:spPr bwMode="auto">
+                    <a:xfrm>
+                      <a:off x="0" y="0"/>
+                      <a:ext cx="7000875" cy="4973320"/>
+                    </a:xfrm>
+                    <a:prstGeom prst="rect">
+                      <a:avLst/>
+                    </a:prstGeom>
+                    <a:noFill/>
+                    <a:ln>
+                      <a:noFill/>
+                    </a:ln>
+                  </pic:spPr>
+                </pic:pic>
+              </a:graphicData>
+            </a:graphic>
+            <wp14:sizeRelH relativeFrom="page">
+              <wp14:pctWidth>0</wp14:pctWidth>
+            </wp14:sizeRelH>
+            <wp14:sizeRelV relativeFrom="page">
+              <wp14:pctHeight>0</wp14:pctHeight>
+            </wp14:sizeRelV>
+          </wp:anchor>
+        </w:drawing>
+      </w:r>
+      <w:r>
+        <w:t>The</w:t>
+      </w:r>
+      <w:r>
+        <w:t xml:space="preserve"> </w:t>
+      </w:r>
+      <w:r>
+        <w:rPr>
+          <w:rFonts w:ascii="Source Code Pro Medium" w:hAnsi="Source Code Pro Medium"/>
+          <w:sz w:val="18"/>
+          <w:szCs w:val="18"/>
+        </w:rPr>
+        <w:t>Strategy</w:t>
+      </w:r>
+      <w:r>
+        <w:rPr>
+          <w:sz w:val="18"/>
+          <w:szCs w:val="18"/>
+        </w:rPr>
+        <w:t xml:space="preserve"> </w:t>
+      </w:r>
+      <w:r>
+        <w:t xml:space="preserve">pattern was chosen due to its ability to interchange algorithms at runtime. Each Patient has a different primary disease, which each require a different algorithm to calculate the relevant alert level. By using the </w:t>
+      </w:r>
+      <w:r>
+        <w:rPr>
+          <w:rFonts w:ascii="Source Code Pro Medium" w:hAnsi="Source Code Pro Medium"/>
+          <w:sz w:val="18"/>
+          <w:szCs w:val="18"/>
+        </w:rPr>
+        <w:t>Strategy</w:t>
+      </w:r>
+      <w:r>
+        <w:rPr>
+          <w:sz w:val="18"/>
+          <w:szCs w:val="18"/>
+        </w:rPr>
+        <w:t xml:space="preserve"> </w:t>
+      </w:r>
+      <w:r>
+        <w:t xml:space="preserve">pattern, we </w:t>
+      </w:r>
+      <w:r>
+        <w:t>can</w:t>
+      </w:r>
+      <w:r>
+        <w:t xml:space="preserve"> encapsulate each algorithm in their own </w:t>
+      </w:r>
+      <w:r>
+        <w:rPr>
+          <w:rFonts w:ascii="Source Code Pro Medium" w:hAnsi="Source Code Pro Medium"/>
+          <w:sz w:val="18"/>
+          <w:szCs w:val="18"/>
+        </w:rPr>
+        <w:t>Strategy</w:t>
+      </w:r>
+      <w:r>
+        <w:rPr>
+          <w:sz w:val="18"/>
+          <w:szCs w:val="18"/>
+        </w:rPr>
+        <w:t xml:space="preserve"> </w:t>
+      </w:r>
+      <w:r>
+        <w:t xml:space="preserve">class, and switch between them dynamically based on the </w:t>
+      </w:r>
+      <w:r>
+        <w:rPr>
+          <w:rFonts w:ascii="Source Code Pro Medium" w:hAnsi="Source Code Pro Medium"/>
+          <w:sz w:val="18"/>
+          <w:szCs w:val="18"/>
+        </w:rPr>
+        <w:t>Patients</w:t>
+      </w:r>
+      <w:r>
+        <w:rPr>
+          <w:sz w:val="18"/>
+          <w:szCs w:val="18"/>
+        </w:rPr>
+        <w:t xml:space="preserve"> </w:t>
+      </w:r>
+      <w:r>
+        <w:t xml:space="preserve">current primary disease. </w:t>
+      </w:r>
+    </w:p>
+    <w:p>
+      <w:pPr>
+        <w:pStyle w:val="Heading3"/>
+        <w:jc w:val="both"/>
+      </w:pPr>
+      <w:r>
+        <w:lastRenderedPageBreak/>
+        <w:t>How It Works</w:t>
+      </w:r>
+    </w:p>
+    <w:p>
+      <w:r>
+        <w:t xml:space="preserve">The </w:t>
+      </w:r>
+      <w:bookmarkStart w:id="1" w:name="_Hlk136986836"/>
+      <w:r>
+        <w:rPr>
+          <w:rFonts w:ascii="Source Code Pro Medium" w:hAnsi="Source Code Pro Medium"/>
+          <w:sz w:val="18"/>
+          <w:szCs w:val="18"/>
+        </w:rPr>
+        <w:t>AlertLevelStrategy</w:t>
+      </w:r>
+      <w:r>
+        <w:rPr>
+          <w:sz w:val="18"/>
+          <w:szCs w:val="18"/>
+        </w:rPr>
+        <w:t xml:space="preserve"> </w:t>
+      </w:r>
+      <w:bookmarkEnd w:id="1"/>
+      <w:r>
+        <w:t xml:space="preserve">abstract base class is the common interface for all strategy classes, it defines one method, </w:t>
+      </w:r>
+      <w:r>
+        <w:rPr>
+          <w:rFonts w:ascii="Source Code Pro Medium" w:hAnsi="Source Code Pro Medium"/>
+          <w:sz w:val="18"/>
+          <w:szCs w:val="18"/>
+        </w:rPr>
+        <w:t>calculateAlertLevel</w:t>
+      </w:r>
+      <w:r>
+        <w:t>, the method will be implemented by all the concrete strategy classes and will be used to apply the varying logic between the classes.</w:t>
+      </w:r>
+    </w:p>
+    <w:p>
+      <w:r>
+        <w:t xml:space="preserve">Each disease has its own strategy class, as mentioned above, each class will implement its own </w:t>
+      </w:r>
+      <w:r>
+        <w:rPr>
+          <w:rFonts w:ascii="Source Code Pro Medium" w:hAnsi="Source Code Pro Medium"/>
+          <w:sz w:val="18"/>
+          <w:szCs w:val="18"/>
+        </w:rPr>
+        <w:t>calculateAlertLevel</w:t>
+      </w:r>
+      <w:r>
+        <w:t xml:space="preserve"> </w:t>
+      </w:r>
+      <w:r>
+        <w:t>method. Each implementation of the method will apply the relevant logic to the disease.</w:t>
+      </w:r>
+    </w:p>
+    <w:p>
+      <w:r>
+        <w:t xml:space="preserve">When the primary disease of a Patient is identified, the local variable </w:t>
+      </w:r>
+      <w:r>
+        <w:rPr>
+          <w:rFonts w:ascii="Source Code Pro Medium" w:hAnsi="Source Code Pro Medium"/>
+          <w:sz w:val="18"/>
+          <w:szCs w:val="18"/>
+        </w:rPr>
+        <w:t>AlertLevelStrategy</w:t>
+      </w:r>
+      <w:r>
+        <w:rPr>
+          <w:sz w:val="18"/>
+          <w:szCs w:val="18"/>
+        </w:rPr>
+        <w:t xml:space="preserve"> </w:t>
+      </w:r>
+      <w:r>
+        <w:t xml:space="preserve">is set to the specific instance of the </w:t>
+      </w:r>
+      <w:r>
+        <w:rPr>
+          <w:rFonts w:ascii="Source Code Pro Medium" w:hAnsi="Source Code Pro Medium"/>
+          <w:sz w:val="18"/>
+          <w:szCs w:val="18"/>
+        </w:rPr>
+        <w:t>Strategy</w:t>
+      </w:r>
+      <w:r>
+        <w:rPr>
+          <w:sz w:val="18"/>
+          <w:szCs w:val="18"/>
+        </w:rPr>
+        <w:t xml:space="preserve"> </w:t>
+      </w:r>
+      <w:r>
+        <w:t xml:space="preserve">class for that disease. For instance, if the </w:t>
+      </w:r>
+      <w:r>
+        <w:rPr>
+          <w:rFonts w:ascii="Source Code Pro Medium" w:hAnsi="Source Code Pro Medium"/>
+          <w:sz w:val="18"/>
+          <w:szCs w:val="18"/>
+        </w:rPr>
+        <w:t>Patients</w:t>
+      </w:r>
+      <w:r>
+        <w:rPr>
+          <w:sz w:val="18"/>
+          <w:szCs w:val="18"/>
+        </w:rPr>
+        <w:t xml:space="preserve"> </w:t>
+      </w:r>
+      <w:r>
+        <w:t xml:space="preserve">primary disease was </w:t>
+      </w:r>
+      <w:r>
+        <w:rPr>
+          <w:rFonts w:ascii="Source Code Pro Medium" w:hAnsi="Source Code Pro Medium"/>
+          <w:sz w:val="18"/>
+          <w:szCs w:val="18"/>
+        </w:rPr>
+        <w:t>MadZombieDisease</w:t>
+      </w:r>
+      <w:r>
+        <w:t xml:space="preserve">, then the </w:t>
+      </w:r>
+      <w:r>
+        <w:rPr>
+          <w:rFonts w:ascii="Source Code Pro Medium" w:hAnsi="Source Code Pro Medium"/>
+          <w:sz w:val="18"/>
+          <w:szCs w:val="18"/>
+        </w:rPr>
+        <w:t>AlertLevelStrategy</w:t>
+      </w:r>
+      <w:r>
+        <w:rPr>
+          <w:sz w:val="18"/>
+          <w:szCs w:val="18"/>
+        </w:rPr>
+        <w:t xml:space="preserve"> </w:t>
+      </w:r>
+      <w:r>
+        <w:t xml:space="preserve">variable would be set to </w:t>
+      </w:r>
+      <w:r>
+        <w:rPr>
+          <w:rFonts w:ascii="Source Code Pro Medium" w:hAnsi="Source Code Pro Medium"/>
+          <w:sz w:val="18"/>
+          <w:szCs w:val="18"/>
+        </w:rPr>
+        <w:t>MadZombieDiseaseStrategy</w:t>
+      </w:r>
+      <w:r>
+        <w:t>, allowing the correct logic to be applied when adding vitals.</w:t>
+      </w:r>
+    </w:p>
+    <w:p>
+      <w:r>
+        <w:t xml:space="preserve">Whenever </w:t>
+      </w:r>
+      <w:r>
+        <w:rPr>
+          <w:b/>
+          <w:bCs/>
+        </w:rPr>
+        <w:t>new</w:t>
+      </w:r>
+      <w:r>
+        <w:t xml:space="preserve"> vitals are added to a </w:t>
+      </w:r>
+      <w:r>
+        <w:rPr>
+          <w:rFonts w:ascii="Source Code Pro Medium" w:hAnsi="Source Code Pro Medium"/>
+          <w:sz w:val="18"/>
+          <w:szCs w:val="18"/>
+        </w:rPr>
+        <w:t>Patient</w:t>
+      </w:r>
+      <w:r>
+        <w:t xml:space="preserve">, the system will call the </w:t>
+      </w:r>
+      <w:r>
+        <w:rPr>
+          <w:rFonts w:ascii="Source Code Pro Medium" w:hAnsi="Source Code Pro Medium"/>
+          <w:sz w:val="18"/>
+          <w:szCs w:val="18"/>
+        </w:rPr>
+        <w:t>addVitals</w:t>
+      </w:r>
+      <w:r>
+        <w:rPr>
+          <w:sz w:val="18"/>
+          <w:szCs w:val="18"/>
+        </w:rPr>
+        <w:t xml:space="preserve"> </w:t>
+      </w:r>
+      <w:r>
+        <w:t xml:space="preserve">method, in which there is an internal call to the </w:t>
+      </w:r>
+      <w:r>
+        <w:rPr>
+          <w:rFonts w:ascii="Source Code Pro Medium" w:hAnsi="Source Code Pro Medium"/>
+          <w:sz w:val="18"/>
+          <w:szCs w:val="18"/>
+        </w:rPr>
+        <w:t>calculateAlertLevel</w:t>
+      </w:r>
+      <w:r>
+        <w:t xml:space="preserve"> </w:t>
+      </w:r>
+      <w:r>
+        <w:t xml:space="preserve">method, this will apply the above logic mentioned, and set the </w:t>
+      </w:r>
+      <w:r>
+        <w:rPr>
+          <w:rFonts w:ascii="Source Code Pro Medium" w:hAnsi="Source Code Pro Medium"/>
+          <w:sz w:val="18"/>
+          <w:szCs w:val="18"/>
+        </w:rPr>
+        <w:t>AlertLevelStrategy</w:t>
+      </w:r>
+      <w:r>
+        <w:rPr>
+          <w:sz w:val="18"/>
+          <w:szCs w:val="18"/>
+        </w:rPr>
+        <w:t xml:space="preserve"> </w:t>
+      </w:r>
+      <w:r>
+        <w:t xml:space="preserve">variable to an instance that correlates to the </w:t>
+      </w:r>
+      <w:r>
+        <w:rPr>
+          <w:rFonts w:ascii="Source Code Pro Medium" w:hAnsi="Source Code Pro Medium"/>
+          <w:sz w:val="18"/>
+          <w:szCs w:val="18"/>
+        </w:rPr>
+        <w:t>Patients</w:t>
+      </w:r>
+      <w:r>
+        <w:rPr>
+          <w:sz w:val="18"/>
+          <w:szCs w:val="18"/>
+        </w:rPr>
+        <w:t xml:space="preserve"> </w:t>
+      </w:r>
+      <w:r>
+        <w:t>primary disease.</w:t>
+      </w:r>
+    </w:p>
+    <w:p>
+      <w:pPr>
+        <w:pStyle w:val="Heading3"/>
+        <w:jc w:val="both"/>
+      </w:pPr>
+      <w:r>
+        <w:t>Git Commits</w:t>
+      </w:r>
+    </w:p>
+    <w:p>
+      <w:pPr>
+        <w:jc w:val="both"/>
+      </w:pPr>
+      <w:r>
+        <w:t xml:space="preserve">Implementation of the </w:t>
+      </w:r>
+      <w:r>
+        <w:t>Strategy</w:t>
+      </w:r>
+      <w:r>
+        <w:t xml:space="preserve"> pattern: </w:t>
+      </w:r>
+      <w:r>
+        <w:t>9d6621a</w:t>
+      </w:r>
+      <w:r>
+        <w:t>.</w:t>
+      </w:r>
+    </w:p>
+    <w:p>
+      <w:pPr>
+        <w:pStyle w:val="Heading2"/>
+        <w:jc w:val="both"/>
+      </w:pPr>
+      <w:r>
+        <w:t>V</w:t>
+      </w:r>
+      <w:r>
+        <w:t>3</w:t>
+      </w:r>
+      <w:r>
+        <w:t xml:space="preserve"> – FR</w:t>
+      </w:r>
+      <w:r>
+        <w:t>3</w:t>
+      </w:r>
+      <w:r>
+        <w:t xml:space="preserve"> – </w:t>
+      </w:r>
+      <w:r>
+        <w:t>Composite</w:t>
+      </w:r>
+      <w:r>
+        <w:t xml:space="preserve"> Pattern</w:t>
+      </w:r>
+    </w:p>
+    <w:p>
+      <w:pPr>
+        <w:pStyle w:val="Heading3"/>
+        <w:jc w:val="both"/>
+      </w:pPr>
+      <w:r>
+        <w:t>Justification</w:t>
+      </w:r>
+    </w:p>
+    <w:p>
+      <w:pPr>
+        <w:pStyle w:val="Heading3"/>
+        <w:jc w:val="both"/>
+      </w:pPr>
+      <w:r>
+        <w:t>How It Works</w:t>
+      </w:r>
+    </w:p>
+    <w:p>
+      <w:pPr>
+        <w:pStyle w:val="Heading3"/>
+        <w:jc w:val="both"/>
+      </w:pPr>
+      <w:r>
+        <w:t>Git Commits</w:t>
       </w:r>
     </w:p>
     <w:p/>
-    <w:p/>
-    <w:p/>
+    <w:p>
+      <w:pPr>
+        <w:pStyle w:val="Heading2"/>
+        <w:jc w:val="both"/>
+      </w:pPr>
+      <w:r>
+        <w:t>V</w:t>
+      </w:r>
+      <w:r>
+        <w:t xml:space="preserve">4 </w:t>
+      </w:r>
+      <w:r>
+        <w:t>– FR</w:t>
+      </w:r>
+      <w:r>
+        <w:t>4</w:t>
+      </w:r>
+      <w:r>
+        <w:t xml:space="preserve"> – </w:t>
+      </w:r>
+      <w:r>
+        <w:t>Observer</w:t>
+      </w:r>
+      <w:r>
+        <w:t xml:space="preserve"> Pattern</w:t>
+      </w:r>
+    </w:p>
+    <w:p>
+      <w:pPr>
+        <w:pStyle w:val="Heading3"/>
+        <w:jc w:val="both"/>
+      </w:pPr>
+      <w:r>
+        <w:t>Justification</w:t>
+      </w:r>
+    </w:p>
+    <w:p>
+      <w:pPr>
+        <w:pStyle w:val="Heading3"/>
+        <w:jc w:val="both"/>
+      </w:pPr>
+      <w:r>
+        <w:t>How It Works</w:t>
+      </w:r>
+    </w:p>
+    <w:p>
+      <w:pPr>
+        <w:pStyle w:val="Heading3"/>
+        <w:jc w:val="both"/>
+      </w:pPr>
+      <w:r>
+        <w:t>Git Commits</w:t>
+      </w:r>
+    </w:p>
+    <w:p>
+      <w:pPr>
+        <w:jc w:val="both"/>
+      </w:pPr>
+    </w:p>
+    <w:p>
+      <w:pPr>
+        <w:jc w:val="both"/>
+      </w:pPr>
+    </w:p>
+    <w:p>
+      <w:pPr>
+        <w:jc w:val="both"/>
+      </w:pPr>
+    </w:p>
+    <w:p>
+      <w:pPr>
+        <w:jc w:val="both"/>
+      </w:pPr>
+    </w:p>
+    <w:p>
+      <w:pPr>
+        <w:jc w:val="both"/>
+      </w:pPr>
+    </w:p>
+    <w:p>
+      <w:pPr>
+        <w:jc w:val="both"/>
+      </w:pPr>
+    </w:p>
+    <w:p>
+      <w:pPr>
+        <w:jc w:val="both"/>
+      </w:pPr>
+    </w:p>
     <w:sectPr>
       <w:pgSz w:w="11906" w:h="16838"/>
-      <w:pgMar w:top="1440" w:right="1440" w:bottom="1440" w:left="1440" w:header="708" w:footer="708" w:gutter="0"/>
+      <w:pgMar w:top="720" w:right="720" w:bottom="720" w:left="720" w:header="708" w:footer="708" w:gutter="0"/>
       <w:pgNumType w:start="0"/>
       <w:cols w:space="708"/>
       <w:titlePg/>
@@ -643,6 +1706,376 @@
     </w:sectPr>
   </w:body>
 </w:document>
+</file>
+
+<file path=word/numbering.xml><?xml version="1.0" encoding="utf-8"?>
+<w:numbering xmlns:wpc="http://schemas.microsoft.com/office/word/2010/wordprocessingCanvas" xmlns:cx="http://schemas.microsoft.com/office/drawing/2014/chartex" xmlns:cx1="http://schemas.microsoft.com/office/drawing/2015/9/8/chartex" xmlns:cx2="http://schemas.microsoft.com/office/drawing/2015/10/21/chartex" xmlns:cx3="http://schemas.microsoft.com/office/drawing/2016/5/9/chartex" xmlns:cx4="http://schemas.microsoft.com/office/drawing/2016/5/10/chartex" xmlns:cx5="http://schemas.microsoft.com/office/drawing/2016/5/11/chartex" xmlns:cx6="http://schemas.microsoft.com/office/drawing/2016/5/12/chartex" xmlns:cx7="http://schemas.microsoft.com/office/drawing/2016/5/13/chartex" xmlns:cx8="http://schemas.microsoft.com/office/drawing/2016/5/14/chartex" xmlns:mc="http://schemas.openxmlformats.org/markup-compatibility/2006" xmlns:aink="http://schemas.microsoft.com/office/drawing/2016/ink" xmlns:am3d="http://schemas.microsoft.com/office/drawing/2017/model3d" xmlns:o="urn:schemas-microsoft-com:office:office" xmlns:oel="http://schemas.microsoft.com/office/2019/extlst" xmlns:r="http://schemas.openxmlformats.org/officeDocument/2006/relationships" xmlns:m="http://schemas.openxmlformats.org/officeDocument/2006/math" xmlns:v="urn:schemas-microsoft-com:vml" xmlns:wp14="http://schemas.microsoft.com/office/word/2010/wordprocessingDrawing" xmlns:wp="http://schemas.openxmlformats.org/drawingml/2006/wordprocessingDrawing" xmlns:w10="urn:schemas-microsoft-com:office:word" xmlns:w="http://schemas.openxmlformats.org/wordprocessingml/2006/main" xmlns:w14="http://schemas.microsoft.com/office/word/2010/wordml" xmlns:w15="http://schemas.microsoft.com/office/word/2012/wordml" xmlns:w16cex="http://schemas.microsoft.com/office/word/2018/wordml/cex" xmlns:w16cid="http://schemas.microsoft.com/office/word/2016/wordml/cid" xmlns:w16="http://schemas.microsoft.com/office/word/2018/wordml" xmlns:w16du="http://schemas.microsoft.com/office/word/2023/wordml/word16du" xmlns:w16sdtdh="http://schemas.microsoft.com/office/word/2020/wordml/sdtdatahash" xmlns:w16se="http://schemas.microsoft.com/office/word/2015/wordml/symex" xmlns:wpg="http://schemas.microsoft.com/office/word/2010/wordprocessingGroup" xmlns:wpi="http://schemas.microsoft.com/office/word/2010/wordprocessingInk" xmlns:wne="http://schemas.microsoft.com/office/word/2006/wordml" xmlns:wps="http://schemas.microsoft.com/office/word/2010/wordprocessingShape" mc:Ignorable="w14 w15 w16se w16cid w16 w16cex w16sdtdh wp14">
+  <w:abstractNum w:abstractNumId="0" w15:restartNumberingAfterBreak="0">
+    <w:nsid w:val="02774230"/>
+    <w:multiLevelType w:val="hybridMultilevel"/>
+    <w:tmpl w:val="B282DC8C"/>
+    <w:lvl w:ilvl="0" w:tplc="0C09000F">
+      <w:start w:val="1"/>
+      <w:numFmt w:val="decimal"/>
+      <w:lvlText w:val="%1."/>
+      <w:lvlJc w:val="left"/>
+      <w:pPr>
+        <w:ind w:left="720" w:hanging="360"/>
+      </w:pPr>
+      <w:rPr>
+        <w:rFonts w:hint="default"/>
+      </w:rPr>
+    </w:lvl>
+    <w:lvl w:ilvl="1" w:tplc="0C090019" w:tentative="1">
+      <w:start w:val="1"/>
+      <w:numFmt w:val="lowerLetter"/>
+      <w:lvlText w:val="%2."/>
+      <w:lvlJc w:val="left"/>
+      <w:pPr>
+        <w:ind w:left="1440" w:hanging="360"/>
+      </w:pPr>
+    </w:lvl>
+    <w:lvl w:ilvl="2" w:tplc="0C09001B" w:tentative="1">
+      <w:start w:val="1"/>
+      <w:numFmt w:val="lowerRoman"/>
+      <w:lvlText w:val="%3."/>
+      <w:lvlJc w:val="right"/>
+      <w:pPr>
+        <w:ind w:left="2160" w:hanging="180"/>
+      </w:pPr>
+    </w:lvl>
+    <w:lvl w:ilvl="3" w:tplc="0C09000F" w:tentative="1">
+      <w:start w:val="1"/>
+      <w:numFmt w:val="decimal"/>
+      <w:lvlText w:val="%4."/>
+      <w:lvlJc w:val="left"/>
+      <w:pPr>
+        <w:ind w:left="2880" w:hanging="360"/>
+      </w:pPr>
+    </w:lvl>
+    <w:lvl w:ilvl="4" w:tplc="0C090019" w:tentative="1">
+      <w:start w:val="1"/>
+      <w:numFmt w:val="lowerLetter"/>
+      <w:lvlText w:val="%5."/>
+      <w:lvlJc w:val="left"/>
+      <w:pPr>
+        <w:ind w:left="3600" w:hanging="360"/>
+      </w:pPr>
+    </w:lvl>
+    <w:lvl w:ilvl="5" w:tplc="0C09001B" w:tentative="1">
+      <w:start w:val="1"/>
+      <w:numFmt w:val="lowerRoman"/>
+      <w:lvlText w:val="%6."/>
+      <w:lvlJc w:val="right"/>
+      <w:pPr>
+        <w:ind w:left="4320" w:hanging="180"/>
+      </w:pPr>
+    </w:lvl>
+    <w:lvl w:ilvl="6" w:tplc="0C09000F" w:tentative="1">
+      <w:start w:val="1"/>
+      <w:numFmt w:val="decimal"/>
+      <w:lvlText w:val="%7."/>
+      <w:lvlJc w:val="left"/>
+      <w:pPr>
+        <w:ind w:left="5040" w:hanging="360"/>
+      </w:pPr>
+    </w:lvl>
+    <w:lvl w:ilvl="7" w:tplc="0C090019" w:tentative="1">
+      <w:start w:val="1"/>
+      <w:numFmt w:val="lowerLetter"/>
+      <w:lvlText w:val="%8."/>
+      <w:lvlJc w:val="left"/>
+      <w:pPr>
+        <w:ind w:left="5760" w:hanging="360"/>
+      </w:pPr>
+    </w:lvl>
+    <w:lvl w:ilvl="8" w:tplc="0C09001B" w:tentative="1">
+      <w:start w:val="1"/>
+      <w:numFmt w:val="lowerRoman"/>
+      <w:lvlText w:val="%9."/>
+      <w:lvlJc w:val="right"/>
+      <w:pPr>
+        <w:ind w:left="6480" w:hanging="180"/>
+      </w:pPr>
+    </w:lvl>
+  </w:abstractNum>
+  <w:abstractNum w:abstractNumId="1" w15:restartNumberingAfterBreak="0">
+    <w:nsid w:val="32CF679E"/>
+    <w:multiLevelType w:val="hybridMultilevel"/>
+    <w:tmpl w:val="9D28B0EC"/>
+    <w:lvl w:ilvl="0" w:tplc="0C09000F">
+      <w:start w:val="1"/>
+      <w:numFmt w:val="decimal"/>
+      <w:lvlText w:val="%1."/>
+      <w:lvlJc w:val="left"/>
+      <w:pPr>
+        <w:ind w:left="720" w:hanging="360"/>
+      </w:pPr>
+      <w:rPr>
+        <w:rFonts w:hint="default"/>
+      </w:rPr>
+    </w:lvl>
+    <w:lvl w:ilvl="1" w:tplc="0C090019" w:tentative="1">
+      <w:start w:val="1"/>
+      <w:numFmt w:val="lowerLetter"/>
+      <w:lvlText w:val="%2."/>
+      <w:lvlJc w:val="left"/>
+      <w:pPr>
+        <w:ind w:left="1440" w:hanging="360"/>
+      </w:pPr>
+    </w:lvl>
+    <w:lvl w:ilvl="2" w:tplc="0C09001B" w:tentative="1">
+      <w:start w:val="1"/>
+      <w:numFmt w:val="lowerRoman"/>
+      <w:lvlText w:val="%3."/>
+      <w:lvlJc w:val="right"/>
+      <w:pPr>
+        <w:ind w:left="2160" w:hanging="180"/>
+      </w:pPr>
+    </w:lvl>
+    <w:lvl w:ilvl="3" w:tplc="0C09000F" w:tentative="1">
+      <w:start w:val="1"/>
+      <w:numFmt w:val="decimal"/>
+      <w:lvlText w:val="%4."/>
+      <w:lvlJc w:val="left"/>
+      <w:pPr>
+        <w:ind w:left="2880" w:hanging="360"/>
+      </w:pPr>
+    </w:lvl>
+    <w:lvl w:ilvl="4" w:tplc="0C090019" w:tentative="1">
+      <w:start w:val="1"/>
+      <w:numFmt w:val="lowerLetter"/>
+      <w:lvlText w:val="%5."/>
+      <w:lvlJc w:val="left"/>
+      <w:pPr>
+        <w:ind w:left="3600" w:hanging="360"/>
+      </w:pPr>
+    </w:lvl>
+    <w:lvl w:ilvl="5" w:tplc="0C09001B" w:tentative="1">
+      <w:start w:val="1"/>
+      <w:numFmt w:val="lowerRoman"/>
+      <w:lvlText w:val="%6."/>
+      <w:lvlJc w:val="right"/>
+      <w:pPr>
+        <w:ind w:left="4320" w:hanging="180"/>
+      </w:pPr>
+    </w:lvl>
+    <w:lvl w:ilvl="6" w:tplc="0C09000F" w:tentative="1">
+      <w:start w:val="1"/>
+      <w:numFmt w:val="decimal"/>
+      <w:lvlText w:val="%7."/>
+      <w:lvlJc w:val="left"/>
+      <w:pPr>
+        <w:ind w:left="5040" w:hanging="360"/>
+      </w:pPr>
+    </w:lvl>
+    <w:lvl w:ilvl="7" w:tplc="0C090019" w:tentative="1">
+      <w:start w:val="1"/>
+      <w:numFmt w:val="lowerLetter"/>
+      <w:lvlText w:val="%8."/>
+      <w:lvlJc w:val="left"/>
+      <w:pPr>
+        <w:ind w:left="5760" w:hanging="360"/>
+      </w:pPr>
+    </w:lvl>
+    <w:lvl w:ilvl="8" w:tplc="0C09001B" w:tentative="1">
+      <w:start w:val="1"/>
+      <w:numFmt w:val="lowerRoman"/>
+      <w:lvlText w:val="%9."/>
+      <w:lvlJc w:val="right"/>
+      <w:pPr>
+        <w:ind w:left="6480" w:hanging="180"/>
+      </w:pPr>
+    </w:lvl>
+  </w:abstractNum>
+  <w:abstractNum w:abstractNumId="2" w15:restartNumberingAfterBreak="0">
+    <w:nsid w:val="52A67A71"/>
+    <w:multiLevelType w:val="hybridMultilevel"/>
+    <w:tmpl w:val="D64E0A84"/>
+    <w:lvl w:ilvl="0" w:tplc="0C090019">
+      <w:start w:val="1"/>
+      <w:numFmt w:val="lowerLetter"/>
+      <w:lvlText w:val="%1."/>
+      <w:lvlJc w:val="left"/>
+      <w:pPr>
+        <w:ind w:left="720" w:hanging="360"/>
+      </w:pPr>
+      <w:rPr>
+        <w:rFonts w:hint="default"/>
+      </w:rPr>
+    </w:lvl>
+    <w:lvl w:ilvl="1" w:tplc="0C090019" w:tentative="1">
+      <w:start w:val="1"/>
+      <w:numFmt w:val="lowerLetter"/>
+      <w:lvlText w:val="%2."/>
+      <w:lvlJc w:val="left"/>
+      <w:pPr>
+        <w:ind w:left="1440" w:hanging="360"/>
+      </w:pPr>
+    </w:lvl>
+    <w:lvl w:ilvl="2" w:tplc="0C09001B" w:tentative="1">
+      <w:start w:val="1"/>
+      <w:numFmt w:val="lowerRoman"/>
+      <w:lvlText w:val="%3."/>
+      <w:lvlJc w:val="right"/>
+      <w:pPr>
+        <w:ind w:left="2160" w:hanging="180"/>
+      </w:pPr>
+    </w:lvl>
+    <w:lvl w:ilvl="3" w:tplc="0C09000F" w:tentative="1">
+      <w:start w:val="1"/>
+      <w:numFmt w:val="decimal"/>
+      <w:lvlText w:val="%4."/>
+      <w:lvlJc w:val="left"/>
+      <w:pPr>
+        <w:ind w:left="2880" w:hanging="360"/>
+      </w:pPr>
+    </w:lvl>
+    <w:lvl w:ilvl="4" w:tplc="0C090019" w:tentative="1">
+      <w:start w:val="1"/>
+      <w:numFmt w:val="lowerLetter"/>
+      <w:lvlText w:val="%5."/>
+      <w:lvlJc w:val="left"/>
+      <w:pPr>
+        <w:ind w:left="3600" w:hanging="360"/>
+      </w:pPr>
+    </w:lvl>
+    <w:lvl w:ilvl="5" w:tplc="0C09001B" w:tentative="1">
+      <w:start w:val="1"/>
+      <w:numFmt w:val="lowerRoman"/>
+      <w:lvlText w:val="%6."/>
+      <w:lvlJc w:val="right"/>
+      <w:pPr>
+        <w:ind w:left="4320" w:hanging="180"/>
+      </w:pPr>
+    </w:lvl>
+    <w:lvl w:ilvl="6" w:tplc="0C09000F" w:tentative="1">
+      <w:start w:val="1"/>
+      <w:numFmt w:val="decimal"/>
+      <w:lvlText w:val="%7."/>
+      <w:lvlJc w:val="left"/>
+      <w:pPr>
+        <w:ind w:left="5040" w:hanging="360"/>
+      </w:pPr>
+    </w:lvl>
+    <w:lvl w:ilvl="7" w:tplc="0C090019" w:tentative="1">
+      <w:start w:val="1"/>
+      <w:numFmt w:val="lowerLetter"/>
+      <w:lvlText w:val="%8."/>
+      <w:lvlJc w:val="left"/>
+      <w:pPr>
+        <w:ind w:left="5760" w:hanging="360"/>
+      </w:pPr>
+    </w:lvl>
+    <w:lvl w:ilvl="8" w:tplc="0C09001B" w:tentative="1">
+      <w:start w:val="1"/>
+      <w:numFmt w:val="lowerRoman"/>
+      <w:lvlText w:val="%9."/>
+      <w:lvlJc w:val="right"/>
+      <w:pPr>
+        <w:ind w:left="6480" w:hanging="180"/>
+      </w:pPr>
+    </w:lvl>
+  </w:abstractNum>
+  <w:abstractNum w:abstractNumId="3" w15:restartNumberingAfterBreak="0">
+    <w:nsid w:val="55765D8C"/>
+    <w:multiLevelType w:val="multilevel"/>
+    <w:tmpl w:val="0C09001F"/>
+    <w:lvl w:ilvl="0">
+      <w:start w:val="1"/>
+      <w:numFmt w:val="decimal"/>
+      <w:lvlText w:val="%1."/>
+      <w:lvlJc w:val="left"/>
+      <w:pPr>
+        <w:ind w:left="360" w:hanging="360"/>
+      </w:pPr>
+    </w:lvl>
+    <w:lvl w:ilvl="1">
+      <w:start w:val="1"/>
+      <w:numFmt w:val="decimal"/>
+      <w:lvlText w:val="%1.%2."/>
+      <w:lvlJc w:val="left"/>
+      <w:pPr>
+        <w:ind w:left="792" w:hanging="432"/>
+      </w:pPr>
+    </w:lvl>
+    <w:lvl w:ilvl="2">
+      <w:start w:val="1"/>
+      <w:numFmt w:val="decimal"/>
+      <w:lvlText w:val="%1.%2.%3."/>
+      <w:lvlJc w:val="left"/>
+      <w:pPr>
+        <w:ind w:left="1224" w:hanging="504"/>
+      </w:pPr>
+    </w:lvl>
+    <w:lvl w:ilvl="3">
+      <w:start w:val="1"/>
+      <w:numFmt w:val="decimal"/>
+      <w:lvlText w:val="%1.%2.%3.%4."/>
+      <w:lvlJc w:val="left"/>
+      <w:pPr>
+        <w:ind w:left="1728" w:hanging="648"/>
+      </w:pPr>
+    </w:lvl>
+    <w:lvl w:ilvl="4">
+      <w:start w:val="1"/>
+      <w:numFmt w:val="decimal"/>
+      <w:lvlText w:val="%1.%2.%3.%4.%5."/>
+      <w:lvlJc w:val="left"/>
+      <w:pPr>
+        <w:ind w:left="2232" w:hanging="792"/>
+      </w:pPr>
+    </w:lvl>
+    <w:lvl w:ilvl="5">
+      <w:start w:val="1"/>
+      <w:numFmt w:val="decimal"/>
+      <w:lvlText w:val="%1.%2.%3.%4.%5.%6."/>
+      <w:lvlJc w:val="left"/>
+      <w:pPr>
+        <w:ind w:left="2736" w:hanging="936"/>
+      </w:pPr>
+    </w:lvl>
+    <w:lvl w:ilvl="6">
+      <w:start w:val="1"/>
+      <w:numFmt w:val="decimal"/>
+      <w:lvlText w:val="%1.%2.%3.%4.%5.%6.%7."/>
+      <w:lvlJc w:val="left"/>
+      <w:pPr>
+        <w:ind w:left="3240" w:hanging="1080"/>
+      </w:pPr>
+    </w:lvl>
+    <w:lvl w:ilvl="7">
+      <w:start w:val="1"/>
+      <w:numFmt w:val="decimal"/>
+      <w:lvlText w:val="%1.%2.%3.%4.%5.%6.%7.%8."/>
+      <w:lvlJc w:val="left"/>
+      <w:pPr>
+        <w:ind w:left="3744" w:hanging="1224"/>
+      </w:pPr>
+    </w:lvl>
+    <w:lvl w:ilvl="8">
+      <w:start w:val="1"/>
+      <w:numFmt w:val="decimal"/>
+      <w:lvlText w:val="%1.%2.%3.%4.%5.%6.%7.%8.%9."/>
+      <w:lvlJc w:val="left"/>
+      <w:pPr>
+        <w:ind w:left="4320" w:hanging="1440"/>
+      </w:pPr>
+    </w:lvl>
+  </w:abstractNum>
+  <w:num w:numId="1" w16cid:durableId="1852795846">
+    <w:abstractNumId w:val="2"/>
+  </w:num>
+  <w:num w:numId="2" w16cid:durableId="1082147566">
+    <w:abstractNumId w:val="0"/>
+  </w:num>
+  <w:num w:numId="3" w16cid:durableId="32269801">
+    <w:abstractNumId w:val="3"/>
+  </w:num>
+  <w:num w:numId="4" w16cid:durableId="969358948">
+    <w:abstractNumId w:val="1"/>
+  </w:num>
+</w:numbering>
 </file>
 
 <file path=word/styles.xml><?xml version="1.0" encoding="utf-8"?>
@@ -1053,7 +2486,7 @@
     <w:link w:val="Heading1Char"/>
     <w:uiPriority w:val="9"/>
     <w:qFormat/>
-    <w:rsid w:val="00C038D3"/>
+    <w:rsid w:val="00243830"/>
     <w:pPr>
       <w:keepNext/>
       <w:keepLines/>
@@ -1062,7 +2495,7 @@
     </w:pPr>
     <w:rPr>
       <w:rFonts w:asciiTheme="majorHAnsi" w:eastAsiaTheme="majorEastAsia" w:hAnsiTheme="majorHAnsi" w:cstheme="majorBidi"/>
-      <w:color w:val="2F5496" w:themeColor="accent1" w:themeShade="BF"/>
+      <w:color w:val="1F3864" w:themeColor="accent1" w:themeShade="80"/>
       <w:sz w:val="32"/>
       <w:szCs w:val="32"/>
     </w:rPr>
@@ -1198,13 +2631,24 @@
     <w:basedOn w:val="DefaultParagraphFont"/>
     <w:link w:val="Heading1"/>
     <w:uiPriority w:val="9"/>
-    <w:rsid w:val="00C038D3"/>
+    <w:rsid w:val="00243830"/>
     <w:rPr>
       <w:rFonts w:asciiTheme="majorHAnsi" w:eastAsiaTheme="majorEastAsia" w:hAnsiTheme="majorHAnsi" w:cstheme="majorBidi"/>
-      <w:color w:val="2F5496" w:themeColor="accent1" w:themeShade="BF"/>
+      <w:color w:val="1F3864" w:themeColor="accent1" w:themeShade="80"/>
       <w:sz w:val="32"/>
       <w:szCs w:val="32"/>
     </w:rPr>
+  </w:style>
+  <w:style w:type="paragraph" w:styleId="ListParagraph">
+    <w:name w:val="List Paragraph"/>
+    <w:basedOn w:val="Normal"/>
+    <w:uiPriority w:val="34"/>
+    <w:qFormat/>
+    <w:rsid w:val="00885298"/>
+    <w:pPr>
+      <w:ind w:left="720"/>
+      <w:contextualSpacing/>
+    </w:pPr>
   </w:style>
 </w:styles>
 </file>
@@ -1516,6 +2960,14 @@
 </file>
 
 <file path=customXml/item2.xml><?xml version="1.0" encoding="utf-8"?>
+<p:properties xmlns:p="http://schemas.microsoft.com/office/2006/metadata/properties" xmlns:xsi="http://www.w3.org/2001/XMLSchema-instance" xmlns:pc="http://schemas.microsoft.com/office/infopath/2007/PartnerControls">
+  <documentManagement>
+    <_activity xmlns="5db5115a-d441-4ec0-873e-f4e40e429bb0" xsi:nil="true"/>
+  </documentManagement>
+</p:properties>
+</file>
+
+<file path=customXml/item3.xml><?xml version="1.0" encoding="utf-8"?>
 <ct:contentTypeSchema xmlns:ct="http://schemas.microsoft.com/office/2006/metadata/contentType" xmlns:ma="http://schemas.microsoft.com/office/2006/metadata/properties/metaAttributes" ct:_="" ma:_="" ma:contentTypeName="Document" ma:contentTypeID="0x0101002C9B90F2B56EC145BBF0DDE8E1701EC0" ma:contentTypeVersion="6" ma:contentTypeDescription="Create a new document." ma:contentTypeScope="" ma:versionID="c028140f52094732edd1ee8103a55029">
   <xsd:schema xmlns:xsd="http://www.w3.org/2001/XMLSchema" xmlns:xs="http://www.w3.org/2001/XMLSchema" xmlns:p="http://schemas.microsoft.com/office/2006/metadata/properties" xmlns:ns3="5db5115a-d441-4ec0-873e-f4e40e429bb0" targetNamespace="http://schemas.microsoft.com/office/2006/metadata/properties" ma:root="true" ma:fieldsID="8f2aca4757d5ee3ee8bc704a6ad974c6" ns3:_="">
     <xsd:import namespace="5db5115a-d441-4ec0-873e-f4e40e429bb0"/>
@@ -1671,21 +3123,17 @@
 </ct:contentTypeSchema>
 </file>
 
-<file path=customXml/item3.xml><?xml version="1.0" encoding="utf-8"?>
+<file path=customXml/item4.xml><?xml version="1.0" encoding="utf-8"?>
+<b:Sources xmlns:b="http://schemas.openxmlformats.org/officeDocument/2006/bibliography" xmlns="http://schemas.openxmlformats.org/officeDocument/2006/bibliography" SelectedStyle="\APASixthEditionOfficeOnline.xsl" StyleName="APA" Version="6"/>
+</file>
+
+<file path=customXml/item5.xml><?xml version="1.0" encoding="utf-8"?>
 <?mso-contentType ?>
 <FormTemplates xmlns="http://schemas.microsoft.com/sharepoint/v3/contenttype/forms">
   <Display>DocumentLibraryForm</Display>
   <Edit>DocumentLibraryForm</Edit>
   <New>DocumentLibraryForm</New>
 </FormTemplates>
-</file>
-
-<file path=customXml/item4.xml><?xml version="1.0" encoding="utf-8"?>
-<p:properties xmlns:p="http://schemas.microsoft.com/office/2006/metadata/properties" xmlns:xsi="http://www.w3.org/2001/XMLSchema-instance" xmlns:pc="http://schemas.microsoft.com/office/infopath/2007/PartnerControls">
-  <documentManagement>
-    <_activity xmlns="5db5115a-d441-4ec0-873e-f4e40e429bb0" xsi:nil="true"/>
-  </documentManagement>
-</p:properties>
 </file>
 
 <file path=customXml/itemProps1.xml><?xml version="1.0" encoding="utf-8"?>
@@ -1697,6 +3145,16 @@
 </file>
 
 <file path=customXml/itemProps2.xml><?xml version="1.0" encoding="utf-8"?>
+<ds:datastoreItem xmlns:ds="http://schemas.openxmlformats.org/officeDocument/2006/customXml" ds:itemID="{B3DF4CAF-E3F2-44AB-8BD0-858B72458CDA}">
+  <ds:schemaRefs>
+    <ds:schemaRef ds:uri="http://schemas.microsoft.com/office/2006/metadata/properties"/>
+    <ds:schemaRef ds:uri="http://schemas.microsoft.com/office/infopath/2007/PartnerControls"/>
+    <ds:schemaRef ds:uri="5db5115a-d441-4ec0-873e-f4e40e429bb0"/>
+  </ds:schemaRefs>
+</ds:datastoreItem>
+</file>
+
+<file path=customXml/itemProps3.xml><?xml version="1.0" encoding="utf-8"?>
 <ds:datastoreItem xmlns:ds="http://schemas.openxmlformats.org/officeDocument/2006/customXml" ds:itemID="{340E110D-D664-4D61-AC40-2764289BDD67}">
   <ds:schemaRefs>
     <ds:schemaRef ds:uri="http://schemas.microsoft.com/office/2006/metadata/contentType"/>
@@ -1714,26 +3172,18 @@
 </ds:datastoreItem>
 </file>
 
-<file path=customXml/itemProps3.xml><?xml version="1.0" encoding="utf-8"?>
+<file path=customXml/itemProps4.xml><?xml version="1.0" encoding="utf-8"?>
+<ds:datastoreItem xmlns:ds="http://schemas.openxmlformats.org/officeDocument/2006/customXml" ds:itemID="{21027558-3415-46F2-B12F-E1A1DFD5A632}">
+  <ds:schemaRefs>
+    <ds:schemaRef ds:uri="http://schemas.openxmlformats.org/officeDocument/2006/bibliography"/>
+  </ds:schemaRefs>
+</ds:datastoreItem>
+</file>
+
+<file path=customXml/itemProps5.xml><?xml version="1.0" encoding="utf-8"?>
 <ds:datastoreItem xmlns:ds="http://schemas.openxmlformats.org/officeDocument/2006/customXml" ds:itemID="{DAF2AAF3-BAE4-4446-AB55-E539B9899233}">
   <ds:schemaRefs>
     <ds:schemaRef ds:uri="http://schemas.microsoft.com/sharepoint/v3/contenttype/forms"/>
   </ds:schemaRefs>
 </ds:datastoreItem>
-</file>
-
-<file path=customXml/itemProps4.xml><?xml version="1.0" encoding="utf-8"?>
-<ds:datastoreItem xmlns:ds="http://schemas.openxmlformats.org/officeDocument/2006/customXml" ds:itemID="{B3DF4CAF-E3F2-44AB-8BD0-858B72458CDA}">
-  <ds:schemaRefs>
-    <ds:schemaRef ds:uri="http://schemas.openxmlformats.org/package/2006/metadata/core-properties"/>
-    <ds:schemaRef ds:uri="http://schemas.microsoft.com/office/infopath/2007/PartnerControls"/>
-    <ds:schemaRef ds:uri="http://purl.org/dc/terms/"/>
-    <ds:schemaRef ds:uri="5db5115a-d441-4ec0-873e-f4e40e429bb0"/>
-    <ds:schemaRef ds:uri="http://schemas.microsoft.com/office/2006/documentManagement/types"/>
-    <ds:schemaRef ds:uri="http://schemas.microsoft.com/office/2006/metadata/properties"/>
-    <ds:schemaRef ds:uri="http://purl.org/dc/elements/1.1/"/>
-    <ds:schemaRef ds:uri="http://purl.org/dc/dcmitype/"/>
-    <ds:schemaRef ds:uri="http://www.w3.org/XML/1998/namespace"/>
-  </ds:schemaRefs>
-</ds:datastoreItem>
 </file>
</xml_diff>

<commit_message>
Final update to word doc :)
</commit_message>
<xml_diff>
--- a/Assignment 2 - Patient Vitals Management System.docx
+++ b/Assignment 2 - Patient Vitals Management System.docx
@@ -545,6 +545,1377 @@
         <w:pStyle w:val="Heading2"/>
         <w:jc w:val="both"/>
       </w:pPr>
+    </w:p>
+    <w:sdt>
+      <w:sdtPr>
+        <w:id w:val="661522220"/>
+        <w:docPartObj>
+          <w:docPartGallery w:val="Table of Contents"/>
+          <w:docPartUnique/>
+        </w:docPartObj>
+      </w:sdtPr>
+      <w:sdtEndPr>
+        <w:rPr>
+          <w:rFonts w:asciiTheme="minorHAnsi" w:eastAsiaTheme="minorHAnsi" w:hAnsiTheme="minorHAnsi" w:cstheme="minorBidi"/>
+          <w:b/>
+          <w:bCs/>
+          <w:noProof/>
+          <w:color w:val="auto"/>
+          <w:kern w:val="2"/>
+          <w:sz w:val="22"/>
+          <w:szCs w:val="22"/>
+          <w:lang w:val="en-AU"/>
+          <w14:ligatures w14:val="standardContextual"/>
+        </w:rPr>
+      </w:sdtEndPr>
+      <w:sdtContent>
+        <w:p>
+          <w:pPr>
+            <w:pStyle w:val="TOCHeading"/>
+          </w:pPr>
+          <w:r>
+            <w:t>Contents</w:t>
+          </w:r>
+        </w:p>
+        <w:p>
+          <w:pPr>
+            <w:pStyle w:val="TOC2"/>
+            <w:tabs>
+              <w:tab w:val="right" w:leader="dot" w:pos="10456"/>
+            </w:tabs>
+            <w:rPr>
+              <w:rFonts w:cstheme="minorBidi"/>
+              <w:noProof/>
+              <w:kern w:val="2"/>
+              <w:lang w:val="en-AU" w:eastAsia="en-AU"/>
+              <w14:ligatures w14:val="standardContextual"/>
+            </w:rPr>
+          </w:pPr>
+          <w:r>
+            <w:fldChar w:fldCharType="begin"/>
+          </w:r>
+          <w:r>
+            <w:instrText xml:space="preserve"> TOC \o "1-3" \h \z \u </w:instrText>
+          </w:r>
+          <w:r>
+            <w:fldChar w:fldCharType="separate"/>
+          </w:r>
+          <w:hyperlink w:anchor="_Toc137070136" w:history="1">
+            <w:r>
+              <w:rPr>
+                <w:rStyle w:val="Hyperlink"/>
+                <w:noProof/>
+              </w:rPr>
+              <w:t>V1 – FR1 – Adapter Pattern</w:t>
+            </w:r>
+            <w:r>
+              <w:rPr>
+                <w:noProof/>
+                <w:webHidden/>
+              </w:rPr>
+              <w:tab/>
+            </w:r>
+            <w:r>
+              <w:rPr>
+                <w:noProof/>
+                <w:webHidden/>
+              </w:rPr>
+              <w:fldChar w:fldCharType="begin"/>
+            </w:r>
+            <w:r>
+              <w:rPr>
+                <w:noProof/>
+                <w:webHidden/>
+              </w:rPr>
+              <w:instrText xml:space="preserve"> PAGEREF _Toc137070136 \h </w:instrText>
+            </w:r>
+            <w:r>
+              <w:rPr>
+                <w:noProof/>
+                <w:webHidden/>
+              </w:rPr>
+            </w:r>
+            <w:r>
+              <w:rPr>
+                <w:noProof/>
+                <w:webHidden/>
+              </w:rPr>
+              <w:fldChar w:fldCharType="separate"/>
+            </w:r>
+            <w:r>
+              <w:rPr>
+                <w:noProof/>
+                <w:webHidden/>
+              </w:rPr>
+              <w:t>2</w:t>
+            </w:r>
+            <w:r>
+              <w:rPr>
+                <w:noProof/>
+                <w:webHidden/>
+              </w:rPr>
+              <w:fldChar w:fldCharType="end"/>
+            </w:r>
+          </w:hyperlink>
+        </w:p>
+        <w:p>
+          <w:pPr>
+            <w:pStyle w:val="TOC3"/>
+            <w:tabs>
+              <w:tab w:val="right" w:leader="dot" w:pos="10456"/>
+            </w:tabs>
+            <w:rPr>
+              <w:rFonts w:cstheme="minorBidi"/>
+              <w:noProof/>
+              <w:kern w:val="2"/>
+              <w:lang w:val="en-AU" w:eastAsia="en-AU"/>
+              <w14:ligatures w14:val="standardContextual"/>
+            </w:rPr>
+          </w:pPr>
+          <w:hyperlink w:anchor="_Toc137070137" w:history="1">
+            <w:r>
+              <w:rPr>
+                <w:rStyle w:val="Hyperlink"/>
+                <w:noProof/>
+              </w:rPr>
+              <w:t>Justification</w:t>
+            </w:r>
+            <w:r>
+              <w:rPr>
+                <w:noProof/>
+                <w:webHidden/>
+              </w:rPr>
+              <w:tab/>
+            </w:r>
+            <w:r>
+              <w:rPr>
+                <w:noProof/>
+                <w:webHidden/>
+              </w:rPr>
+              <w:fldChar w:fldCharType="begin"/>
+            </w:r>
+            <w:r>
+              <w:rPr>
+                <w:noProof/>
+                <w:webHidden/>
+              </w:rPr>
+              <w:instrText xml:space="preserve"> PAGEREF _Toc137070137 \h </w:instrText>
+            </w:r>
+            <w:r>
+              <w:rPr>
+                <w:noProof/>
+                <w:webHidden/>
+              </w:rPr>
+            </w:r>
+            <w:r>
+              <w:rPr>
+                <w:noProof/>
+                <w:webHidden/>
+              </w:rPr>
+              <w:fldChar w:fldCharType="separate"/>
+            </w:r>
+            <w:r>
+              <w:rPr>
+                <w:noProof/>
+                <w:webHidden/>
+              </w:rPr>
+              <w:t>2</w:t>
+            </w:r>
+            <w:r>
+              <w:rPr>
+                <w:noProof/>
+                <w:webHidden/>
+              </w:rPr>
+              <w:fldChar w:fldCharType="end"/>
+            </w:r>
+          </w:hyperlink>
+        </w:p>
+        <w:p>
+          <w:pPr>
+            <w:pStyle w:val="TOC3"/>
+            <w:tabs>
+              <w:tab w:val="right" w:leader="dot" w:pos="10456"/>
+            </w:tabs>
+            <w:rPr>
+              <w:rFonts w:cstheme="minorBidi"/>
+              <w:noProof/>
+              <w:kern w:val="2"/>
+              <w:lang w:val="en-AU" w:eastAsia="en-AU"/>
+              <w14:ligatures w14:val="standardContextual"/>
+            </w:rPr>
+          </w:pPr>
+          <w:hyperlink w:anchor="_Toc137070138" w:history="1">
+            <w:r>
+              <w:rPr>
+                <w:rStyle w:val="Hyperlink"/>
+                <w:noProof/>
+              </w:rPr>
+              <w:t>How It Works</w:t>
+            </w:r>
+            <w:r>
+              <w:rPr>
+                <w:noProof/>
+                <w:webHidden/>
+              </w:rPr>
+              <w:tab/>
+            </w:r>
+            <w:r>
+              <w:rPr>
+                <w:noProof/>
+                <w:webHidden/>
+              </w:rPr>
+              <w:fldChar w:fldCharType="begin"/>
+            </w:r>
+            <w:r>
+              <w:rPr>
+                <w:noProof/>
+                <w:webHidden/>
+              </w:rPr>
+              <w:instrText xml:space="preserve"> PAGEREF _Toc137070138 \h </w:instrText>
+            </w:r>
+            <w:r>
+              <w:rPr>
+                <w:noProof/>
+                <w:webHidden/>
+              </w:rPr>
+            </w:r>
+            <w:r>
+              <w:rPr>
+                <w:noProof/>
+                <w:webHidden/>
+              </w:rPr>
+              <w:fldChar w:fldCharType="separate"/>
+            </w:r>
+            <w:r>
+              <w:rPr>
+                <w:noProof/>
+                <w:webHidden/>
+              </w:rPr>
+              <w:t>3</w:t>
+            </w:r>
+            <w:r>
+              <w:rPr>
+                <w:noProof/>
+                <w:webHidden/>
+              </w:rPr>
+              <w:fldChar w:fldCharType="end"/>
+            </w:r>
+          </w:hyperlink>
+        </w:p>
+        <w:p>
+          <w:pPr>
+            <w:pStyle w:val="TOC3"/>
+            <w:tabs>
+              <w:tab w:val="right" w:leader="dot" w:pos="10456"/>
+            </w:tabs>
+            <w:rPr>
+              <w:rFonts w:cstheme="minorBidi"/>
+              <w:noProof/>
+              <w:kern w:val="2"/>
+              <w:lang w:val="en-AU" w:eastAsia="en-AU"/>
+              <w14:ligatures w14:val="standardContextual"/>
+            </w:rPr>
+          </w:pPr>
+          <w:hyperlink w:anchor="_Toc137070139" w:history="1">
+            <w:r>
+              <w:rPr>
+                <w:rStyle w:val="Hyperlink"/>
+                <w:noProof/>
+              </w:rPr>
+              <w:t>Git Commits</w:t>
+            </w:r>
+            <w:r>
+              <w:rPr>
+                <w:noProof/>
+                <w:webHidden/>
+              </w:rPr>
+              <w:tab/>
+            </w:r>
+            <w:r>
+              <w:rPr>
+                <w:noProof/>
+                <w:webHidden/>
+              </w:rPr>
+              <w:fldChar w:fldCharType="begin"/>
+            </w:r>
+            <w:r>
+              <w:rPr>
+                <w:noProof/>
+                <w:webHidden/>
+              </w:rPr>
+              <w:instrText xml:space="preserve"> PAGEREF _Toc137070139 \h </w:instrText>
+            </w:r>
+            <w:r>
+              <w:rPr>
+                <w:noProof/>
+                <w:webHidden/>
+              </w:rPr>
+            </w:r>
+            <w:r>
+              <w:rPr>
+                <w:noProof/>
+                <w:webHidden/>
+              </w:rPr>
+              <w:fldChar w:fldCharType="separate"/>
+            </w:r>
+            <w:r>
+              <w:rPr>
+                <w:noProof/>
+                <w:webHidden/>
+              </w:rPr>
+              <w:t>3</w:t>
+            </w:r>
+            <w:r>
+              <w:rPr>
+                <w:noProof/>
+                <w:webHidden/>
+              </w:rPr>
+              <w:fldChar w:fldCharType="end"/>
+            </w:r>
+          </w:hyperlink>
+        </w:p>
+        <w:p>
+          <w:pPr>
+            <w:pStyle w:val="TOC2"/>
+            <w:tabs>
+              <w:tab w:val="right" w:leader="dot" w:pos="10456"/>
+            </w:tabs>
+            <w:rPr>
+              <w:rFonts w:cstheme="minorBidi"/>
+              <w:noProof/>
+              <w:kern w:val="2"/>
+              <w:lang w:val="en-AU" w:eastAsia="en-AU"/>
+              <w14:ligatures w14:val="standardContextual"/>
+            </w:rPr>
+          </w:pPr>
+          <w:hyperlink w:anchor="_Toc137070140" w:history="1">
+            <w:r>
+              <w:rPr>
+                <w:rStyle w:val="Hyperlink"/>
+                <w:noProof/>
+              </w:rPr>
+              <w:t>V2 – FR2 – Strategy Pattern</w:t>
+            </w:r>
+            <w:r>
+              <w:rPr>
+                <w:noProof/>
+                <w:webHidden/>
+              </w:rPr>
+              <w:tab/>
+            </w:r>
+            <w:r>
+              <w:rPr>
+                <w:noProof/>
+                <w:webHidden/>
+              </w:rPr>
+              <w:fldChar w:fldCharType="begin"/>
+            </w:r>
+            <w:r>
+              <w:rPr>
+                <w:noProof/>
+                <w:webHidden/>
+              </w:rPr>
+              <w:instrText xml:space="preserve"> PAGEREF _Toc137070140 \h </w:instrText>
+            </w:r>
+            <w:r>
+              <w:rPr>
+                <w:noProof/>
+                <w:webHidden/>
+              </w:rPr>
+            </w:r>
+            <w:r>
+              <w:rPr>
+                <w:noProof/>
+                <w:webHidden/>
+              </w:rPr>
+              <w:fldChar w:fldCharType="separate"/>
+            </w:r>
+            <w:r>
+              <w:rPr>
+                <w:noProof/>
+                <w:webHidden/>
+              </w:rPr>
+              <w:t>3</w:t>
+            </w:r>
+            <w:r>
+              <w:rPr>
+                <w:noProof/>
+                <w:webHidden/>
+              </w:rPr>
+              <w:fldChar w:fldCharType="end"/>
+            </w:r>
+          </w:hyperlink>
+        </w:p>
+        <w:p>
+          <w:pPr>
+            <w:pStyle w:val="TOC3"/>
+            <w:tabs>
+              <w:tab w:val="right" w:leader="dot" w:pos="10456"/>
+            </w:tabs>
+            <w:rPr>
+              <w:rFonts w:cstheme="minorBidi"/>
+              <w:noProof/>
+              <w:kern w:val="2"/>
+              <w:lang w:val="en-AU" w:eastAsia="en-AU"/>
+              <w14:ligatures w14:val="standardContextual"/>
+            </w:rPr>
+          </w:pPr>
+          <w:hyperlink w:anchor="_Toc137070141" w:history="1">
+            <w:r>
+              <w:rPr>
+                <w:rStyle w:val="Hyperlink"/>
+                <w:noProof/>
+              </w:rPr>
+              <w:t>Justification</w:t>
+            </w:r>
+            <w:r>
+              <w:rPr>
+                <w:noProof/>
+                <w:webHidden/>
+              </w:rPr>
+              <w:tab/>
+            </w:r>
+            <w:r>
+              <w:rPr>
+                <w:noProof/>
+                <w:webHidden/>
+              </w:rPr>
+              <w:fldChar w:fldCharType="begin"/>
+            </w:r>
+            <w:r>
+              <w:rPr>
+                <w:noProof/>
+                <w:webHidden/>
+              </w:rPr>
+              <w:instrText xml:space="preserve"> PAGEREF _Toc137070141 \h </w:instrText>
+            </w:r>
+            <w:r>
+              <w:rPr>
+                <w:noProof/>
+                <w:webHidden/>
+              </w:rPr>
+            </w:r>
+            <w:r>
+              <w:rPr>
+                <w:noProof/>
+                <w:webHidden/>
+              </w:rPr>
+              <w:fldChar w:fldCharType="separate"/>
+            </w:r>
+            <w:r>
+              <w:rPr>
+                <w:noProof/>
+                <w:webHidden/>
+              </w:rPr>
+              <w:t>3</w:t>
+            </w:r>
+            <w:r>
+              <w:rPr>
+                <w:noProof/>
+                <w:webHidden/>
+              </w:rPr>
+              <w:fldChar w:fldCharType="end"/>
+            </w:r>
+          </w:hyperlink>
+        </w:p>
+        <w:p>
+          <w:pPr>
+            <w:pStyle w:val="TOC3"/>
+            <w:tabs>
+              <w:tab w:val="right" w:leader="dot" w:pos="10456"/>
+            </w:tabs>
+            <w:rPr>
+              <w:rFonts w:cstheme="minorBidi"/>
+              <w:noProof/>
+              <w:kern w:val="2"/>
+              <w:lang w:val="en-AU" w:eastAsia="en-AU"/>
+              <w14:ligatures w14:val="standardContextual"/>
+            </w:rPr>
+          </w:pPr>
+          <w:hyperlink w:anchor="_Toc137070142" w:history="1">
+            <w:r>
+              <w:rPr>
+                <w:rStyle w:val="Hyperlink"/>
+                <w:noProof/>
+              </w:rPr>
+              <w:t>How It Works</w:t>
+            </w:r>
+            <w:r>
+              <w:rPr>
+                <w:noProof/>
+                <w:webHidden/>
+              </w:rPr>
+              <w:tab/>
+            </w:r>
+            <w:r>
+              <w:rPr>
+                <w:noProof/>
+                <w:webHidden/>
+              </w:rPr>
+              <w:fldChar w:fldCharType="begin"/>
+            </w:r>
+            <w:r>
+              <w:rPr>
+                <w:noProof/>
+                <w:webHidden/>
+              </w:rPr>
+              <w:instrText xml:space="preserve"> PAGEREF _Toc137070142 \h </w:instrText>
+            </w:r>
+            <w:r>
+              <w:rPr>
+                <w:noProof/>
+                <w:webHidden/>
+              </w:rPr>
+            </w:r>
+            <w:r>
+              <w:rPr>
+                <w:noProof/>
+                <w:webHidden/>
+              </w:rPr>
+              <w:fldChar w:fldCharType="separate"/>
+            </w:r>
+            <w:r>
+              <w:rPr>
+                <w:noProof/>
+                <w:webHidden/>
+              </w:rPr>
+              <w:t>4</w:t>
+            </w:r>
+            <w:r>
+              <w:rPr>
+                <w:noProof/>
+                <w:webHidden/>
+              </w:rPr>
+              <w:fldChar w:fldCharType="end"/>
+            </w:r>
+          </w:hyperlink>
+        </w:p>
+        <w:p>
+          <w:pPr>
+            <w:pStyle w:val="TOC3"/>
+            <w:tabs>
+              <w:tab w:val="right" w:leader="dot" w:pos="10456"/>
+            </w:tabs>
+            <w:rPr>
+              <w:rFonts w:cstheme="minorBidi"/>
+              <w:noProof/>
+              <w:kern w:val="2"/>
+              <w:lang w:val="en-AU" w:eastAsia="en-AU"/>
+              <w14:ligatures w14:val="standardContextual"/>
+            </w:rPr>
+          </w:pPr>
+          <w:hyperlink w:anchor="_Toc137070143" w:history="1">
+            <w:r>
+              <w:rPr>
+                <w:rStyle w:val="Hyperlink"/>
+                <w:noProof/>
+              </w:rPr>
+              <w:t>Git Commits</w:t>
+            </w:r>
+            <w:r>
+              <w:rPr>
+                <w:noProof/>
+                <w:webHidden/>
+              </w:rPr>
+              <w:tab/>
+            </w:r>
+            <w:r>
+              <w:rPr>
+                <w:noProof/>
+                <w:webHidden/>
+              </w:rPr>
+              <w:fldChar w:fldCharType="begin"/>
+            </w:r>
+            <w:r>
+              <w:rPr>
+                <w:noProof/>
+                <w:webHidden/>
+              </w:rPr>
+              <w:instrText xml:space="preserve"> PAGEREF _Toc137070143 \h </w:instrText>
+            </w:r>
+            <w:r>
+              <w:rPr>
+                <w:noProof/>
+                <w:webHidden/>
+              </w:rPr>
+            </w:r>
+            <w:r>
+              <w:rPr>
+                <w:noProof/>
+                <w:webHidden/>
+              </w:rPr>
+              <w:fldChar w:fldCharType="separate"/>
+            </w:r>
+            <w:r>
+              <w:rPr>
+                <w:noProof/>
+                <w:webHidden/>
+              </w:rPr>
+              <w:t>4</w:t>
+            </w:r>
+            <w:r>
+              <w:rPr>
+                <w:noProof/>
+                <w:webHidden/>
+              </w:rPr>
+              <w:fldChar w:fldCharType="end"/>
+            </w:r>
+          </w:hyperlink>
+        </w:p>
+        <w:p>
+          <w:pPr>
+            <w:pStyle w:val="TOC2"/>
+            <w:tabs>
+              <w:tab w:val="right" w:leader="dot" w:pos="10456"/>
+            </w:tabs>
+            <w:rPr>
+              <w:rFonts w:cstheme="minorBidi"/>
+              <w:noProof/>
+              <w:kern w:val="2"/>
+              <w:lang w:val="en-AU" w:eastAsia="en-AU"/>
+              <w14:ligatures w14:val="standardContextual"/>
+            </w:rPr>
+          </w:pPr>
+          <w:hyperlink w:anchor="_Toc137070144" w:history="1">
+            <w:r>
+              <w:rPr>
+                <w:rStyle w:val="Hyperlink"/>
+                <w:noProof/>
+              </w:rPr>
+              <w:t>V3 – FR3 – Composite Pattern</w:t>
+            </w:r>
+            <w:r>
+              <w:rPr>
+                <w:noProof/>
+                <w:webHidden/>
+              </w:rPr>
+              <w:tab/>
+            </w:r>
+            <w:r>
+              <w:rPr>
+                <w:noProof/>
+                <w:webHidden/>
+              </w:rPr>
+              <w:fldChar w:fldCharType="begin"/>
+            </w:r>
+            <w:r>
+              <w:rPr>
+                <w:noProof/>
+                <w:webHidden/>
+              </w:rPr>
+              <w:instrText xml:space="preserve"> PAGEREF _Toc137070144 \h </w:instrText>
+            </w:r>
+            <w:r>
+              <w:rPr>
+                <w:noProof/>
+                <w:webHidden/>
+              </w:rPr>
+            </w:r>
+            <w:r>
+              <w:rPr>
+                <w:noProof/>
+                <w:webHidden/>
+              </w:rPr>
+              <w:fldChar w:fldCharType="separate"/>
+            </w:r>
+            <w:r>
+              <w:rPr>
+                <w:noProof/>
+                <w:webHidden/>
+              </w:rPr>
+              <w:t>5</w:t>
+            </w:r>
+            <w:r>
+              <w:rPr>
+                <w:noProof/>
+                <w:webHidden/>
+              </w:rPr>
+              <w:fldChar w:fldCharType="end"/>
+            </w:r>
+          </w:hyperlink>
+        </w:p>
+        <w:p>
+          <w:pPr>
+            <w:pStyle w:val="TOC3"/>
+            <w:tabs>
+              <w:tab w:val="right" w:leader="dot" w:pos="10456"/>
+            </w:tabs>
+            <w:rPr>
+              <w:rFonts w:cstheme="minorBidi"/>
+              <w:noProof/>
+              <w:kern w:val="2"/>
+              <w:lang w:val="en-AU" w:eastAsia="en-AU"/>
+              <w14:ligatures w14:val="standardContextual"/>
+            </w:rPr>
+          </w:pPr>
+          <w:hyperlink w:anchor="_Toc137070145" w:history="1">
+            <w:r>
+              <w:rPr>
+                <w:rStyle w:val="Hyperlink"/>
+                <w:noProof/>
+              </w:rPr>
+              <w:t>Justification</w:t>
+            </w:r>
+            <w:r>
+              <w:rPr>
+                <w:noProof/>
+                <w:webHidden/>
+              </w:rPr>
+              <w:tab/>
+            </w:r>
+            <w:r>
+              <w:rPr>
+                <w:noProof/>
+                <w:webHidden/>
+              </w:rPr>
+              <w:fldChar w:fldCharType="begin"/>
+            </w:r>
+            <w:r>
+              <w:rPr>
+                <w:noProof/>
+                <w:webHidden/>
+              </w:rPr>
+              <w:instrText xml:space="preserve"> PAGEREF _Toc137070145 \h </w:instrText>
+            </w:r>
+            <w:r>
+              <w:rPr>
+                <w:noProof/>
+                <w:webHidden/>
+              </w:rPr>
+            </w:r>
+            <w:r>
+              <w:rPr>
+                <w:noProof/>
+                <w:webHidden/>
+              </w:rPr>
+              <w:fldChar w:fldCharType="separate"/>
+            </w:r>
+            <w:r>
+              <w:rPr>
+                <w:noProof/>
+                <w:webHidden/>
+              </w:rPr>
+              <w:t>5</w:t>
+            </w:r>
+            <w:r>
+              <w:rPr>
+                <w:noProof/>
+                <w:webHidden/>
+              </w:rPr>
+              <w:fldChar w:fldCharType="end"/>
+            </w:r>
+          </w:hyperlink>
+        </w:p>
+        <w:p>
+          <w:pPr>
+            <w:pStyle w:val="TOC3"/>
+            <w:tabs>
+              <w:tab w:val="right" w:leader="dot" w:pos="10456"/>
+            </w:tabs>
+            <w:rPr>
+              <w:rFonts w:cstheme="minorBidi"/>
+              <w:noProof/>
+              <w:kern w:val="2"/>
+              <w:lang w:val="en-AU" w:eastAsia="en-AU"/>
+              <w14:ligatures w14:val="standardContextual"/>
+            </w:rPr>
+          </w:pPr>
+          <w:hyperlink w:anchor="_Toc137070146" w:history="1">
+            <w:r>
+              <w:rPr>
+                <w:rStyle w:val="Hyperlink"/>
+                <w:noProof/>
+              </w:rPr>
+              <w:t>How It Works</w:t>
+            </w:r>
+            <w:r>
+              <w:rPr>
+                <w:noProof/>
+                <w:webHidden/>
+              </w:rPr>
+              <w:tab/>
+            </w:r>
+            <w:r>
+              <w:rPr>
+                <w:noProof/>
+                <w:webHidden/>
+              </w:rPr>
+              <w:fldChar w:fldCharType="begin"/>
+            </w:r>
+            <w:r>
+              <w:rPr>
+                <w:noProof/>
+                <w:webHidden/>
+              </w:rPr>
+              <w:instrText xml:space="preserve"> PAGEREF _Toc137070146 \h </w:instrText>
+            </w:r>
+            <w:r>
+              <w:rPr>
+                <w:noProof/>
+                <w:webHidden/>
+              </w:rPr>
+            </w:r>
+            <w:r>
+              <w:rPr>
+                <w:noProof/>
+                <w:webHidden/>
+              </w:rPr>
+              <w:fldChar w:fldCharType="separate"/>
+            </w:r>
+            <w:r>
+              <w:rPr>
+                <w:noProof/>
+                <w:webHidden/>
+              </w:rPr>
+              <w:t>5</w:t>
+            </w:r>
+            <w:r>
+              <w:rPr>
+                <w:noProof/>
+                <w:webHidden/>
+              </w:rPr>
+              <w:fldChar w:fldCharType="end"/>
+            </w:r>
+          </w:hyperlink>
+        </w:p>
+        <w:p>
+          <w:pPr>
+            <w:pStyle w:val="TOC3"/>
+            <w:tabs>
+              <w:tab w:val="right" w:leader="dot" w:pos="10456"/>
+            </w:tabs>
+            <w:rPr>
+              <w:rFonts w:cstheme="minorBidi"/>
+              <w:noProof/>
+              <w:kern w:val="2"/>
+              <w:lang w:val="en-AU" w:eastAsia="en-AU"/>
+              <w14:ligatures w14:val="standardContextual"/>
+            </w:rPr>
+          </w:pPr>
+          <w:hyperlink w:anchor="_Toc137070147" w:history="1">
+            <w:r>
+              <w:rPr>
+                <w:rStyle w:val="Hyperlink"/>
+                <w:noProof/>
+              </w:rPr>
+              <w:t>Git Commits</w:t>
+            </w:r>
+            <w:r>
+              <w:rPr>
+                <w:noProof/>
+                <w:webHidden/>
+              </w:rPr>
+              <w:tab/>
+            </w:r>
+            <w:r>
+              <w:rPr>
+                <w:noProof/>
+                <w:webHidden/>
+              </w:rPr>
+              <w:fldChar w:fldCharType="begin"/>
+            </w:r>
+            <w:r>
+              <w:rPr>
+                <w:noProof/>
+                <w:webHidden/>
+              </w:rPr>
+              <w:instrText xml:space="preserve"> PAGEREF _Toc137070147 \h </w:instrText>
+            </w:r>
+            <w:r>
+              <w:rPr>
+                <w:noProof/>
+                <w:webHidden/>
+              </w:rPr>
+            </w:r>
+            <w:r>
+              <w:rPr>
+                <w:noProof/>
+                <w:webHidden/>
+              </w:rPr>
+              <w:fldChar w:fldCharType="separate"/>
+            </w:r>
+            <w:r>
+              <w:rPr>
+                <w:noProof/>
+                <w:webHidden/>
+              </w:rPr>
+              <w:t>5</w:t>
+            </w:r>
+            <w:r>
+              <w:rPr>
+                <w:noProof/>
+                <w:webHidden/>
+              </w:rPr>
+              <w:fldChar w:fldCharType="end"/>
+            </w:r>
+          </w:hyperlink>
+        </w:p>
+        <w:p>
+          <w:pPr>
+            <w:pStyle w:val="TOC3"/>
+            <w:tabs>
+              <w:tab w:val="right" w:leader="dot" w:pos="10456"/>
+            </w:tabs>
+            <w:rPr>
+              <w:rFonts w:cstheme="minorBidi"/>
+              <w:noProof/>
+              <w:kern w:val="2"/>
+              <w:lang w:val="en-AU" w:eastAsia="en-AU"/>
+              <w14:ligatures w14:val="standardContextual"/>
+            </w:rPr>
+          </w:pPr>
+          <w:hyperlink w:anchor="_Toc137070148" w:history="1">
+            <w:r>
+              <w:rPr>
+                <w:noProof/>
+                <w:webHidden/>
+              </w:rPr>
+              <w:tab/>
+            </w:r>
+            <w:r>
+              <w:rPr>
+                <w:noProof/>
+                <w:webHidden/>
+              </w:rPr>
+              <w:fldChar w:fldCharType="begin"/>
+            </w:r>
+            <w:r>
+              <w:rPr>
+                <w:noProof/>
+                <w:webHidden/>
+              </w:rPr>
+              <w:instrText xml:space="preserve"> PAGEREF _Toc137070148 \h </w:instrText>
+            </w:r>
+            <w:r>
+              <w:rPr>
+                <w:noProof/>
+                <w:webHidden/>
+              </w:rPr>
+            </w:r>
+            <w:r>
+              <w:rPr>
+                <w:noProof/>
+                <w:webHidden/>
+              </w:rPr>
+              <w:fldChar w:fldCharType="separate"/>
+            </w:r>
+            <w:r>
+              <w:rPr>
+                <w:noProof/>
+                <w:webHidden/>
+              </w:rPr>
+              <w:t>5</w:t>
+            </w:r>
+            <w:r>
+              <w:rPr>
+                <w:noProof/>
+                <w:webHidden/>
+              </w:rPr>
+              <w:fldChar w:fldCharType="end"/>
+            </w:r>
+          </w:hyperlink>
+        </w:p>
+        <w:p>
+          <w:pPr>
+            <w:pStyle w:val="TOC2"/>
+            <w:tabs>
+              <w:tab w:val="right" w:leader="dot" w:pos="10456"/>
+            </w:tabs>
+            <w:rPr>
+              <w:rFonts w:cstheme="minorBidi"/>
+              <w:noProof/>
+              <w:kern w:val="2"/>
+              <w:lang w:val="en-AU" w:eastAsia="en-AU"/>
+              <w14:ligatures w14:val="standardContextual"/>
+            </w:rPr>
+          </w:pPr>
+          <w:hyperlink w:anchor="_Toc137070149" w:history="1">
+            <w:r>
+              <w:rPr>
+                <w:rStyle w:val="Hyperlink"/>
+                <w:noProof/>
+              </w:rPr>
+              <w:t>V4 – FR4 – Observer Pattern</w:t>
+            </w:r>
+            <w:r>
+              <w:rPr>
+                <w:noProof/>
+                <w:webHidden/>
+              </w:rPr>
+              <w:tab/>
+            </w:r>
+            <w:r>
+              <w:rPr>
+                <w:noProof/>
+                <w:webHidden/>
+              </w:rPr>
+              <w:fldChar w:fldCharType="begin"/>
+            </w:r>
+            <w:r>
+              <w:rPr>
+                <w:noProof/>
+                <w:webHidden/>
+              </w:rPr>
+              <w:instrText xml:space="preserve"> PAGEREF _Toc137070149 \h </w:instrText>
+            </w:r>
+            <w:r>
+              <w:rPr>
+                <w:noProof/>
+                <w:webHidden/>
+              </w:rPr>
+            </w:r>
+            <w:r>
+              <w:rPr>
+                <w:noProof/>
+                <w:webHidden/>
+              </w:rPr>
+              <w:fldChar w:fldCharType="separate"/>
+            </w:r>
+            <w:r>
+              <w:rPr>
+                <w:noProof/>
+                <w:webHidden/>
+              </w:rPr>
+              <w:t>6</w:t>
+            </w:r>
+            <w:r>
+              <w:rPr>
+                <w:noProof/>
+                <w:webHidden/>
+              </w:rPr>
+              <w:fldChar w:fldCharType="end"/>
+            </w:r>
+          </w:hyperlink>
+        </w:p>
+        <w:p>
+          <w:pPr>
+            <w:pStyle w:val="TOC3"/>
+            <w:tabs>
+              <w:tab w:val="right" w:leader="dot" w:pos="10456"/>
+            </w:tabs>
+            <w:rPr>
+              <w:rFonts w:cstheme="minorBidi"/>
+              <w:noProof/>
+              <w:kern w:val="2"/>
+              <w:lang w:val="en-AU" w:eastAsia="en-AU"/>
+              <w14:ligatures w14:val="standardContextual"/>
+            </w:rPr>
+          </w:pPr>
+          <w:hyperlink w:anchor="_Toc137070150" w:history="1">
+            <w:r>
+              <w:rPr>
+                <w:rStyle w:val="Hyperlink"/>
+                <w:noProof/>
+              </w:rPr>
+              <w:t>Justification</w:t>
+            </w:r>
+            <w:r>
+              <w:rPr>
+                <w:noProof/>
+                <w:webHidden/>
+              </w:rPr>
+              <w:tab/>
+            </w:r>
+            <w:r>
+              <w:rPr>
+                <w:noProof/>
+                <w:webHidden/>
+              </w:rPr>
+              <w:fldChar w:fldCharType="begin"/>
+            </w:r>
+            <w:r>
+              <w:rPr>
+                <w:noProof/>
+                <w:webHidden/>
+              </w:rPr>
+              <w:instrText xml:space="preserve"> PAGEREF _Toc137070150 \h </w:instrText>
+            </w:r>
+            <w:r>
+              <w:rPr>
+                <w:noProof/>
+                <w:webHidden/>
+              </w:rPr>
+            </w:r>
+            <w:r>
+              <w:rPr>
+                <w:noProof/>
+                <w:webHidden/>
+              </w:rPr>
+              <w:fldChar w:fldCharType="separate"/>
+            </w:r>
+            <w:r>
+              <w:rPr>
+                <w:noProof/>
+                <w:webHidden/>
+              </w:rPr>
+              <w:t>6</w:t>
+            </w:r>
+            <w:r>
+              <w:rPr>
+                <w:noProof/>
+                <w:webHidden/>
+              </w:rPr>
+              <w:fldChar w:fldCharType="end"/>
+            </w:r>
+          </w:hyperlink>
+        </w:p>
+        <w:p>
+          <w:pPr>
+            <w:pStyle w:val="TOC3"/>
+            <w:tabs>
+              <w:tab w:val="right" w:leader="dot" w:pos="10456"/>
+            </w:tabs>
+            <w:rPr>
+              <w:rFonts w:cstheme="minorBidi"/>
+              <w:noProof/>
+              <w:kern w:val="2"/>
+              <w:lang w:val="en-AU" w:eastAsia="en-AU"/>
+              <w14:ligatures w14:val="standardContextual"/>
+            </w:rPr>
+          </w:pPr>
+          <w:hyperlink w:anchor="_Toc137070151" w:history="1">
+            <w:r>
+              <w:rPr>
+                <w:rStyle w:val="Hyperlink"/>
+                <w:noProof/>
+              </w:rPr>
+              <w:t>How It Works</w:t>
+            </w:r>
+            <w:r>
+              <w:rPr>
+                <w:noProof/>
+                <w:webHidden/>
+              </w:rPr>
+              <w:tab/>
+            </w:r>
+            <w:r>
+              <w:rPr>
+                <w:noProof/>
+                <w:webHidden/>
+              </w:rPr>
+              <w:fldChar w:fldCharType="begin"/>
+            </w:r>
+            <w:r>
+              <w:rPr>
+                <w:noProof/>
+                <w:webHidden/>
+              </w:rPr>
+              <w:instrText xml:space="preserve"> PAGEREF _Toc137070151 \h </w:instrText>
+            </w:r>
+            <w:r>
+              <w:rPr>
+                <w:noProof/>
+                <w:webHidden/>
+              </w:rPr>
+            </w:r>
+            <w:r>
+              <w:rPr>
+                <w:noProof/>
+                <w:webHidden/>
+              </w:rPr>
+              <w:fldChar w:fldCharType="separate"/>
+            </w:r>
+            <w:r>
+              <w:rPr>
+                <w:noProof/>
+                <w:webHidden/>
+              </w:rPr>
+              <w:t>6</w:t>
+            </w:r>
+            <w:r>
+              <w:rPr>
+                <w:noProof/>
+                <w:webHidden/>
+              </w:rPr>
+              <w:fldChar w:fldCharType="end"/>
+            </w:r>
+          </w:hyperlink>
+        </w:p>
+        <w:p>
+          <w:pPr>
+            <w:pStyle w:val="TOC3"/>
+            <w:tabs>
+              <w:tab w:val="right" w:leader="dot" w:pos="10456"/>
+            </w:tabs>
+            <w:rPr>
+              <w:rFonts w:cstheme="minorBidi"/>
+              <w:noProof/>
+              <w:kern w:val="2"/>
+              <w:lang w:val="en-AU" w:eastAsia="en-AU"/>
+              <w14:ligatures w14:val="standardContextual"/>
+            </w:rPr>
+          </w:pPr>
+          <w:hyperlink w:anchor="_Toc137070152" w:history="1">
+            <w:r>
+              <w:rPr>
+                <w:rStyle w:val="Hyperlink"/>
+                <w:noProof/>
+              </w:rPr>
+              <w:t>Git Commits</w:t>
+            </w:r>
+            <w:r>
+              <w:rPr>
+                <w:noProof/>
+                <w:webHidden/>
+              </w:rPr>
+              <w:tab/>
+            </w:r>
+            <w:r>
+              <w:rPr>
+                <w:noProof/>
+                <w:webHidden/>
+              </w:rPr>
+              <w:fldChar w:fldCharType="begin"/>
+            </w:r>
+            <w:r>
+              <w:rPr>
+                <w:noProof/>
+                <w:webHidden/>
+              </w:rPr>
+              <w:instrText xml:space="preserve"> PAGEREF _Toc137070152 \h </w:instrText>
+            </w:r>
+            <w:r>
+              <w:rPr>
+                <w:noProof/>
+                <w:webHidden/>
+              </w:rPr>
+            </w:r>
+            <w:r>
+              <w:rPr>
+                <w:noProof/>
+                <w:webHidden/>
+              </w:rPr>
+              <w:fldChar w:fldCharType="separate"/>
+            </w:r>
+            <w:r>
+              <w:rPr>
+                <w:noProof/>
+                <w:webHidden/>
+              </w:rPr>
+              <w:t>6</w:t>
+            </w:r>
+            <w:r>
+              <w:rPr>
+                <w:noProof/>
+                <w:webHidden/>
+              </w:rPr>
+              <w:fldChar w:fldCharType="end"/>
+            </w:r>
+          </w:hyperlink>
+        </w:p>
+        <w:p>
+          <w:pPr>
+            <w:pStyle w:val="TOC2"/>
+            <w:tabs>
+              <w:tab w:val="right" w:leader="dot" w:pos="10456"/>
+            </w:tabs>
+            <w:rPr>
+              <w:rFonts w:cstheme="minorBidi"/>
+              <w:noProof/>
+              <w:kern w:val="2"/>
+              <w:lang w:val="en-AU" w:eastAsia="en-AU"/>
+              <w14:ligatures w14:val="standardContextual"/>
+            </w:rPr>
+          </w:pPr>
+          <w:hyperlink w:anchor="_Toc137070153" w:history="1">
+            <w:r>
+              <w:rPr>
+                <w:rStyle w:val="Hyperlink"/>
+                <w:noProof/>
+              </w:rPr>
+              <w:t>Completed Diagram</w:t>
+            </w:r>
+            <w:r>
+              <w:rPr>
+                <w:noProof/>
+                <w:webHidden/>
+              </w:rPr>
+              <w:tab/>
+            </w:r>
+            <w:r>
+              <w:rPr>
+                <w:noProof/>
+                <w:webHidden/>
+              </w:rPr>
+              <w:fldChar w:fldCharType="begin"/>
+            </w:r>
+            <w:r>
+              <w:rPr>
+                <w:noProof/>
+                <w:webHidden/>
+              </w:rPr>
+              <w:instrText xml:space="preserve"> PAGEREF _Toc137070153 \h </w:instrText>
+            </w:r>
+            <w:r>
+              <w:rPr>
+                <w:noProof/>
+                <w:webHidden/>
+              </w:rPr>
+            </w:r>
+            <w:r>
+              <w:rPr>
+                <w:noProof/>
+                <w:webHidden/>
+              </w:rPr>
+              <w:fldChar w:fldCharType="separate"/>
+            </w:r>
+            <w:r>
+              <w:rPr>
+                <w:noProof/>
+                <w:webHidden/>
+              </w:rPr>
+              <w:t>0</w:t>
+            </w:r>
+            <w:r>
+              <w:rPr>
+                <w:noProof/>
+                <w:webHidden/>
+              </w:rPr>
+              <w:fldChar w:fldCharType="end"/>
+            </w:r>
+          </w:hyperlink>
+        </w:p>
+        <w:p>
+          <w:r>
+            <w:rPr>
+              <w:b/>
+              <w:bCs/>
+              <w:noProof/>
+            </w:rPr>
+            <w:fldChar w:fldCharType="end"/>
+          </w:r>
+        </w:p>
+      </w:sdtContent>
+    </w:sdt>
+    <w:p/>
+    <w:p/>
+    <w:p/>
+    <w:p/>
+    <w:p/>
+    <w:p/>
+    <w:p/>
+    <w:p/>
+    <w:p/>
+    <w:p/>
+    <w:p/>
+    <w:p/>
+    <w:p/>
+    <w:p>
+      <w:pPr>
+        <w:rPr>
+          <w:rFonts w:asciiTheme="majorHAnsi" w:eastAsiaTheme="majorEastAsia" w:hAnsiTheme="majorHAnsi" w:cstheme="majorBidi"/>
+          <w:color w:val="2F5496" w:themeColor="accent1" w:themeShade="BF"/>
+          <w:sz w:val="26"/>
+          <w:szCs w:val="26"/>
+        </w:rPr>
+      </w:pPr>
+    </w:p>
+    <w:p>
+      <w:pPr>
+        <w:pStyle w:val="Heading2"/>
+        <w:jc w:val="both"/>
+      </w:pPr>
+      <w:bookmarkStart w:id="1" w:name="_Toc137070136"/>
       <w:r>
         <w:lastRenderedPageBreak/>
         <w:t>V1</w:t>
@@ -555,6 +1926,7 @@
       <w:r>
         <w:t xml:space="preserve"> – Adapter Pattern</w:t>
       </w:r>
+      <w:bookmarkEnd w:id="1"/>
     </w:p>
     <w:p>
       <w:pPr>
@@ -593,9 +1965,11 @@
         <w:pStyle w:val="Heading3"/>
         <w:jc w:val="both"/>
       </w:pPr>
+      <w:bookmarkStart w:id="2" w:name="_Toc137070137"/>
       <w:r>
         <w:t>Justification</w:t>
       </w:r>
+      <w:bookmarkEnd w:id="2"/>
     </w:p>
     <w:p>
       <w:pPr>
@@ -708,7 +2082,272 @@
     </w:p>
     <w:p>
       <w:pPr>
+        <w:pStyle w:val="Heading3"/>
+        <w:jc w:val="both"/>
+      </w:pPr>
+      <w:bookmarkStart w:id="3" w:name="_Toc137070138"/>
+      <w:r>
+        <w:t xml:space="preserve">How </w:t>
+      </w:r>
+      <w:r>
+        <w:t>I</w:t>
+      </w:r>
+      <w:r>
+        <w:t xml:space="preserve">t </w:t>
+      </w:r>
+      <w:r>
+        <w:t>W</w:t>
+      </w:r>
+      <w:r>
+        <w:t>orks</w:t>
+      </w:r>
+      <w:bookmarkEnd w:id="3"/>
+    </w:p>
+    <w:p>
+      <w:pPr>
         <w:pStyle w:val="ListParagraph"/>
+        <w:numPr>
+          <w:ilvl w:val="0"/>
+          <w:numId w:val="3"/>
+        </w:numPr>
+        <w:spacing w:before="120"/>
+        <w:jc w:val="both"/>
+      </w:pPr>
+      <w:r>
+        <w:t xml:space="preserve">The </w:t>
+      </w:r>
+      <w:r>
+        <w:rPr>
+          <w:rFonts w:ascii="Source Code Pro Medium" w:hAnsi="Source Code Pro Medium"/>
+          <w:sz w:val="18"/>
+          <w:szCs w:val="18"/>
+        </w:rPr>
+        <w:t>PatientFileAdapter</w:t>
+      </w:r>
+      <w:r>
+        <w:rPr>
+          <w:sz w:val="18"/>
+          <w:szCs w:val="18"/>
+        </w:rPr>
+        <w:t xml:space="preserve"> </w:t>
+      </w:r>
+      <w:r>
+        <w:t xml:space="preserve">class is a subclass of the </w:t>
+      </w:r>
+      <w:r>
+        <w:rPr>
+          <w:rFonts w:ascii="Source Code Pro Medium" w:hAnsi="Source Code Pro Medium"/>
+          <w:sz w:val="18"/>
+          <w:szCs w:val="18"/>
+        </w:rPr>
+        <w:t>AbstractPatientDatabaseLoader</w:t>
+      </w:r>
+      <w:r>
+        <w:rPr>
+          <w:sz w:val="18"/>
+          <w:szCs w:val="18"/>
+        </w:rPr>
+        <w:t xml:space="preserve"> </w:t>
+      </w:r>
+      <w:r>
+        <w:t>abstract base class</w:t>
+      </w:r>
+      <w:r>
+        <w:t xml:space="preserve">, within the adapter class, it has an instance of the </w:t>
+      </w:r>
+      <w:r>
+        <w:rPr>
+          <w:rFonts w:ascii="Source Code Pro Medium" w:hAnsi="Source Code Pro Medium"/>
+          <w:sz w:val="18"/>
+          <w:szCs w:val="18"/>
+        </w:rPr>
+        <w:t>PatientFileLoader</w:t>
+      </w:r>
+      <w:r>
+        <w:t>.</w:t>
+      </w:r>
+    </w:p>
+    <w:p>
+      <w:pPr>
+        <w:pStyle w:val="ListParagraph"/>
+        <w:numPr>
+          <w:ilvl w:val="0"/>
+          <w:numId w:val="3"/>
+        </w:numPr>
+        <w:spacing w:before="120"/>
+        <w:jc w:val="both"/>
+      </w:pPr>
+      <w:r>
+        <w:t xml:space="preserve">As the </w:t>
+      </w:r>
+      <w:r>
+        <w:rPr>
+          <w:rFonts w:ascii="Source Code Pro Medium" w:hAnsi="Source Code Pro Medium"/>
+          <w:sz w:val="18"/>
+          <w:szCs w:val="18"/>
+        </w:rPr>
+        <w:t>PatientFileAdapter</w:t>
+      </w:r>
+      <w:r>
+        <w:rPr>
+          <w:sz w:val="18"/>
+          <w:szCs w:val="18"/>
+        </w:rPr>
+        <w:t xml:space="preserve"> </w:t>
+      </w:r>
+      <w:r>
+        <w:t xml:space="preserve">is a subclass of the </w:t>
+      </w:r>
+      <w:r>
+        <w:rPr>
+          <w:rFonts w:ascii="Source Code Pro Medium" w:hAnsi="Source Code Pro Medium"/>
+          <w:sz w:val="18"/>
+          <w:szCs w:val="18"/>
+        </w:rPr>
+        <w:t>AbstractPatientDatabaseLoader</w:t>
+      </w:r>
+      <w:r>
+        <w:rPr>
+          <w:sz w:val="18"/>
+          <w:szCs w:val="18"/>
+        </w:rPr>
+        <w:t xml:space="preserve"> </w:t>
+      </w:r>
+      <w:r>
+        <w:t>abstract base class</w:t>
+      </w:r>
+      <w:r>
+        <w:t xml:space="preserve">, it must implement all the methods within the parent class, this allows us to implement custom logic into the methods. Therefore, we will use the local instance of the </w:t>
+      </w:r>
+      <w:r>
+        <w:rPr>
+          <w:rFonts w:ascii="Source Code Pro Medium" w:hAnsi="Source Code Pro Medium"/>
+          <w:sz w:val="18"/>
+          <w:szCs w:val="18"/>
+        </w:rPr>
+        <w:t>PatientFileLoader</w:t>
+      </w:r>
+      <w:r>
+        <w:t xml:space="preserve"> </w:t>
+      </w:r>
+      <w:r>
+        <w:t xml:space="preserve">to implement our chosen functionality within the </w:t>
+      </w:r>
+      <w:r>
+        <w:rPr>
+          <w:rFonts w:ascii="Source Code Pro Medium" w:hAnsi="Source Code Pro Medium"/>
+          <w:sz w:val="18"/>
+          <w:szCs w:val="18"/>
+        </w:rPr>
+        <w:t>loadPatients</w:t>
+      </w:r>
+      <w:r>
+        <w:rPr>
+          <w:sz w:val="18"/>
+          <w:szCs w:val="18"/>
+        </w:rPr>
+        <w:t xml:space="preserve"> </w:t>
+      </w:r>
+      <w:r>
+        <w:t xml:space="preserve">method of the </w:t>
+      </w:r>
+      <w:r>
+        <w:rPr>
+          <w:rFonts w:ascii="Source Code Pro Medium" w:hAnsi="Source Code Pro Medium"/>
+          <w:sz w:val="18"/>
+          <w:szCs w:val="18"/>
+        </w:rPr>
+        <w:t>AbstractPatientDatabaseLoader</w:t>
+      </w:r>
+      <w:r>
+        <w:rPr>
+          <w:sz w:val="18"/>
+          <w:szCs w:val="18"/>
+        </w:rPr>
+        <w:t xml:space="preserve"> </w:t>
+      </w:r>
+      <w:r>
+        <w:t>abstract base class</w:t>
+      </w:r>
+      <w:r>
+        <w:t>.</w:t>
+      </w:r>
+    </w:p>
+    <w:p>
+      <w:pPr>
+        <w:pStyle w:val="ListParagraph"/>
+        <w:numPr>
+          <w:ilvl w:val="0"/>
+          <w:numId w:val="3"/>
+        </w:numPr>
+        <w:spacing w:before="120"/>
+        <w:jc w:val="both"/>
+      </w:pPr>
+      <w:r>
+        <w:t xml:space="preserve">We </w:t>
+      </w:r>
+      <w:r>
+        <w:t>can</w:t>
+      </w:r>
+      <w:r>
+        <w:t xml:space="preserve"> easily switch between using the </w:t>
+      </w:r>
+      <w:r>
+        <w:rPr>
+          <w:rFonts w:ascii="Source Code Pro Medium" w:hAnsi="Source Code Pro Medium"/>
+          <w:sz w:val="18"/>
+          <w:szCs w:val="18"/>
+        </w:rPr>
+        <w:t>PatientFileAdapter</w:t>
+      </w:r>
+      <w:r>
+        <w:rPr>
+          <w:sz w:val="18"/>
+          <w:szCs w:val="18"/>
+        </w:rPr>
+        <w:t xml:space="preserve"> </w:t>
+      </w:r>
+      <w:r>
+        <w:t xml:space="preserve">and the </w:t>
+      </w:r>
+      <w:r>
+        <w:rPr>
+          <w:rFonts w:ascii="Source Code Pro Medium" w:hAnsi="Source Code Pro Medium"/>
+          <w:sz w:val="18"/>
+          <w:szCs w:val="18"/>
+        </w:rPr>
+        <w:t>PatientDatabaseLoader</w:t>
+      </w:r>
+      <w:r>
+        <w:rPr>
+          <w:sz w:val="18"/>
+          <w:szCs w:val="18"/>
+        </w:rPr>
+        <w:t xml:space="preserve"> </w:t>
+      </w:r>
+      <w:r>
+        <w:t xml:space="preserve">as </w:t>
+      </w:r>
+      <w:r>
+        <w:t xml:space="preserve">they both inherit from the same abstract base class, thereby enforcing a consistent </w:t>
+      </w:r>
+      <w:r>
+        <w:t>interface.</w:t>
+      </w:r>
+    </w:p>
+    <w:p>
+      <w:pPr>
+        <w:pStyle w:val="Heading3"/>
+        <w:jc w:val="both"/>
+      </w:pPr>
+      <w:bookmarkStart w:id="4" w:name="_Toc137070139"/>
+      <w:r>
+        <w:t>Git Commits</w:t>
+      </w:r>
+      <w:bookmarkEnd w:id="4"/>
+    </w:p>
+    <w:p>
+      <w:pPr>
         <w:jc w:val="both"/>
       </w:pPr>
       <w:r>
@@ -716,17 +2355,17 @@
           <w:noProof/>
         </w:rPr>
         <w:drawing>
-          <wp:anchor distT="0" distB="0" distL="114300" distR="114300" simplePos="0" relativeHeight="251659264" behindDoc="0" locked="0" layoutInCell="1" allowOverlap="1" wp14:anchorId="3DEDD5E3" wp14:editId="3575F3AB">
+          <wp:anchor distT="0" distB="0" distL="114300" distR="114300" simplePos="0" relativeHeight="251659264" behindDoc="1" locked="0" layoutInCell="1" allowOverlap="1" wp14:anchorId="3DEDD5E3" wp14:editId="15A1E0D4">
             <wp:simplePos x="0" y="0"/>
             <wp:positionH relativeFrom="margin">
               <wp:align>center</wp:align>
             </wp:positionH>
             <wp:positionV relativeFrom="paragraph">
-              <wp:posOffset>344170</wp:posOffset>
+              <wp:posOffset>167005</wp:posOffset>
             </wp:positionV>
-            <wp:extent cx="6020435" cy="7443470"/>
-            <wp:effectExtent l="0" t="0" r="0" b="5080"/>
-            <wp:wrapSquare wrapText="bothSides"/>
+            <wp:extent cx="4743450" cy="5864629"/>
+            <wp:effectExtent l="0" t="0" r="0" b="3175"/>
+            <wp:wrapNone/>
             <wp:docPr id="252462839" name="Picture 1"/>
             <wp:cNvGraphicFramePr>
               <a:graphicFrameLocks xmlns:a="http://schemas.openxmlformats.org/drawingml/2006/main" noChangeAspect="1"/>
@@ -741,7 +2380,7 @@
                     </pic:cNvPicPr>
                   </pic:nvPicPr>
                   <pic:blipFill>
-                    <a:blip r:embed="rId10" cstate="print">
+                    <a:blip r:embed="rId12" cstate="print">
                       <a:extLst>
                         <a:ext uri="{28A0092B-C50C-407E-A947-70E740481C1C}">
                           <a14:useLocalDpi xmlns:a14="http://schemas.microsoft.com/office/drawing/2010/main" val="0"/>
@@ -756,7 +2395,7 @@
                   <pic:spPr bwMode="auto">
                     <a:xfrm>
                       <a:off x="0" y="0"/>
-                      <a:ext cx="6020435" cy="7443470"/>
+                      <a:ext cx="4743450" cy="5864629"/>
                     </a:xfrm>
                     <a:prstGeom prst="rect">
                       <a:avLst/>
@@ -779,60 +2418,265 @@
         </w:drawing>
       </w:r>
       <w:r>
+        <w:t>Implementation of the adapter pattern: fdb056d.</w:t>
+      </w:r>
+      <w:bookmarkStart w:id="5" w:name="_Toc137070140"/>
+    </w:p>
+    <w:p>
+      <w:pPr>
+        <w:jc w:val="both"/>
+      </w:pPr>
+    </w:p>
+    <w:p>
+      <w:pPr>
+        <w:jc w:val="both"/>
+      </w:pPr>
+    </w:p>
+    <w:p>
+      <w:pPr>
+        <w:jc w:val="both"/>
+      </w:pPr>
+    </w:p>
+    <w:p>
+      <w:pPr>
+        <w:jc w:val="both"/>
+      </w:pPr>
+    </w:p>
+    <w:p>
+      <w:pPr>
+        <w:jc w:val="both"/>
+      </w:pPr>
+    </w:p>
+    <w:p>
+      <w:pPr>
+        <w:jc w:val="both"/>
+      </w:pPr>
+    </w:p>
+    <w:p>
+      <w:pPr>
+        <w:jc w:val="both"/>
+      </w:pPr>
+    </w:p>
+    <w:p>
+      <w:pPr>
+        <w:jc w:val="both"/>
+      </w:pPr>
+    </w:p>
+    <w:p>
+      <w:pPr>
+        <w:jc w:val="both"/>
+      </w:pPr>
+    </w:p>
+    <w:p>
+      <w:pPr>
+        <w:jc w:val="both"/>
+      </w:pPr>
+    </w:p>
+    <w:p>
+      <w:pPr>
+        <w:jc w:val="both"/>
+      </w:pPr>
+    </w:p>
+    <w:p>
+      <w:pPr>
+        <w:jc w:val="both"/>
+      </w:pPr>
+    </w:p>
+    <w:p>
+      <w:pPr>
+        <w:jc w:val="both"/>
+      </w:pPr>
+    </w:p>
+    <w:p>
+      <w:pPr>
+        <w:jc w:val="both"/>
+      </w:pPr>
+    </w:p>
+    <w:p>
+      <w:pPr>
+        <w:jc w:val="both"/>
+      </w:pPr>
+    </w:p>
+    <w:p>
+      <w:pPr>
+        <w:jc w:val="both"/>
+      </w:pPr>
+    </w:p>
+    <w:p>
+      <w:pPr>
+        <w:jc w:val="both"/>
+      </w:pPr>
+    </w:p>
+    <w:p>
+      <w:pPr>
+        <w:pStyle w:val="Heading2"/>
+        <w:jc w:val="both"/>
+      </w:pPr>
+    </w:p>
+    <w:p/>
+    <w:p>
+      <w:pPr>
+        <w:pStyle w:val="Heading2"/>
+        <w:jc w:val="both"/>
+      </w:pPr>
+      <w:r>
+        <w:lastRenderedPageBreak/>
+        <w:t>V2 – FR2</w:t>
+      </w:r>
+      <w:r>
+        <w:t xml:space="preserve"> – Strategy Pattern</w:t>
+      </w:r>
+      <w:bookmarkEnd w:id="5"/>
+    </w:p>
+    <w:p>
+      <w:pPr>
+        <w:jc w:val="both"/>
+      </w:pPr>
+      <w:r>
+        <w:t xml:space="preserve">The pattern chosen was the </w:t>
+      </w:r>
+      <w:r>
+        <w:rPr>
+          <w:rFonts w:ascii="Source Code Pro Medium" w:hAnsi="Source Code Pro Medium"/>
+          <w:sz w:val="18"/>
+          <w:szCs w:val="18"/>
+        </w:rPr>
+        <w:t>Strategy</w:t>
+      </w:r>
+      <w:r>
+        <w:rPr>
+          <w:sz w:val="18"/>
+          <w:szCs w:val="18"/>
+        </w:rPr>
         <w:t xml:space="preserve"> </w:t>
       </w:r>
-    </w:p>
-    <w:p>
-      <w:pPr>
-        <w:jc w:val="both"/>
-      </w:pPr>
-    </w:p>
-    <w:p>
-      <w:pPr>
-        <w:jc w:val="both"/>
-      </w:pPr>
+      <w:r>
+        <w:t xml:space="preserve">pattern. </w:t>
+      </w:r>
     </w:p>
     <w:p>
       <w:pPr>
         <w:pStyle w:val="Heading3"/>
         <w:jc w:val="both"/>
       </w:pPr>
-      <w:r>
-        <w:t xml:space="preserve">How </w:t>
-      </w:r>
-      <w:r>
-        <w:t>I</w:t>
-      </w:r>
-      <w:r>
-        <w:t xml:space="preserve">t </w:t>
-      </w:r>
-      <w:r>
-        <w:t>W</w:t>
-      </w:r>
-      <w:r>
-        <w:t>orks</w:t>
-      </w:r>
-    </w:p>
-    <w:p>
-      <w:pPr>
-        <w:pStyle w:val="ListParagraph"/>
-        <w:numPr>
-          <w:ilvl w:val="0"/>
-          <w:numId w:val="3"/>
-        </w:numPr>
-        <w:spacing w:before="120"/>
-        <w:jc w:val="both"/>
-      </w:pPr>
+      <w:bookmarkStart w:id="6" w:name="_Toc137070141"/>
+      <w:r>
+        <w:t>Justification</w:t>
+      </w:r>
+      <w:bookmarkEnd w:id="6"/>
+    </w:p>
+    <w:p>
+      <w:pPr>
+        <w:jc w:val="both"/>
+      </w:pPr>
+      <w:r>
+        <w:t>The</w:t>
+      </w:r>
+      <w:r>
+        <w:t xml:space="preserve"> </w:t>
+      </w:r>
+      <w:r>
+        <w:rPr>
+          <w:rFonts w:ascii="Source Code Pro Medium" w:hAnsi="Source Code Pro Medium"/>
+          <w:sz w:val="18"/>
+          <w:szCs w:val="18"/>
+        </w:rPr>
+        <w:t>Strategy</w:t>
+      </w:r>
+      <w:r>
+        <w:rPr>
+          <w:sz w:val="18"/>
+          <w:szCs w:val="18"/>
+        </w:rPr>
+        <w:t xml:space="preserve"> </w:t>
+      </w:r>
+      <w:r>
+        <w:t xml:space="preserve">pattern was chosen due to its ability to interchange algorithms at runtime. Each Patient has a different primary disease, which each require a different algorithm to calculate the relevant alert level. By using the </w:t>
+      </w:r>
+      <w:r>
+        <w:rPr>
+          <w:rFonts w:ascii="Source Code Pro Medium" w:hAnsi="Source Code Pro Medium"/>
+          <w:sz w:val="18"/>
+          <w:szCs w:val="18"/>
+        </w:rPr>
+        <w:t>Strategy</w:t>
+      </w:r>
+      <w:r>
+        <w:rPr>
+          <w:sz w:val="18"/>
+          <w:szCs w:val="18"/>
+        </w:rPr>
+        <w:t xml:space="preserve"> </w:t>
+      </w:r>
+      <w:r>
+        <w:t xml:space="preserve">pattern, we </w:t>
+      </w:r>
+      <w:r>
+        <w:t>can</w:t>
+      </w:r>
+      <w:r>
+        <w:t xml:space="preserve"> encapsulate each algorithm in their own </w:t>
+      </w:r>
+      <w:r>
+        <w:rPr>
+          <w:rFonts w:ascii="Source Code Pro Medium" w:hAnsi="Source Code Pro Medium"/>
+          <w:sz w:val="18"/>
+          <w:szCs w:val="18"/>
+        </w:rPr>
+        <w:t>Strategy</w:t>
+      </w:r>
+      <w:r>
+        <w:rPr>
+          <w:sz w:val="18"/>
+          <w:szCs w:val="18"/>
+        </w:rPr>
+        <w:t xml:space="preserve"> </w:t>
+      </w:r>
+      <w:r>
+        <w:t xml:space="preserve">class, and switch between them dynamically based on the </w:t>
+      </w:r>
+      <w:r>
+        <w:rPr>
+          <w:rFonts w:ascii="Source Code Pro Medium" w:hAnsi="Source Code Pro Medium"/>
+          <w:sz w:val="18"/>
+          <w:szCs w:val="18"/>
+        </w:rPr>
+        <w:t>Patients</w:t>
+      </w:r>
+      <w:r>
+        <w:rPr>
+          <w:sz w:val="18"/>
+          <w:szCs w:val="18"/>
+        </w:rPr>
+        <w:t xml:space="preserve"> </w:t>
+      </w:r>
+      <w:r>
+        <w:t xml:space="preserve">current primary disease. </w:t>
+      </w:r>
+      <w:bookmarkStart w:id="7" w:name="_Toc137070142"/>
+    </w:p>
+    <w:p>
+      <w:pPr>
+        <w:pStyle w:val="Heading3"/>
+        <w:jc w:val="both"/>
+      </w:pPr>
+      <w:r>
+        <w:t>How It Works</w:t>
+      </w:r>
+      <w:bookmarkEnd w:id="7"/>
+    </w:p>
+    <w:p>
       <w:r>
         <w:t xml:space="preserve">The </w:t>
       </w:r>
+      <w:bookmarkStart w:id="8" w:name="_Hlk136986836"/>
       <w:r>
         <w:rPr>
           <w:rFonts w:ascii="Source Code Pro Medium" w:hAnsi="Source Code Pro Medium"/>
           <w:sz w:val="18"/>
           <w:szCs w:val="18"/>
         </w:rPr>
-        <w:t>PatientFileAdapter</w:t>
+        <w:t>AlertLevelStrategy</w:t>
       </w:r>
       <w:r>
         <w:rPr>
@@ -841,8 +2685,9 @@
         </w:rPr>
         <w:t xml:space="preserve"> </w:t>
       </w:r>
-      <w:r>
-        <w:t xml:space="preserve">class is a subclass of the </w:t>
+      <w:bookmarkEnd w:id="8"/>
+      <w:r>
+        <w:t xml:space="preserve">abstract base class is the common interface for all strategy classes, it defines one method, </w:t>
       </w:r>
       <w:r>
         <w:rPr>
@@ -850,20 +2695,34 @@
           <w:sz w:val="18"/>
           <w:szCs w:val="18"/>
         </w:rPr>
-        <w:t>AbstractPatientDatabaseLoader</w:t>
-      </w:r>
-      <w:r>
-        <w:rPr>
-          <w:sz w:val="18"/>
-          <w:szCs w:val="18"/>
-        </w:rPr>
+        <w:t>calculateAlertLevel</w:t>
+      </w:r>
+      <w:r>
+        <w:t>, the method will be implemented by all the concrete strategy classes and will be used to apply the varying logic between the classes.</w:t>
+      </w:r>
+    </w:p>
+    <w:p>
+      <w:r>
+        <w:t xml:space="preserve">Each disease has its own strategy class, as mentioned above, each class will implement its own </w:t>
+      </w:r>
+      <w:r>
+        <w:rPr>
+          <w:rFonts w:ascii="Source Code Pro Medium" w:hAnsi="Source Code Pro Medium"/>
+          <w:sz w:val="18"/>
+          <w:szCs w:val="18"/>
+        </w:rPr>
+        <w:t>calculateAlertLevel</w:t>
+      </w:r>
+      <w:r>
         <w:t xml:space="preserve"> </w:t>
       </w:r>
       <w:r>
-        <w:t>abstract base class</w:t>
-      </w:r>
-      <w:r>
-        <w:t xml:space="preserve">, within the adapter class, it has an instance of the </w:t>
+        <w:t>method. Each implementation of the method will apply the relevant logic to the disease.</w:t>
+      </w:r>
+    </w:p>
+    <w:p>
+      <w:r>
+        <w:t xml:space="preserve">When the primary disease of a Patient is identified, the local variable </w:t>
       </w:r>
       <w:r>
         <w:rPr>
@@ -871,7 +2730,215 @@
           <w:sz w:val="18"/>
           <w:szCs w:val="18"/>
         </w:rPr>
-        <w:t>PatientFileLoader</w:t>
+        <w:t>AlertLevelStrategy</w:t>
+      </w:r>
+      <w:r>
+        <w:rPr>
+          <w:sz w:val="18"/>
+          <w:szCs w:val="18"/>
+        </w:rPr>
+        <w:t xml:space="preserve"> </w:t>
+      </w:r>
+      <w:r>
+        <w:t xml:space="preserve">is set to the specific instance of the </w:t>
+      </w:r>
+      <w:r>
+        <w:rPr>
+          <w:rFonts w:ascii="Source Code Pro Medium" w:hAnsi="Source Code Pro Medium"/>
+          <w:sz w:val="18"/>
+          <w:szCs w:val="18"/>
+        </w:rPr>
+        <w:t>Strategy</w:t>
+      </w:r>
+      <w:r>
+        <w:rPr>
+          <w:sz w:val="18"/>
+          <w:szCs w:val="18"/>
+        </w:rPr>
+        <w:t xml:space="preserve"> </w:t>
+      </w:r>
+      <w:r>
+        <w:t xml:space="preserve">class for that disease. For instance, if the </w:t>
+      </w:r>
+      <w:r>
+        <w:rPr>
+          <w:rFonts w:ascii="Source Code Pro Medium" w:hAnsi="Source Code Pro Medium"/>
+          <w:sz w:val="18"/>
+          <w:szCs w:val="18"/>
+        </w:rPr>
+        <w:t>Patients</w:t>
+      </w:r>
+      <w:r>
+        <w:rPr>
+          <w:sz w:val="18"/>
+          <w:szCs w:val="18"/>
+        </w:rPr>
+        <w:t xml:space="preserve"> </w:t>
+      </w:r>
+      <w:r>
+        <w:t xml:space="preserve">primary disease was </w:t>
+      </w:r>
+      <w:r>
+        <w:rPr>
+          <w:rFonts w:ascii="Source Code Pro Medium" w:hAnsi="Source Code Pro Medium"/>
+          <w:sz w:val="18"/>
+          <w:szCs w:val="18"/>
+        </w:rPr>
+        <w:t>MadZombieDisease</w:t>
+      </w:r>
+      <w:r>
+        <w:t xml:space="preserve">, then the </w:t>
+      </w:r>
+      <w:r>
+        <w:rPr>
+          <w:rFonts w:ascii="Source Code Pro Medium" w:hAnsi="Source Code Pro Medium"/>
+          <w:sz w:val="18"/>
+          <w:szCs w:val="18"/>
+        </w:rPr>
+        <w:t>AlertLevelStrategy</w:t>
+      </w:r>
+      <w:r>
+        <w:rPr>
+          <w:sz w:val="18"/>
+          <w:szCs w:val="18"/>
+        </w:rPr>
+        <w:t xml:space="preserve"> </w:t>
+      </w:r>
+      <w:r>
+        <w:t xml:space="preserve">variable would be set to </w:t>
+      </w:r>
+      <w:r>
+        <w:rPr>
+          <w:rFonts w:ascii="Source Code Pro Medium" w:hAnsi="Source Code Pro Medium"/>
+          <w:sz w:val="18"/>
+          <w:szCs w:val="18"/>
+        </w:rPr>
+        <w:t>MadZombieDiseaseStrategy</w:t>
+      </w:r>
+      <w:r>
+        <w:t>, allowing the correct logic to be applied when adding vitals.</w:t>
+      </w:r>
+    </w:p>
+    <w:p>
+      <w:r>
+        <w:t xml:space="preserve">Whenever </w:t>
+      </w:r>
+      <w:r>
+        <w:rPr>
+          <w:b/>
+          <w:bCs/>
+        </w:rPr>
+        <w:t>new</w:t>
+      </w:r>
+      <w:r>
+        <w:t xml:space="preserve"> vitals are added to a </w:t>
+      </w:r>
+      <w:r>
+        <w:rPr>
+          <w:rFonts w:ascii="Source Code Pro Medium" w:hAnsi="Source Code Pro Medium"/>
+          <w:sz w:val="18"/>
+          <w:szCs w:val="18"/>
+        </w:rPr>
+        <w:t>Patient</w:t>
+      </w:r>
+      <w:r>
+        <w:t xml:space="preserve">, the system will call the </w:t>
+      </w:r>
+      <w:r>
+        <w:rPr>
+          <w:rFonts w:ascii="Source Code Pro Medium" w:hAnsi="Source Code Pro Medium"/>
+          <w:sz w:val="18"/>
+          <w:szCs w:val="18"/>
+        </w:rPr>
+        <w:t>addVitals</w:t>
+      </w:r>
+      <w:r>
+        <w:rPr>
+          <w:sz w:val="18"/>
+          <w:szCs w:val="18"/>
+        </w:rPr>
+        <w:t xml:space="preserve"> </w:t>
+      </w:r>
+      <w:r>
+        <w:t xml:space="preserve">method, in which there is an internal call to the </w:t>
+      </w:r>
+      <w:r>
+        <w:rPr>
+          <w:rFonts w:ascii="Source Code Pro Medium" w:hAnsi="Source Code Pro Medium"/>
+          <w:sz w:val="18"/>
+          <w:szCs w:val="18"/>
+        </w:rPr>
+        <w:t>calculateAlertLevel</w:t>
+      </w:r>
+      <w:r>
+        <w:t xml:space="preserve"> </w:t>
+      </w:r>
+      <w:r>
+        <w:t xml:space="preserve">method, this will apply the above logic mentioned, and set the </w:t>
+      </w:r>
+      <w:r>
+        <w:rPr>
+          <w:rFonts w:ascii="Source Code Pro Medium" w:hAnsi="Source Code Pro Medium"/>
+          <w:sz w:val="18"/>
+          <w:szCs w:val="18"/>
+        </w:rPr>
+        <w:t>AlertLevelStrategy</w:t>
+      </w:r>
+      <w:r>
+        <w:rPr>
+          <w:sz w:val="18"/>
+          <w:szCs w:val="18"/>
+        </w:rPr>
+        <w:t xml:space="preserve"> </w:t>
+      </w:r>
+      <w:r>
+        <w:t xml:space="preserve">variable to an instance that correlates to the </w:t>
+      </w:r>
+      <w:r>
+        <w:rPr>
+          <w:rFonts w:ascii="Source Code Pro Medium" w:hAnsi="Source Code Pro Medium"/>
+          <w:sz w:val="18"/>
+          <w:szCs w:val="18"/>
+        </w:rPr>
+        <w:t>Patients</w:t>
+      </w:r>
+      <w:r>
+        <w:rPr>
+          <w:sz w:val="18"/>
+          <w:szCs w:val="18"/>
+        </w:rPr>
+        <w:t xml:space="preserve"> </w:t>
+      </w:r>
+      <w:r>
+        <w:t>primary disease.</w:t>
+      </w:r>
+    </w:p>
+    <w:p>
+      <w:pPr>
+        <w:pStyle w:val="Heading3"/>
+        <w:jc w:val="both"/>
+      </w:pPr>
+      <w:bookmarkStart w:id="9" w:name="_Toc137070143"/>
+      <w:r>
+        <w:t>Git Commits</w:t>
+      </w:r>
+      <w:bookmarkEnd w:id="9"/>
+    </w:p>
+    <w:p>
+      <w:pPr>
+        <w:pStyle w:val="NoSpacing"/>
+      </w:pPr>
+      <w:r>
+        <w:t xml:space="preserve">Implementation of the </w:t>
+      </w:r>
+      <w:r>
+        <w:t>Strategy</w:t>
+      </w:r>
+      <w:r>
+        <w:t xml:space="preserve"> pattern: </w:t>
+      </w:r>
+      <w:r>
+        <w:t>9d6621a</w:t>
       </w:r>
       <w:r>
         <w:t>.</w:t>
@@ -879,256 +2946,24 @@
     </w:p>
     <w:p>
       <w:pPr>
-        <w:pStyle w:val="ListParagraph"/>
-        <w:numPr>
-          <w:ilvl w:val="0"/>
-          <w:numId w:val="3"/>
-        </w:numPr>
-        <w:spacing w:before="120"/>
-        <w:jc w:val="both"/>
-      </w:pPr>
-      <w:r>
-        <w:t xml:space="preserve">As the </w:t>
-      </w:r>
-      <w:r>
-        <w:rPr>
-          <w:rFonts w:ascii="Source Code Pro Medium" w:hAnsi="Source Code Pro Medium"/>
-          <w:sz w:val="18"/>
-          <w:szCs w:val="18"/>
-        </w:rPr>
-        <w:t>PatientFileAdapter</w:t>
-      </w:r>
-      <w:r>
-        <w:rPr>
-          <w:sz w:val="18"/>
-          <w:szCs w:val="18"/>
-        </w:rPr>
-        <w:t xml:space="preserve"> </w:t>
-      </w:r>
-      <w:r>
-        <w:t xml:space="preserve">is a subclass of the </w:t>
-      </w:r>
-      <w:r>
-        <w:rPr>
-          <w:rFonts w:ascii="Source Code Pro Medium" w:hAnsi="Source Code Pro Medium"/>
-          <w:sz w:val="18"/>
-          <w:szCs w:val="18"/>
-        </w:rPr>
-        <w:t>AbstractPatientDatabaseLoader</w:t>
-      </w:r>
-      <w:r>
-        <w:rPr>
-          <w:sz w:val="18"/>
-          <w:szCs w:val="18"/>
-        </w:rPr>
-        <w:t xml:space="preserve"> </w:t>
-      </w:r>
-      <w:r>
-        <w:t>abstract base class</w:t>
-      </w:r>
-      <w:r>
-        <w:t xml:space="preserve">, it must implement all the methods within the parent class, this allows us to implement custom logic into the methods. Therefore, we will use the local instance of the </w:t>
-      </w:r>
-      <w:r>
-        <w:rPr>
-          <w:rFonts w:ascii="Source Code Pro Medium" w:hAnsi="Source Code Pro Medium"/>
-          <w:sz w:val="18"/>
-          <w:szCs w:val="18"/>
-        </w:rPr>
-        <w:t>PatientFileLoader</w:t>
-      </w:r>
-      <w:r>
-        <w:t xml:space="preserve"> </w:t>
-      </w:r>
-      <w:r>
-        <w:t xml:space="preserve">to implement our chosen functionality within the </w:t>
-      </w:r>
-      <w:r>
-        <w:rPr>
-          <w:rFonts w:ascii="Source Code Pro Medium" w:hAnsi="Source Code Pro Medium"/>
-          <w:sz w:val="18"/>
-          <w:szCs w:val="18"/>
-        </w:rPr>
-        <w:t>loadPatients</w:t>
-      </w:r>
-      <w:r>
-        <w:rPr>
-          <w:sz w:val="18"/>
-          <w:szCs w:val="18"/>
-        </w:rPr>
-        <w:t xml:space="preserve"> </w:t>
-      </w:r>
-      <w:r>
-        <w:t xml:space="preserve">method of the </w:t>
-      </w:r>
-      <w:r>
-        <w:rPr>
-          <w:rFonts w:ascii="Source Code Pro Medium" w:hAnsi="Source Code Pro Medium"/>
-          <w:sz w:val="18"/>
-          <w:szCs w:val="18"/>
-        </w:rPr>
-        <w:t>AbstractPatientDatabaseLoader</w:t>
-      </w:r>
-      <w:r>
-        <w:rPr>
-          <w:sz w:val="18"/>
-          <w:szCs w:val="18"/>
-        </w:rPr>
-        <w:t xml:space="preserve"> </w:t>
-      </w:r>
-      <w:r>
-        <w:t>abstract base class</w:t>
-      </w:r>
-      <w:r>
-        <w:t>.</w:t>
-      </w:r>
-    </w:p>
-    <w:p>
-      <w:pPr>
-        <w:pStyle w:val="ListParagraph"/>
-        <w:numPr>
-          <w:ilvl w:val="0"/>
-          <w:numId w:val="3"/>
-        </w:numPr>
-        <w:spacing w:before="120"/>
-        <w:jc w:val="both"/>
-      </w:pPr>
-      <w:r>
-        <w:t xml:space="preserve">We </w:t>
-      </w:r>
-      <w:r>
-        <w:t>can</w:t>
-      </w:r>
-      <w:r>
-        <w:t xml:space="preserve"> easily switch between using the </w:t>
-      </w:r>
-      <w:r>
-        <w:rPr>
-          <w:rFonts w:ascii="Source Code Pro Medium" w:hAnsi="Source Code Pro Medium"/>
-          <w:sz w:val="18"/>
-          <w:szCs w:val="18"/>
-        </w:rPr>
-        <w:t>PatientFileAdapter</w:t>
-      </w:r>
-      <w:r>
-        <w:rPr>
-          <w:sz w:val="18"/>
-          <w:szCs w:val="18"/>
-        </w:rPr>
-        <w:t xml:space="preserve"> </w:t>
-      </w:r>
-      <w:r>
-        <w:t xml:space="preserve">and the </w:t>
-      </w:r>
-      <w:r>
-        <w:rPr>
-          <w:rFonts w:ascii="Source Code Pro Medium" w:hAnsi="Source Code Pro Medium"/>
-          <w:sz w:val="18"/>
-          <w:szCs w:val="18"/>
-        </w:rPr>
-        <w:t>PatientDatabaseLoader</w:t>
-      </w:r>
-      <w:r>
-        <w:rPr>
-          <w:sz w:val="18"/>
-          <w:szCs w:val="18"/>
-        </w:rPr>
-        <w:t xml:space="preserve"> </w:t>
-      </w:r>
-      <w:r>
-        <w:t xml:space="preserve">as </w:t>
-      </w:r>
-      <w:r>
-        <w:t xml:space="preserve">they both inherit from the same abstract base class, thereby enforcing a consistent </w:t>
-      </w:r>
-      <w:r>
-        <w:t>interface.</w:t>
-      </w:r>
-    </w:p>
-    <w:p>
-      <w:pPr>
-        <w:pStyle w:val="Heading3"/>
-        <w:jc w:val="both"/>
-      </w:pPr>
-      <w:r>
-        <w:t>Git Commits</w:t>
-      </w:r>
-    </w:p>
-    <w:p>
-      <w:pPr>
-        <w:jc w:val="both"/>
-      </w:pPr>
-      <w:r>
-        <w:t>Implementation of the adapter pattern: fdb056d.</w:t>
-      </w:r>
-    </w:p>
-    <w:p>
-      <w:pPr>
-        <w:pStyle w:val="Heading2"/>
-        <w:jc w:val="both"/>
-      </w:pPr>
-      <w:r>
-        <w:t>V2 – FR2</w:t>
-      </w:r>
-      <w:r>
-        <w:t xml:space="preserve"> – Strategy Pattern</w:t>
-      </w:r>
-    </w:p>
-    <w:p>
-      <w:pPr>
-        <w:jc w:val="both"/>
-      </w:pPr>
-      <w:r>
-        <w:t xml:space="preserve">The pattern chosen was the </w:t>
-      </w:r>
-      <w:r>
-        <w:rPr>
-          <w:rFonts w:ascii="Source Code Pro Medium" w:hAnsi="Source Code Pro Medium"/>
-          <w:sz w:val="18"/>
-          <w:szCs w:val="18"/>
-        </w:rPr>
-        <w:t>Strategy</w:t>
-      </w:r>
-      <w:r>
-        <w:rPr>
-          <w:sz w:val="18"/>
-          <w:szCs w:val="18"/>
-        </w:rPr>
-        <w:t xml:space="preserve"> </w:t>
-      </w:r>
-      <w:r>
-        <w:t xml:space="preserve">pattern. </w:t>
-      </w:r>
-    </w:p>
-    <w:p>
-      <w:pPr>
-        <w:pStyle w:val="Heading3"/>
-        <w:jc w:val="both"/>
-      </w:pPr>
-      <w:r>
-        <w:t>Justification</w:t>
-      </w:r>
-    </w:p>
-    <w:p>
-      <w:pPr>
-        <w:jc w:val="both"/>
+        <w:pStyle w:val="NoSpacing"/>
       </w:pPr>
       <w:r>
         <w:rPr>
           <w:noProof/>
         </w:rPr>
         <w:drawing>
-          <wp:anchor distT="0" distB="0" distL="114300" distR="114300" simplePos="0" relativeHeight="251660288" behindDoc="0" locked="0" layoutInCell="1" allowOverlap="1" wp14:anchorId="352866CE" wp14:editId="4020E09C">
+          <wp:anchor distT="0" distB="0" distL="114300" distR="114300" simplePos="0" relativeHeight="251660288" behindDoc="0" locked="0" layoutInCell="1" allowOverlap="1" wp14:anchorId="352866CE" wp14:editId="6DCD3A45">
             <wp:simplePos x="0" y="0"/>
             <wp:positionH relativeFrom="margin">
-              <wp:align>center</wp:align>
+              <wp:align>left</wp:align>
             </wp:positionH>
             <wp:positionV relativeFrom="paragraph">
-              <wp:posOffset>817245</wp:posOffset>
+              <wp:posOffset>270870</wp:posOffset>
             </wp:positionV>
-            <wp:extent cx="7000875" cy="4973320"/>
-            <wp:effectExtent l="0" t="0" r="9525" b="0"/>
-            <wp:wrapSquare wrapText="bothSides"/>
+            <wp:extent cx="6493695" cy="4612943"/>
+            <wp:effectExtent l="0" t="0" r="2540" b="0"/>
+            <wp:wrapTopAndBottom/>
             <wp:docPr id="1412514347" name="Picture 2" descr="A picture containing text, diagram, plan, technical drawing&#10;&#10;Description automatically generated"/>
             <wp:cNvGraphicFramePr>
               <a:graphicFrameLocks xmlns:a="http://schemas.openxmlformats.org/drawingml/2006/main" noChangeAspect="1"/>
@@ -1143,7 +2978,7 @@
                     </pic:cNvPicPr>
                   </pic:nvPicPr>
                   <pic:blipFill>
-                    <a:blip r:embed="rId11" cstate="print">
+                    <a:blip r:embed="rId13" cstate="print">
                       <a:extLst>
                         <a:ext uri="{28A0092B-C50C-407E-A947-70E740481C1C}">
                           <a14:useLocalDpi xmlns:a14="http://schemas.microsoft.com/office/drawing/2010/main" val="0"/>
@@ -1158,7 +2993,7 @@
                   <pic:spPr bwMode="auto">
                     <a:xfrm>
                       <a:off x="0" y="0"/>
-                      <a:ext cx="7000875" cy="4973320"/>
+                      <a:ext cx="6493695" cy="4612943"/>
                     </a:xfrm>
                     <a:prstGeom prst="rect">
                       <a:avLst/>
@@ -1181,18 +3016,195 @@
         </w:drawing>
       </w:r>
       <w:r>
-        <w:t>The</w:t>
+        <w:t>Merge of the FR2 branch into main: 9dd976b.</w:t>
+      </w:r>
+    </w:p>
+    <w:p>
+      <w:pPr>
+        <w:jc w:val="both"/>
+      </w:pPr>
+      <w:r>
+        <w:lastRenderedPageBreak/>
+        <w:t>Added doc with FR2 details: 2bb4864</w:t>
+      </w:r>
+      <w:r>
+        <w:t>.</w:t>
+      </w:r>
+    </w:p>
+    <w:p>
+      <w:pPr>
+        <w:pStyle w:val="Heading2"/>
+        <w:jc w:val="both"/>
+      </w:pPr>
+      <w:bookmarkStart w:id="10" w:name="_Toc137070144"/>
+      <w:r>
+        <w:t>V</w:t>
+      </w:r>
+      <w:r>
+        <w:t>3</w:t>
+      </w:r>
+      <w:r>
+        <w:t xml:space="preserve"> – FR</w:t>
+      </w:r>
+      <w:r>
+        <w:t>3</w:t>
+      </w:r>
+      <w:r>
+        <w:t xml:space="preserve"> – </w:t>
+      </w:r>
+      <w:r>
+        <w:t>Composite</w:t>
+      </w:r>
+      <w:r>
+        <w:t xml:space="preserve"> Pattern</w:t>
+      </w:r>
+      <w:bookmarkEnd w:id="10"/>
+    </w:p>
+    <w:p>
+      <w:pPr>
+        <w:pStyle w:val="Heading3"/>
+        <w:jc w:val="both"/>
+      </w:pPr>
+      <w:bookmarkStart w:id="11" w:name="_Toc137070145"/>
+      <w:r>
+        <w:t>Justification</w:t>
+      </w:r>
+      <w:bookmarkEnd w:id="11"/>
+    </w:p>
+    <w:p>
+      <w:r>
+        <w:t>The Composite pattern allows for treating individual objects and compositions of objects uniformly.</w:t>
+      </w:r>
+      <w:r>
+        <w:t xml:space="preserve"> What this means in the example of the management system is that we can manage all the various strategy classes from the one composite strategy class. This greatly simplifies the interactions between the patient and the strategies, allowing the composite strategy class to handle the delegation per disease internally.</w:t>
+      </w:r>
+    </w:p>
+    <w:p>
+      <w:pPr>
+        <w:pStyle w:val="Heading3"/>
+        <w:jc w:val="both"/>
+      </w:pPr>
+      <w:bookmarkStart w:id="12" w:name="_Toc137070146"/>
+      <w:r>
+        <w:t>How It Works</w:t>
+      </w:r>
+      <w:bookmarkEnd w:id="12"/>
+    </w:p>
+    <w:p>
+      <w:pPr>
+        <w:pStyle w:val="ListParagraph"/>
+        <w:numPr>
+          <w:ilvl w:val="0"/>
+          <w:numId w:val="5"/>
+        </w:numPr>
+      </w:pPr>
+      <w:r>
+        <w:t>The CompositeAlertLevelStrategy class</w:t>
+      </w:r>
+      <w:r>
+        <w:t xml:space="preserve"> is a subclass of the </w:t>
+      </w:r>
+      <w:r>
+        <w:t>AlertLevelStrategy abstract base class</w:t>
+      </w:r>
+      <w:r>
+        <w:t xml:space="preserve">, it is responsible for the management of instances of the </w:t>
+      </w:r>
+      <w:r>
+        <w:t>AlertLevelStrategy</w:t>
+      </w:r>
+      <w:r>
+        <w:t xml:space="preserve"> abstract base class.</w:t>
+      </w:r>
+    </w:p>
+    <w:p>
+      <w:pPr>
+        <w:pStyle w:val="ListParagraph"/>
+        <w:numPr>
+          <w:ilvl w:val="0"/>
+          <w:numId w:val="5"/>
+        </w:numPr>
+      </w:pPr>
+      <w:r>
+        <w:t>When adding new Vitals to a Patient, the system calls the CompositeAlertLevelStrategy</w:t>
       </w:r>
       <w:r>
         <w:t xml:space="preserve"> </w:t>
       </w:r>
       <w:r>
+        <w:t>determineAlertLevel</w:t>
+      </w:r>
+      <w:r>
+        <w:t xml:space="preserve"> method. </w:t>
+      </w:r>
+      <w:r>
+        <w:t>This method</w:t>
+      </w:r>
+      <w:r>
+        <w:t xml:space="preserve"> will iterate through all the </w:t>
+      </w:r>
+      <w:r>
+        <w:t xml:space="preserve">relevant </w:t>
+      </w:r>
+      <w:r>
+        <w:t xml:space="preserve">strategies relevant and </w:t>
+      </w:r>
+      <w:r>
+        <w:t xml:space="preserve">call their version of the </w:t>
+      </w:r>
+      <w:r>
+        <w:t>determineAlertLevel</w:t>
+      </w:r>
+      <w:r>
+        <w:t xml:space="preserve"> implementation.</w:t>
+      </w:r>
+    </w:p>
+    <w:p>
+      <w:pPr>
+        <w:pStyle w:val="ListParagraph"/>
+        <w:numPr>
+          <w:ilvl w:val="0"/>
+          <w:numId w:val="5"/>
+        </w:numPr>
+      </w:pPr>
+      <w:r>
+        <w:t xml:space="preserve">Each of these calculateAlertLevel method calls will return an AlertLevel. </w:t>
+      </w:r>
+      <w:r>
+        <w:t xml:space="preserve">The </w:t>
+      </w:r>
+      <w:r>
+        <w:t>CompositeAlertLevelStrategy</w:t>
+      </w:r>
+      <w:r>
+        <w:t xml:space="preserve"> will determine the highest AlertLevel returned and assign it to the patient’s current AlertLevel. As mentioned, this simplifies the logic, and encapsulates it, overall, it greatly reduces the complexity of interactions between the Patient and the Strategy classes.</w:t>
+      </w:r>
+    </w:p>
+    <w:p>
+      <w:pPr>
+        <w:pStyle w:val="Heading3"/>
+        <w:jc w:val="both"/>
+      </w:pPr>
+      <w:bookmarkStart w:id="13" w:name="_Toc137070147"/>
+      <w:r>
+        <w:t>Git Commits</w:t>
+      </w:r>
+      <w:bookmarkEnd w:id="13"/>
+    </w:p>
+    <w:p>
+      <w:pPr>
+        <w:pStyle w:val="NoSpacing"/>
+      </w:pPr>
+      <w:r>
+        <w:t xml:space="preserve">Updated the </w:t>
+      </w:r>
+      <w:r>
         <w:rPr>
           <w:rFonts w:ascii="Source Code Pro Medium" w:hAnsi="Source Code Pro Medium"/>
           <w:sz w:val="18"/>
           <w:szCs w:val="18"/>
         </w:rPr>
-        <w:t>Strategy</w:t>
+        <w:t>AlertStrategy</w:t>
       </w:r>
       <w:r>
         <w:rPr>
@@ -1202,325 +3214,234 @@
         <w:t xml:space="preserve"> </w:t>
       </w:r>
       <w:r>
-        <w:t xml:space="preserve">pattern was chosen due to its ability to interchange algorithms at runtime. Each Patient has a different primary disease, which each require a different algorithm to calculate the relevant alert level. By using the </w:t>
-      </w:r>
-      <w:r>
-        <w:rPr>
-          <w:rFonts w:ascii="Source Code Pro Medium" w:hAnsi="Source Code Pro Medium"/>
-          <w:sz w:val="18"/>
-          <w:szCs w:val="18"/>
-        </w:rPr>
-        <w:t>Strategy</w:t>
-      </w:r>
-      <w:r>
-        <w:rPr>
-          <w:sz w:val="18"/>
-          <w:szCs w:val="18"/>
-        </w:rPr>
+        <w:t xml:space="preserve">to include a </w:t>
+      </w:r>
+      <w:r>
+        <w:t xml:space="preserve">CompositeAlertLevelStrategy </w:t>
+      </w:r>
+      <w:r>
+        <w:t>class: db56b86.</w:t>
+      </w:r>
+    </w:p>
+    <w:p>
+      <w:pPr>
+        <w:pStyle w:val="NoSpacing"/>
+      </w:pPr>
+      <w:r>
+        <w:t>Merge of the FR3 branch into main: 10b46d9.</w:t>
+      </w:r>
+    </w:p>
+    <w:p>
+      <w:pPr>
+        <w:pStyle w:val="Heading3"/>
+        <w:jc w:val="both"/>
+      </w:pPr>
+      <w:r>
         <w:t xml:space="preserve"> </w:t>
       </w:r>
-      <w:r>
-        <w:t xml:space="preserve">pattern, we </w:t>
-      </w:r>
-      <w:r>
-        <w:t>can</w:t>
-      </w:r>
-      <w:r>
-        <w:t xml:space="preserve"> encapsulate each algorithm in their own </w:t>
-      </w:r>
-      <w:r>
-        <w:rPr>
-          <w:rFonts w:ascii="Source Code Pro Medium" w:hAnsi="Source Code Pro Medium"/>
-          <w:sz w:val="18"/>
-          <w:szCs w:val="18"/>
-        </w:rPr>
-        <w:t>Strategy</w:t>
-      </w:r>
-      <w:r>
-        <w:rPr>
-          <w:sz w:val="18"/>
-          <w:szCs w:val="18"/>
-        </w:rPr>
-        <w:t xml:space="preserve"> </w:t>
-      </w:r>
-      <w:r>
-        <w:t xml:space="preserve">class, and switch between them dynamically based on the </w:t>
-      </w:r>
-      <w:r>
-        <w:rPr>
-          <w:rFonts w:ascii="Source Code Pro Medium" w:hAnsi="Source Code Pro Medium"/>
-          <w:sz w:val="18"/>
-          <w:szCs w:val="18"/>
-        </w:rPr>
-        <w:t>Patients</w:t>
-      </w:r>
-      <w:r>
-        <w:rPr>
-          <w:sz w:val="18"/>
-          <w:szCs w:val="18"/>
-        </w:rPr>
-        <w:t xml:space="preserve"> </w:t>
-      </w:r>
-      <w:r>
-        <w:t xml:space="preserve">current primary disease. </w:t>
-      </w:r>
     </w:p>
     <w:p>
       <w:pPr>
         <w:pStyle w:val="Heading3"/>
         <w:jc w:val="both"/>
       </w:pPr>
+      <w:bookmarkStart w:id="14" w:name="_Toc137070148"/>
+      <w:r>
+        <w:rPr>
+          <w:noProof/>
+        </w:rPr>
+        <w:drawing>
+          <wp:anchor distT="0" distB="0" distL="114300" distR="114300" simplePos="0" relativeHeight="251661312" behindDoc="0" locked="0" layoutInCell="1" allowOverlap="1" wp14:anchorId="7C38C2AA" wp14:editId="368763F0">
+            <wp:simplePos x="0" y="0"/>
+            <wp:positionH relativeFrom="margin">
+              <wp:align>center</wp:align>
+            </wp:positionH>
+            <wp:positionV relativeFrom="paragraph">
+              <wp:posOffset>420256</wp:posOffset>
+            </wp:positionV>
+            <wp:extent cx="7177405" cy="4175760"/>
+            <wp:effectExtent l="0" t="0" r="4445" b="0"/>
+            <wp:wrapSquare wrapText="bothSides"/>
+            <wp:docPr id="202289497" name="Picture 2" descr="A picture containing text, diagram, plan, technical drawing&#10;&#10;Description automatically generated"/>
+            <wp:cNvGraphicFramePr>
+              <a:graphicFrameLocks xmlns:a="http://schemas.openxmlformats.org/drawingml/2006/main" noChangeAspect="1"/>
+            </wp:cNvGraphicFramePr>
+            <a:graphic xmlns:a="http://schemas.openxmlformats.org/drawingml/2006/main">
+              <a:graphicData uri="http://schemas.openxmlformats.org/drawingml/2006/picture">
+                <pic:pic xmlns:pic="http://schemas.openxmlformats.org/drawingml/2006/picture">
+                  <pic:nvPicPr>
+                    <pic:cNvPr id="202289497" name="Picture 2" descr="A picture containing text, diagram, plan, technical drawing&#10;&#10;Description automatically generated"/>
+                    <pic:cNvPicPr>
+                      <a:picLocks noChangeAspect="1" noChangeArrowheads="1"/>
+                    </pic:cNvPicPr>
+                  </pic:nvPicPr>
+                  <pic:blipFill>
+                    <a:blip r:embed="rId14" cstate="print">
+                      <a:extLst>
+                        <a:ext uri="{28A0092B-C50C-407E-A947-70E740481C1C}">
+                          <a14:useLocalDpi xmlns:a14="http://schemas.microsoft.com/office/drawing/2010/main" val="0"/>
+                        </a:ext>
+                      </a:extLst>
+                    </a:blip>
+                    <a:srcRect/>
+                    <a:stretch>
+                      <a:fillRect/>
+                    </a:stretch>
+                  </pic:blipFill>
+                  <pic:spPr bwMode="auto">
+                    <a:xfrm>
+                      <a:off x="0" y="0"/>
+                      <a:ext cx="7177405" cy="4175760"/>
+                    </a:xfrm>
+                    <a:prstGeom prst="rect">
+                      <a:avLst/>
+                    </a:prstGeom>
+                    <a:noFill/>
+                    <a:ln>
+                      <a:noFill/>
+                    </a:ln>
+                  </pic:spPr>
+                </pic:pic>
+              </a:graphicData>
+            </a:graphic>
+            <wp14:sizeRelH relativeFrom="page">
+              <wp14:pctWidth>0</wp14:pctWidth>
+            </wp14:sizeRelH>
+            <wp14:sizeRelV relativeFrom="page">
+              <wp14:pctHeight>0</wp14:pctHeight>
+            </wp14:sizeRelV>
+          </wp:anchor>
+        </w:drawing>
+      </w:r>
+      <w:bookmarkEnd w:id="14"/>
+    </w:p>
+    <w:p/>
+    <w:p/>
+    <w:p/>
+    <w:p>
+      <w:pPr>
+        <w:pStyle w:val="Heading2"/>
+        <w:jc w:val="both"/>
+      </w:pPr>
+      <w:bookmarkStart w:id="15" w:name="_Toc137070149"/>
       <w:r>
         <w:lastRenderedPageBreak/>
+        <w:t>V</w:t>
+      </w:r>
+      <w:r>
+        <w:t xml:space="preserve">4 </w:t>
+      </w:r>
+      <w:r>
+        <w:t>– FR</w:t>
+      </w:r>
+      <w:r>
+        <w:t>4</w:t>
+      </w:r>
+      <w:r>
+        <w:t xml:space="preserve"> – </w:t>
+      </w:r>
+      <w:r>
+        <w:t>Observer</w:t>
+      </w:r>
+      <w:r>
+        <w:t xml:space="preserve"> Pattern</w:t>
+      </w:r>
+      <w:bookmarkEnd w:id="15"/>
+    </w:p>
+    <w:p>
+      <w:pPr>
+        <w:pStyle w:val="Heading3"/>
+        <w:jc w:val="both"/>
+      </w:pPr>
+      <w:bookmarkStart w:id="16" w:name="_Toc137070150"/>
+      <w:r>
+        <w:t>Justification</w:t>
+      </w:r>
+      <w:bookmarkEnd w:id="16"/>
+    </w:p>
+    <w:p>
+      <w:r>
+        <w:t xml:space="preserve">The Observer pattern is a good fit here because we need to inform the Hospital and the GP when a Patient’s Alert Level becomes critical. The Observer pattern allows us to be alerted about other classes when they change, without having to have them tightly linked or dependant on each other. Not only is this a good software design principle, </w:t>
+      </w:r>
+      <w:r>
+        <w:t>but it</w:t>
+      </w:r>
+      <w:r>
+        <w:t xml:space="preserve"> also allows us to simplify the logic and make our code easier to read and understand.</w:t>
+      </w:r>
+    </w:p>
+    <w:p>
+      <w:pPr>
+        <w:pStyle w:val="Heading3"/>
+        <w:jc w:val="both"/>
+      </w:pPr>
+      <w:bookmarkStart w:id="17" w:name="_Toc137070151"/>
+      <w:r>
         <w:t>How It Works</w:t>
       </w:r>
-    </w:p>
-    <w:p>
+      <w:bookmarkEnd w:id="17"/>
+    </w:p>
+    <w:p>
+      <w:pPr>
+        <w:pStyle w:val="ListParagraph"/>
+        <w:numPr>
+          <w:ilvl w:val="0"/>
+          <w:numId w:val="6"/>
+        </w:numPr>
+      </w:pPr>
       <w:r>
         <w:t xml:space="preserve">The </w:t>
       </w:r>
-      <w:bookmarkStart w:id="1" w:name="_Hlk136986836"/>
-      <w:r>
-        <w:rPr>
-          <w:rFonts w:ascii="Source Code Pro Medium" w:hAnsi="Source Code Pro Medium"/>
-          <w:sz w:val="18"/>
-          <w:szCs w:val="18"/>
-        </w:rPr>
-        <w:t>AlertLevelStrategy</w:t>
-      </w:r>
-      <w:r>
-        <w:rPr>
-          <w:sz w:val="18"/>
-          <w:szCs w:val="18"/>
-        </w:rPr>
-        <w:t xml:space="preserve"> </w:t>
-      </w:r>
-      <w:bookmarkEnd w:id="1"/>
-      <w:r>
-        <w:t xml:space="preserve">abstract base class is the common interface for all strategy classes, it defines one method, </w:t>
-      </w:r>
-      <w:r>
-        <w:rPr>
-          <w:rFonts w:ascii="Source Code Pro Medium" w:hAnsi="Source Code Pro Medium"/>
-          <w:sz w:val="18"/>
-          <w:szCs w:val="18"/>
-        </w:rPr>
-        <w:t>calculateAlertLevel</w:t>
-      </w:r>
-      <w:r>
-        <w:t>, the method will be implemented by all the concrete strategy classes and will be used to apply the varying logic between the classes.</w:t>
-      </w:r>
-    </w:p>
-    <w:p>
-      <w:r>
-        <w:t xml:space="preserve">Each disease has its own strategy class, as mentioned above, each class will implement its own </w:t>
-      </w:r>
-      <w:r>
-        <w:rPr>
-          <w:rFonts w:ascii="Source Code Pro Medium" w:hAnsi="Source Code Pro Medium"/>
-          <w:sz w:val="18"/>
-          <w:szCs w:val="18"/>
-        </w:rPr>
-        <w:t>calculateAlertLevel</w:t>
-      </w:r>
-      <w:r>
-        <w:t xml:space="preserve"> </w:t>
-      </w:r>
-      <w:r>
-        <w:t>method. Each implementation of the method will apply the relevant logic to the disease.</w:t>
-      </w:r>
-    </w:p>
-    <w:p>
-      <w:r>
-        <w:t xml:space="preserve">When the primary disease of a Patient is identified, the local variable </w:t>
-      </w:r>
-      <w:r>
-        <w:rPr>
-          <w:rFonts w:ascii="Source Code Pro Medium" w:hAnsi="Source Code Pro Medium"/>
-          <w:sz w:val="18"/>
-          <w:szCs w:val="18"/>
-        </w:rPr>
-        <w:t>AlertLevelStrategy</w:t>
-      </w:r>
-      <w:r>
-        <w:rPr>
-          <w:sz w:val="18"/>
-          <w:szCs w:val="18"/>
-        </w:rPr>
-        <w:t xml:space="preserve"> </w:t>
-      </w:r>
-      <w:r>
-        <w:t xml:space="preserve">is set to the specific instance of the </w:t>
-      </w:r>
-      <w:r>
-        <w:rPr>
-          <w:rFonts w:ascii="Source Code Pro Medium" w:hAnsi="Source Code Pro Medium"/>
-          <w:sz w:val="18"/>
-          <w:szCs w:val="18"/>
-        </w:rPr>
-        <w:t>Strategy</w:t>
-      </w:r>
-      <w:r>
-        <w:rPr>
-          <w:sz w:val="18"/>
-          <w:szCs w:val="18"/>
-        </w:rPr>
-        <w:t xml:space="preserve"> </w:t>
-      </w:r>
-      <w:r>
-        <w:t xml:space="preserve">class for that disease. For instance, if the </w:t>
-      </w:r>
-      <w:r>
-        <w:rPr>
-          <w:rFonts w:ascii="Source Code Pro Medium" w:hAnsi="Source Code Pro Medium"/>
-          <w:sz w:val="18"/>
-          <w:szCs w:val="18"/>
-        </w:rPr>
-        <w:t>Patients</w:t>
-      </w:r>
-      <w:r>
-        <w:rPr>
-          <w:sz w:val="18"/>
-          <w:szCs w:val="18"/>
-        </w:rPr>
-        <w:t xml:space="preserve"> </w:t>
-      </w:r>
-      <w:r>
-        <w:t xml:space="preserve">primary disease was </w:t>
-      </w:r>
-      <w:r>
-        <w:rPr>
-          <w:rFonts w:ascii="Source Code Pro Medium" w:hAnsi="Source Code Pro Medium"/>
-          <w:sz w:val="18"/>
-          <w:szCs w:val="18"/>
-        </w:rPr>
-        <w:t>MadZombieDisease</w:t>
-      </w:r>
-      <w:r>
-        <w:t xml:space="preserve">, then the </w:t>
-      </w:r>
-      <w:r>
-        <w:rPr>
-          <w:rFonts w:ascii="Source Code Pro Medium" w:hAnsi="Source Code Pro Medium"/>
-          <w:sz w:val="18"/>
-          <w:szCs w:val="18"/>
-        </w:rPr>
-        <w:t>AlertLevelStrategy</w:t>
-      </w:r>
-      <w:r>
-        <w:rPr>
-          <w:sz w:val="18"/>
-          <w:szCs w:val="18"/>
-        </w:rPr>
-        <w:t xml:space="preserve"> </w:t>
-      </w:r>
-      <w:r>
-        <w:t xml:space="preserve">variable would be set to </w:t>
-      </w:r>
-      <w:r>
-        <w:rPr>
-          <w:rFonts w:ascii="Source Code Pro Medium" w:hAnsi="Source Code Pro Medium"/>
-          <w:sz w:val="18"/>
-          <w:szCs w:val="18"/>
-        </w:rPr>
-        <w:t>MadZombieDiseaseStrategy</w:t>
-      </w:r>
-      <w:r>
-        <w:t>, allowing the correct logic to be applied when adding vitals.</w:t>
-      </w:r>
-    </w:p>
-    <w:p>
-      <w:r>
-        <w:t xml:space="preserve">Whenever </w:t>
-      </w:r>
-      <w:r>
-        <w:rPr>
-          <w:b/>
-          <w:bCs/>
-        </w:rPr>
-        <w:t>new</w:t>
-      </w:r>
-      <w:r>
-        <w:t xml:space="preserve"> vitals are added to a </w:t>
-      </w:r>
-      <w:r>
-        <w:rPr>
-          <w:rFonts w:ascii="Source Code Pro Medium" w:hAnsi="Source Code Pro Medium"/>
-          <w:sz w:val="18"/>
-          <w:szCs w:val="18"/>
-        </w:rPr>
-        <w:t>Patient</w:t>
-      </w:r>
-      <w:r>
-        <w:t xml:space="preserve">, the system will call the </w:t>
-      </w:r>
-      <w:r>
-        <w:rPr>
-          <w:rFonts w:ascii="Source Code Pro Medium" w:hAnsi="Source Code Pro Medium"/>
-          <w:sz w:val="18"/>
-          <w:szCs w:val="18"/>
-        </w:rPr>
-        <w:t>addVitals</w:t>
-      </w:r>
-      <w:r>
-        <w:rPr>
-          <w:sz w:val="18"/>
-          <w:szCs w:val="18"/>
-        </w:rPr>
-        <w:t xml:space="preserve"> </w:t>
-      </w:r>
-      <w:r>
-        <w:t xml:space="preserve">method, in which there is an internal call to the </w:t>
-      </w:r>
-      <w:r>
-        <w:rPr>
-          <w:rFonts w:ascii="Source Code Pro Medium" w:hAnsi="Source Code Pro Medium"/>
-          <w:sz w:val="18"/>
-          <w:szCs w:val="18"/>
-        </w:rPr>
-        <w:t>calculateAlertLevel</w:t>
-      </w:r>
-      <w:r>
-        <w:t xml:space="preserve"> </w:t>
-      </w:r>
-      <w:r>
-        <w:t xml:space="preserve">method, this will apply the above logic mentioned, and set the </w:t>
-      </w:r>
-      <w:r>
-        <w:rPr>
-          <w:rFonts w:ascii="Source Code Pro Medium" w:hAnsi="Source Code Pro Medium"/>
-          <w:sz w:val="18"/>
-          <w:szCs w:val="18"/>
-        </w:rPr>
-        <w:t>AlertLevelStrategy</w:t>
-      </w:r>
-      <w:r>
-        <w:rPr>
-          <w:sz w:val="18"/>
-          <w:szCs w:val="18"/>
-        </w:rPr>
-        <w:t xml:space="preserve"> </w:t>
-      </w:r>
-      <w:r>
-        <w:t xml:space="preserve">variable to an instance that correlates to the </w:t>
-      </w:r>
-      <w:r>
-        <w:rPr>
-          <w:rFonts w:ascii="Source Code Pro Medium" w:hAnsi="Source Code Pro Medium"/>
-          <w:sz w:val="18"/>
-          <w:szCs w:val="18"/>
-        </w:rPr>
-        <w:t>Patients</w:t>
-      </w:r>
-      <w:r>
-        <w:rPr>
-          <w:sz w:val="18"/>
-          <w:szCs w:val="18"/>
-        </w:rPr>
-        <w:t xml:space="preserve"> </w:t>
-      </w:r>
-      <w:r>
-        <w:t>primary disease.</w:t>
+      <w:r>
+        <w:t>Patient class</w:t>
+      </w:r>
+      <w:r>
+        <w:t xml:space="preserve"> inherits from the Subject class, this is common in the Observer pattern. The Subject class </w:t>
+      </w:r>
+      <w:r>
+        <w:t xml:space="preserve">represents the class(s) that is being observed, this means that when an instance of the Subject abstract base class changes, the Observer classes will be notified (if it is setup correctly). Each Subject class contains a list of observers, in our case, the abstract base class for the Observer pattern is the </w:t>
+      </w:r>
+      <w:r>
+        <w:t>HospitalAlertObserver</w:t>
+      </w:r>
+      <w:r>
+        <w:t>.</w:t>
+      </w:r>
+    </w:p>
+    <w:p>
+      <w:pPr>
+        <w:pStyle w:val="ListParagraph"/>
+        <w:numPr>
+          <w:ilvl w:val="0"/>
+          <w:numId w:val="6"/>
+        </w:numPr>
+      </w:pPr>
+      <w:r>
+        <w:t>When a Patient’s inputted vitals indicate an alert level of red, the Patient class will notify all observers about the critical condition.</w:t>
+      </w:r>
+    </w:p>
+    <w:p>
+      <w:pPr>
+        <w:pStyle w:val="ListParagraph"/>
+        <w:numPr>
+          <w:ilvl w:val="0"/>
+          <w:numId w:val="6"/>
+        </w:numPr>
+      </w:pPr>
+      <w:r>
+        <w:t>From there, each observer will perform a given action, for our scenario we have two observers. The GPNotificationSystemFacade and the HospitalAlertSystemFacade.</w:t>
+      </w:r>
+    </w:p>
+    <w:p>
+      <w:pPr>
+        <w:pStyle w:val="ListParagraph"/>
+        <w:numPr>
+          <w:ilvl w:val="0"/>
+          <w:numId w:val="6"/>
+        </w:numPr>
+      </w:pPr>
+      <w:r>
+        <w:t>The design allows for expansion, there is the inclusion of an unused method to remove observers, as this would be required within a real system. The design of this allows for future code changes with minimal impact. Primarily this heaps to obfuscate the code, as the Patient class does not need to know what each notification does, therefore it makes a lot of sense to remove this logic from the Patient class, as we have done.</w:t>
       </w:r>
     </w:p>
     <w:p>
@@ -1528,168 +3449,274 @@
         <w:pStyle w:val="Heading3"/>
         <w:jc w:val="both"/>
       </w:pPr>
+      <w:bookmarkStart w:id="18" w:name="_Toc137070152"/>
       <w:r>
         <w:t>Git Commits</w:t>
       </w:r>
-    </w:p>
-    <w:p>
-      <w:pPr>
-        <w:jc w:val="both"/>
-      </w:pPr>
-      <w:r>
-        <w:t xml:space="preserve">Implementation of the </w:t>
-      </w:r>
-      <w:r>
-        <w:t>Strategy</w:t>
-      </w:r>
-      <w:r>
-        <w:t xml:space="preserve"> pattern: </w:t>
-      </w:r>
-      <w:r>
-        <w:t>9d6621a</w:t>
-      </w:r>
-      <w:r>
-        <w:t>.</w:t>
-      </w:r>
+      <w:bookmarkEnd w:id="18"/>
+    </w:p>
+    <w:p>
+      <w:pPr>
+        <w:pStyle w:val="NoSpacing"/>
+      </w:pPr>
+      <w:r>
+        <w:t>Basic implementation of the Observer pattern: d1ca855.</w:t>
+      </w:r>
+    </w:p>
+    <w:p>
+      <w:pPr>
+        <w:pStyle w:val="NoSpacing"/>
+      </w:pPr>
+      <w:r>
+        <w:t>Changed variable location for the observer’s vector: 477e18e.</w:t>
+      </w:r>
+    </w:p>
+    <w:p>
+      <w:pPr>
+        <w:pStyle w:val="NoSpacing"/>
+      </w:pPr>
+      <w:r>
+        <w:t>Merge of the FR4 branch into main: 00a76c6.</w:t>
+      </w:r>
+    </w:p>
+    <w:p>
+      <w:pPr>
+        <w:jc w:val="both"/>
+        <w:rPr>
+          <w:noProof/>
+        </w:rPr>
+      </w:pPr>
+    </w:p>
+    <w:p>
+      <w:pPr>
+        <w:jc w:val="both"/>
+        <w:rPr>
+          <w:noProof/>
+        </w:rPr>
+      </w:pPr>
+      <w:r>
+        <w:rPr>
+          <w:noProof/>
+        </w:rPr>
+        <w:t>(See diagram on the next page)</w:t>
+      </w:r>
+    </w:p>
+    <w:p>
+      <w:pPr>
+        <w:jc w:val="both"/>
+        <w:rPr>
+          <w:noProof/>
+        </w:rPr>
+      </w:pPr>
+    </w:p>
+    <w:p>
+      <w:pPr>
+        <w:jc w:val="both"/>
+        <w:rPr>
+          <w:noProof/>
+        </w:rPr>
+      </w:pPr>
+    </w:p>
+    <w:p>
+      <w:pPr>
+        <w:jc w:val="both"/>
+        <w:rPr>
+          <w:noProof/>
+        </w:rPr>
+      </w:pPr>
+    </w:p>
+    <w:p>
+      <w:pPr>
+        <w:jc w:val="both"/>
+        <w:rPr>
+          <w:noProof/>
+        </w:rPr>
+      </w:pPr>
+    </w:p>
+    <w:p>
+      <w:pPr>
+        <w:jc w:val="both"/>
+        <w:rPr>
+          <w:noProof/>
+        </w:rPr>
+      </w:pPr>
+    </w:p>
+    <w:p>
+      <w:pPr>
+        <w:jc w:val="both"/>
+        <w:rPr>
+          <w:noProof/>
+        </w:rPr>
+      </w:pPr>
+    </w:p>
+    <w:p>
+      <w:pPr>
+        <w:jc w:val="both"/>
+        <w:rPr>
+          <w:noProof/>
+        </w:rPr>
+      </w:pPr>
+    </w:p>
+    <w:p>
+      <w:pPr>
+        <w:jc w:val="both"/>
+        <w:rPr>
+          <w:noProof/>
+        </w:rPr>
+      </w:pPr>
+    </w:p>
+    <w:p>
+      <w:pPr>
+        <w:jc w:val="both"/>
+        <w:rPr>
+          <w:noProof/>
+        </w:rPr>
+      </w:pPr>
+    </w:p>
+    <w:p>
+      <w:pPr>
+        <w:jc w:val="both"/>
+        <w:rPr>
+          <w:noProof/>
+        </w:rPr>
+      </w:pPr>
+    </w:p>
+    <w:p>
+      <w:pPr>
+        <w:jc w:val="both"/>
+        <w:rPr>
+          <w:noProof/>
+        </w:rPr>
+      </w:pPr>
+    </w:p>
+    <w:p>
+      <w:pPr>
+        <w:jc w:val="both"/>
+        <w:rPr>
+          <w:noProof/>
+        </w:rPr>
+      </w:pPr>
+    </w:p>
+    <w:p>
+      <w:pPr>
+        <w:jc w:val="both"/>
+        <w:rPr>
+          <w:noProof/>
+        </w:rPr>
+      </w:pPr>
+    </w:p>
+    <w:p>
+      <w:pPr>
+        <w:jc w:val="both"/>
+        <w:rPr>
+          <w:noProof/>
+        </w:rPr>
+      </w:pPr>
+    </w:p>
+    <w:p>
+      <w:pPr>
+        <w:jc w:val="both"/>
+        <w:rPr>
+          <w:noProof/>
+        </w:rPr>
+      </w:pPr>
+    </w:p>
+    <w:p>
+      <w:pPr>
+        <w:jc w:val="both"/>
+        <w:sectPr>
+          <w:footerReference w:type="default" r:id="rId15"/>
+          <w:pgSz w:w="11906" w:h="16838"/>
+          <w:pgMar w:top="720" w:right="720" w:bottom="720" w:left="720" w:header="708" w:footer="708" w:gutter="0"/>
+          <w:pgNumType w:start="0"/>
+          <w:cols w:space="708"/>
+          <w:titlePg/>
+          <w:docGrid w:linePitch="360"/>
+        </w:sectPr>
+      </w:pPr>
     </w:p>
     <w:p>
       <w:pPr>
         <w:pStyle w:val="Heading2"/>
-        <w:jc w:val="both"/>
-      </w:pPr>
-      <w:r>
-        <w:t>V</w:t>
-      </w:r>
-      <w:r>
-        <w:t>3</w:t>
-      </w:r>
-      <w:r>
-        <w:t xml:space="preserve"> – FR</w:t>
-      </w:r>
-      <w:r>
-        <w:t>3</w:t>
-      </w:r>
-      <w:r>
-        <w:t xml:space="preserve"> – </w:t>
-      </w:r>
-      <w:r>
-        <w:t>Composite</w:t>
-      </w:r>
-      <w:r>
-        <w:t xml:space="preserve"> Pattern</w:t>
-      </w:r>
-    </w:p>
-    <w:p>
-      <w:pPr>
-        <w:pStyle w:val="Heading3"/>
-        <w:jc w:val="both"/>
-      </w:pPr>
-      <w:r>
-        <w:t>Justification</w:t>
-      </w:r>
-    </w:p>
-    <w:p>
-      <w:pPr>
-        <w:pStyle w:val="Heading3"/>
-        <w:jc w:val="both"/>
-      </w:pPr>
-      <w:r>
-        <w:t>How It Works</w:t>
-      </w:r>
-    </w:p>
-    <w:p>
-      <w:pPr>
-        <w:pStyle w:val="Heading3"/>
-        <w:jc w:val="both"/>
-      </w:pPr>
-      <w:r>
-        <w:t>Git Commits</w:t>
-      </w:r>
-    </w:p>
-    <w:p/>
-    <w:p>
-      <w:pPr>
-        <w:pStyle w:val="Heading2"/>
-        <w:jc w:val="both"/>
-      </w:pPr>
-      <w:r>
-        <w:t>V</w:t>
-      </w:r>
-      <w:r>
-        <w:t xml:space="preserve">4 </w:t>
-      </w:r>
-      <w:r>
-        <w:t>– FR</w:t>
-      </w:r>
-      <w:r>
-        <w:t>4</w:t>
-      </w:r>
-      <w:r>
-        <w:t xml:space="preserve"> – </w:t>
-      </w:r>
-      <w:r>
-        <w:t>Observer</w:t>
-      </w:r>
-      <w:r>
-        <w:t xml:space="preserve"> Pattern</w:t>
-      </w:r>
-    </w:p>
-    <w:p>
-      <w:pPr>
-        <w:pStyle w:val="Heading3"/>
-        <w:jc w:val="both"/>
-      </w:pPr>
-      <w:r>
-        <w:t>Justification</w:t>
-      </w:r>
-    </w:p>
-    <w:p>
-      <w:pPr>
-        <w:pStyle w:val="Heading3"/>
-        <w:jc w:val="both"/>
-      </w:pPr>
-      <w:r>
-        <w:t>How It Works</w:t>
-      </w:r>
-    </w:p>
-    <w:p>
-      <w:pPr>
-        <w:pStyle w:val="Heading3"/>
-        <w:jc w:val="both"/>
-      </w:pPr>
-      <w:r>
-        <w:t>Git Commits</w:t>
-      </w:r>
-    </w:p>
-    <w:p>
-      <w:pPr>
-        <w:jc w:val="both"/>
-      </w:pPr>
-    </w:p>
-    <w:p>
-      <w:pPr>
-        <w:jc w:val="both"/>
-      </w:pPr>
-    </w:p>
-    <w:p>
-      <w:pPr>
-        <w:jc w:val="both"/>
-      </w:pPr>
-    </w:p>
-    <w:p>
-      <w:pPr>
-        <w:jc w:val="both"/>
-      </w:pPr>
-    </w:p>
-    <w:p>
-      <w:pPr>
-        <w:jc w:val="both"/>
-      </w:pPr>
-    </w:p>
-    <w:p>
-      <w:pPr>
-        <w:jc w:val="both"/>
-      </w:pPr>
+      </w:pPr>
+      <w:bookmarkStart w:id="19" w:name="_Toc137070153"/>
+      <w:r>
+        <w:lastRenderedPageBreak/>
+        <w:t>Completed Diagram</w:t>
+      </w:r>
+      <w:bookmarkEnd w:id="19"/>
+    </w:p>
+    <w:p>
+      <w:pPr>
+        <w:jc w:val="both"/>
+      </w:pPr>
+      <w:r>
+        <w:rPr>
+          <w:noProof/>
+        </w:rPr>
+        <w:drawing>
+          <wp:anchor distT="0" distB="0" distL="114300" distR="114300" simplePos="0" relativeHeight="251662336" behindDoc="0" locked="0" layoutInCell="1" allowOverlap="1" wp14:anchorId="3EEFBC3C" wp14:editId="778D50A4">
+            <wp:simplePos x="0" y="0"/>
+            <wp:positionH relativeFrom="margin">
+              <wp:align>center</wp:align>
+            </wp:positionH>
+            <wp:positionV relativeFrom="paragraph">
+              <wp:posOffset>185420</wp:posOffset>
+            </wp:positionV>
+            <wp:extent cx="10521797" cy="5597719"/>
+            <wp:effectExtent l="0" t="0" r="0" b="3175"/>
+            <wp:wrapSquare wrapText="bothSides"/>
+            <wp:docPr id="923552463" name="Picture 8"/>
+            <wp:cNvGraphicFramePr>
+              <a:graphicFrameLocks xmlns:a="http://schemas.openxmlformats.org/drawingml/2006/main" noChangeAspect="1"/>
+            </wp:cNvGraphicFramePr>
+            <a:graphic xmlns:a="http://schemas.openxmlformats.org/drawingml/2006/main">
+              <a:graphicData uri="http://schemas.openxmlformats.org/drawingml/2006/picture">
+                <pic:pic xmlns:pic="http://schemas.openxmlformats.org/drawingml/2006/picture">
+                  <pic:nvPicPr>
+                    <pic:cNvPr id="0" name="Picture 8"/>
+                    <pic:cNvPicPr>
+                      <a:picLocks noChangeAspect="1" noChangeArrowheads="1"/>
+                    </pic:cNvPicPr>
+                  </pic:nvPicPr>
+                  <pic:blipFill>
+                    <a:blip r:embed="rId16" cstate="print">
+                      <a:extLst>
+                        <a:ext uri="{28A0092B-C50C-407E-A947-70E740481C1C}">
+                          <a14:useLocalDpi xmlns:a14="http://schemas.microsoft.com/office/drawing/2010/main" val="0"/>
+                        </a:ext>
+                      </a:extLst>
+                    </a:blip>
+                    <a:srcRect/>
+                    <a:stretch>
+                      <a:fillRect/>
+                    </a:stretch>
+                  </pic:blipFill>
+                  <pic:spPr bwMode="auto">
+                    <a:xfrm>
+                      <a:off x="0" y="0"/>
+                      <a:ext cx="10521797" cy="5597719"/>
+                    </a:xfrm>
+                    <a:prstGeom prst="rect">
+                      <a:avLst/>
+                    </a:prstGeom>
+                    <a:noFill/>
+                    <a:ln>
+                      <a:noFill/>
+                    </a:ln>
+                  </pic:spPr>
+                </pic:pic>
+              </a:graphicData>
+            </a:graphic>
+            <wp14:sizeRelH relativeFrom="page">
+              <wp14:pctWidth>0</wp14:pctWidth>
+            </wp14:sizeRelH>
+            <wp14:sizeRelV relativeFrom="page">
+              <wp14:pctHeight>0</wp14:pctHeight>
+            </wp14:sizeRelV>
+          </wp:anchor>
+        </w:drawing>
+      </w:r>
     </w:p>
     <w:p>
       <w:pPr>
@@ -1697,8 +3724,8 @@
       </w:pPr>
     </w:p>
     <w:sectPr>
-      <w:pgSz w:w="11906" w:h="16838"/>
-      <w:pgMar w:top="720" w:right="720" w:bottom="720" w:left="720" w:header="708" w:footer="708" w:gutter="0"/>
+      <w:pgSz w:w="16838" w:h="11906" w:orient="landscape"/>
+      <w:pgMar w:top="720" w:right="720" w:bottom="720" w:left="720" w:header="709" w:footer="709" w:gutter="0"/>
       <w:pgNumType w:start="0"/>
       <w:cols w:space="708"/>
       <w:titlePg/>
@@ -1706,6 +3733,66 @@
     </w:sectPr>
   </w:body>
 </w:document>
+</file>
+
+<file path=word/endnotes.xml><?xml version="1.0" encoding="utf-8"?>
+<w:endnotes xmlns:wpc="http://schemas.microsoft.com/office/word/2010/wordprocessingCanvas" xmlns:cx="http://schemas.microsoft.com/office/drawing/2014/chartex" xmlns:cx1="http://schemas.microsoft.com/office/drawing/2015/9/8/chartex" xmlns:cx2="http://schemas.microsoft.com/office/drawing/2015/10/21/chartex" xmlns:cx3="http://schemas.microsoft.com/office/drawing/2016/5/9/chartex" xmlns:cx4="http://schemas.microsoft.com/office/drawing/2016/5/10/chartex" xmlns:cx5="http://schemas.microsoft.com/office/drawing/2016/5/11/chartex" xmlns:cx6="http://schemas.microsoft.com/office/drawing/2016/5/12/chartex" xmlns:cx7="http://schemas.microsoft.com/office/drawing/2016/5/13/chartex" xmlns:cx8="http://schemas.microsoft.com/office/drawing/2016/5/14/chartex" xmlns:mc="http://schemas.openxmlformats.org/markup-compatibility/2006" xmlns:aink="http://schemas.microsoft.com/office/drawing/2016/ink" xmlns:am3d="http://schemas.microsoft.com/office/drawing/2017/model3d" xmlns:o="urn:schemas-microsoft-com:office:office" xmlns:oel="http://schemas.microsoft.com/office/2019/extlst" xmlns:r="http://schemas.openxmlformats.org/officeDocument/2006/relationships" xmlns:m="http://schemas.openxmlformats.org/officeDocument/2006/math" xmlns:v="urn:schemas-microsoft-com:vml" xmlns:wp14="http://schemas.microsoft.com/office/word/2010/wordprocessingDrawing" xmlns:wp="http://schemas.openxmlformats.org/drawingml/2006/wordprocessingDrawing" xmlns:w10="urn:schemas-microsoft-com:office:word" xmlns:w="http://schemas.openxmlformats.org/wordprocessingml/2006/main" xmlns:w14="http://schemas.microsoft.com/office/word/2010/wordml" xmlns:w15="http://schemas.microsoft.com/office/word/2012/wordml" xmlns:w16cex="http://schemas.microsoft.com/office/word/2018/wordml/cex" xmlns:w16cid="http://schemas.microsoft.com/office/word/2016/wordml/cid" xmlns:w16="http://schemas.microsoft.com/office/word/2018/wordml" xmlns:w16du="http://schemas.microsoft.com/office/word/2023/wordml/word16du" xmlns:w16sdtdh="http://schemas.microsoft.com/office/word/2020/wordml/sdtdatahash" xmlns:w16se="http://schemas.microsoft.com/office/word/2015/wordml/symex" xmlns:wpg="http://schemas.microsoft.com/office/word/2010/wordprocessingGroup" xmlns:wpi="http://schemas.microsoft.com/office/word/2010/wordprocessingInk" xmlns:wne="http://schemas.microsoft.com/office/word/2006/wordml" xmlns:wps="http://schemas.microsoft.com/office/word/2010/wordprocessingShape" mc:Ignorable="w14 w15 w16se w16cid w16 w16cex w16sdtdh wp14">
+  <w:endnote w:type="separator" w:id="-1">
+    <w:p>
+      <w:pPr>
+        <w:spacing w:after="0" w:line="240" w:lineRule="auto"/>
+      </w:pPr>
+      <w:r>
+        <w:separator/>
+      </w:r>
+    </w:p>
+  </w:endnote>
+  <w:endnote w:type="continuationSeparator" w:id="0">
+    <w:p>
+      <w:pPr>
+        <w:spacing w:after="0" w:line="240" w:lineRule="auto"/>
+      </w:pPr>
+      <w:r>
+        <w:continuationSeparator/>
+      </w:r>
+    </w:p>
+  </w:endnote>
+</w:endnotes>
+</file>
+
+<file path=word/footer1.xml><?xml version="1.0" encoding="utf-8"?>
+<w:ftr xmlns:wpc="http://schemas.microsoft.com/office/word/2010/wordprocessingCanvas" xmlns:cx="http://schemas.microsoft.com/office/drawing/2014/chartex" xmlns:cx1="http://schemas.microsoft.com/office/drawing/2015/9/8/chartex" xmlns:cx2="http://schemas.microsoft.com/office/drawing/2015/10/21/chartex" xmlns:cx3="http://schemas.microsoft.com/office/drawing/2016/5/9/chartex" xmlns:cx4="http://schemas.microsoft.com/office/drawing/2016/5/10/chartex" xmlns:cx5="http://schemas.microsoft.com/office/drawing/2016/5/11/chartex" xmlns:cx6="http://schemas.microsoft.com/office/drawing/2016/5/12/chartex" xmlns:cx7="http://schemas.microsoft.com/office/drawing/2016/5/13/chartex" xmlns:cx8="http://schemas.microsoft.com/office/drawing/2016/5/14/chartex" xmlns:mc="http://schemas.openxmlformats.org/markup-compatibility/2006" xmlns:aink="http://schemas.microsoft.com/office/drawing/2016/ink" xmlns:am3d="http://schemas.microsoft.com/office/drawing/2017/model3d" xmlns:o="urn:schemas-microsoft-com:office:office" xmlns:oel="http://schemas.microsoft.com/office/2019/extlst" xmlns:r="http://schemas.openxmlformats.org/officeDocument/2006/relationships" xmlns:m="http://schemas.openxmlformats.org/officeDocument/2006/math" xmlns:v="urn:schemas-microsoft-com:vml" xmlns:wp14="http://schemas.microsoft.com/office/word/2010/wordprocessingDrawing" xmlns:wp="http://schemas.openxmlformats.org/drawingml/2006/wordprocessingDrawing" xmlns:w10="urn:schemas-microsoft-com:office:word" xmlns:w="http://schemas.openxmlformats.org/wordprocessingml/2006/main" xmlns:w14="http://schemas.microsoft.com/office/word/2010/wordml" xmlns:w15="http://schemas.microsoft.com/office/word/2012/wordml" xmlns:w16cex="http://schemas.microsoft.com/office/word/2018/wordml/cex" xmlns:w16cid="http://schemas.microsoft.com/office/word/2016/wordml/cid" xmlns:w16="http://schemas.microsoft.com/office/word/2018/wordml" xmlns:w16du="http://schemas.microsoft.com/office/word/2023/wordml/word16du" xmlns:w16sdtdh="http://schemas.microsoft.com/office/word/2020/wordml/sdtdatahash" xmlns:w16se="http://schemas.microsoft.com/office/word/2015/wordml/symex" xmlns:wpg="http://schemas.microsoft.com/office/word/2010/wordprocessingGroup" xmlns:wpi="http://schemas.microsoft.com/office/word/2010/wordprocessingInk" xmlns:wne="http://schemas.microsoft.com/office/word/2006/wordml" xmlns:wps="http://schemas.microsoft.com/office/word/2010/wordprocessingShape" mc:Ignorable="w14 w15 w16se w16cid w16 w16cex w16sdtdh wp14">
+  <w:p>
+    <w:pPr>
+      <w:pStyle w:val="Footer"/>
+    </w:pPr>
+  </w:p>
+</w:ftr>
+</file>
+
+<file path=word/footnotes.xml><?xml version="1.0" encoding="utf-8"?>
+<w:footnotes xmlns:wpc="http://schemas.microsoft.com/office/word/2010/wordprocessingCanvas" xmlns:cx="http://schemas.microsoft.com/office/drawing/2014/chartex" xmlns:cx1="http://schemas.microsoft.com/office/drawing/2015/9/8/chartex" xmlns:cx2="http://schemas.microsoft.com/office/drawing/2015/10/21/chartex" xmlns:cx3="http://schemas.microsoft.com/office/drawing/2016/5/9/chartex" xmlns:cx4="http://schemas.microsoft.com/office/drawing/2016/5/10/chartex" xmlns:cx5="http://schemas.microsoft.com/office/drawing/2016/5/11/chartex" xmlns:cx6="http://schemas.microsoft.com/office/drawing/2016/5/12/chartex" xmlns:cx7="http://schemas.microsoft.com/office/drawing/2016/5/13/chartex" xmlns:cx8="http://schemas.microsoft.com/office/drawing/2016/5/14/chartex" xmlns:mc="http://schemas.openxmlformats.org/markup-compatibility/2006" xmlns:aink="http://schemas.microsoft.com/office/drawing/2016/ink" xmlns:am3d="http://schemas.microsoft.com/office/drawing/2017/model3d" xmlns:o="urn:schemas-microsoft-com:office:office" xmlns:oel="http://schemas.microsoft.com/office/2019/extlst" xmlns:r="http://schemas.openxmlformats.org/officeDocument/2006/relationships" xmlns:m="http://schemas.openxmlformats.org/officeDocument/2006/math" xmlns:v="urn:schemas-microsoft-com:vml" xmlns:wp14="http://schemas.microsoft.com/office/word/2010/wordprocessingDrawing" xmlns:wp="http://schemas.openxmlformats.org/drawingml/2006/wordprocessingDrawing" xmlns:w10="urn:schemas-microsoft-com:office:word" xmlns:w="http://schemas.openxmlformats.org/wordprocessingml/2006/main" xmlns:w14="http://schemas.microsoft.com/office/word/2010/wordml" xmlns:w15="http://schemas.microsoft.com/office/word/2012/wordml" xmlns:w16cex="http://schemas.microsoft.com/office/word/2018/wordml/cex" xmlns:w16cid="http://schemas.microsoft.com/office/word/2016/wordml/cid" xmlns:w16="http://schemas.microsoft.com/office/word/2018/wordml" xmlns:w16du="http://schemas.microsoft.com/office/word/2023/wordml/word16du" xmlns:w16sdtdh="http://schemas.microsoft.com/office/word/2020/wordml/sdtdatahash" xmlns:w16se="http://schemas.microsoft.com/office/word/2015/wordml/symex" xmlns:wpg="http://schemas.microsoft.com/office/word/2010/wordprocessingGroup" xmlns:wpi="http://schemas.microsoft.com/office/word/2010/wordprocessingInk" xmlns:wne="http://schemas.microsoft.com/office/word/2006/wordml" xmlns:wps="http://schemas.microsoft.com/office/word/2010/wordprocessingShape" mc:Ignorable="w14 w15 w16se w16cid w16 w16cex w16sdtdh wp14">
+  <w:footnote w:type="separator" w:id="-1">
+    <w:p>
+      <w:pPr>
+        <w:spacing w:after="0" w:line="240" w:lineRule="auto"/>
+      </w:pPr>
+      <w:r>
+        <w:separator/>
+      </w:r>
+    </w:p>
+  </w:footnote>
+  <w:footnote w:type="continuationSeparator" w:id="0">
+    <w:p>
+      <w:pPr>
+        <w:spacing w:after="0" w:line="240" w:lineRule="auto"/>
+      </w:pPr>
+      <w:r>
+        <w:continuationSeparator/>
+      </w:r>
+    </w:p>
+  </w:footnote>
+</w:footnotes>
 </file>
 
 <file path=word/numbering.xml><?xml version="1.0" encoding="utf-8"?>
@@ -1800,6 +3887,92 @@
     </w:lvl>
   </w:abstractNum>
   <w:abstractNum w:abstractNumId="1" w15:restartNumberingAfterBreak="0">
+    <w:nsid w:val="134155E9"/>
+    <w:multiLevelType w:val="hybridMultilevel"/>
+    <w:tmpl w:val="4C3C239A"/>
+    <w:lvl w:ilvl="0" w:tplc="0C09000F">
+      <w:start w:val="1"/>
+      <w:numFmt w:val="decimal"/>
+      <w:lvlText w:val="%1."/>
+      <w:lvlJc w:val="left"/>
+      <w:pPr>
+        <w:ind w:left="720" w:hanging="360"/>
+      </w:pPr>
+    </w:lvl>
+    <w:lvl w:ilvl="1" w:tplc="0C090019" w:tentative="1">
+      <w:start w:val="1"/>
+      <w:numFmt w:val="lowerLetter"/>
+      <w:lvlText w:val="%2."/>
+      <w:lvlJc w:val="left"/>
+      <w:pPr>
+        <w:ind w:left="1440" w:hanging="360"/>
+      </w:pPr>
+    </w:lvl>
+    <w:lvl w:ilvl="2" w:tplc="0C09001B" w:tentative="1">
+      <w:start w:val="1"/>
+      <w:numFmt w:val="lowerRoman"/>
+      <w:lvlText w:val="%3."/>
+      <w:lvlJc w:val="right"/>
+      <w:pPr>
+        <w:ind w:left="2160" w:hanging="180"/>
+      </w:pPr>
+    </w:lvl>
+    <w:lvl w:ilvl="3" w:tplc="0C09000F" w:tentative="1">
+      <w:start w:val="1"/>
+      <w:numFmt w:val="decimal"/>
+      <w:lvlText w:val="%4."/>
+      <w:lvlJc w:val="left"/>
+      <w:pPr>
+        <w:ind w:left="2880" w:hanging="360"/>
+      </w:pPr>
+    </w:lvl>
+    <w:lvl w:ilvl="4" w:tplc="0C090019" w:tentative="1">
+      <w:start w:val="1"/>
+      <w:numFmt w:val="lowerLetter"/>
+      <w:lvlText w:val="%5."/>
+      <w:lvlJc w:val="left"/>
+      <w:pPr>
+        <w:ind w:left="3600" w:hanging="360"/>
+      </w:pPr>
+    </w:lvl>
+    <w:lvl w:ilvl="5" w:tplc="0C09001B" w:tentative="1">
+      <w:start w:val="1"/>
+      <w:numFmt w:val="lowerRoman"/>
+      <w:lvlText w:val="%6."/>
+      <w:lvlJc w:val="right"/>
+      <w:pPr>
+        <w:ind w:left="4320" w:hanging="180"/>
+      </w:pPr>
+    </w:lvl>
+    <w:lvl w:ilvl="6" w:tplc="0C09000F" w:tentative="1">
+      <w:start w:val="1"/>
+      <w:numFmt w:val="decimal"/>
+      <w:lvlText w:val="%7."/>
+      <w:lvlJc w:val="left"/>
+      <w:pPr>
+        <w:ind w:left="5040" w:hanging="360"/>
+      </w:pPr>
+    </w:lvl>
+    <w:lvl w:ilvl="7" w:tplc="0C090019" w:tentative="1">
+      <w:start w:val="1"/>
+      <w:numFmt w:val="lowerLetter"/>
+      <w:lvlText w:val="%8."/>
+      <w:lvlJc w:val="left"/>
+      <w:pPr>
+        <w:ind w:left="5760" w:hanging="360"/>
+      </w:pPr>
+    </w:lvl>
+    <w:lvl w:ilvl="8" w:tplc="0C09001B" w:tentative="1">
+      <w:start w:val="1"/>
+      <w:numFmt w:val="lowerRoman"/>
+      <w:lvlText w:val="%9."/>
+      <w:lvlJc w:val="right"/>
+      <w:pPr>
+        <w:ind w:left="6480" w:hanging="180"/>
+      </w:pPr>
+    </w:lvl>
+  </w:abstractNum>
+  <w:abstractNum w:abstractNumId="2" w15:restartNumberingAfterBreak="0">
     <w:nsid w:val="32CF679E"/>
     <w:multiLevelType w:val="hybridMultilevel"/>
     <w:tmpl w:val="9D28B0EC"/>
@@ -1888,7 +4061,93 @@
       </w:pPr>
     </w:lvl>
   </w:abstractNum>
-  <w:abstractNum w:abstractNumId="2" w15:restartNumberingAfterBreak="0">
+  <w:abstractNum w:abstractNumId="3" w15:restartNumberingAfterBreak="0">
+    <w:nsid w:val="43A5527C"/>
+    <w:multiLevelType w:val="hybridMultilevel"/>
+    <w:tmpl w:val="54F4829E"/>
+    <w:lvl w:ilvl="0" w:tplc="0C09000F">
+      <w:start w:val="1"/>
+      <w:numFmt w:val="decimal"/>
+      <w:lvlText w:val="%1."/>
+      <w:lvlJc w:val="left"/>
+      <w:pPr>
+        <w:ind w:left="720" w:hanging="360"/>
+      </w:pPr>
+    </w:lvl>
+    <w:lvl w:ilvl="1" w:tplc="0C090019" w:tentative="1">
+      <w:start w:val="1"/>
+      <w:numFmt w:val="lowerLetter"/>
+      <w:lvlText w:val="%2."/>
+      <w:lvlJc w:val="left"/>
+      <w:pPr>
+        <w:ind w:left="1440" w:hanging="360"/>
+      </w:pPr>
+    </w:lvl>
+    <w:lvl w:ilvl="2" w:tplc="0C09001B" w:tentative="1">
+      <w:start w:val="1"/>
+      <w:numFmt w:val="lowerRoman"/>
+      <w:lvlText w:val="%3."/>
+      <w:lvlJc w:val="right"/>
+      <w:pPr>
+        <w:ind w:left="2160" w:hanging="180"/>
+      </w:pPr>
+    </w:lvl>
+    <w:lvl w:ilvl="3" w:tplc="0C09000F" w:tentative="1">
+      <w:start w:val="1"/>
+      <w:numFmt w:val="decimal"/>
+      <w:lvlText w:val="%4."/>
+      <w:lvlJc w:val="left"/>
+      <w:pPr>
+        <w:ind w:left="2880" w:hanging="360"/>
+      </w:pPr>
+    </w:lvl>
+    <w:lvl w:ilvl="4" w:tplc="0C090019" w:tentative="1">
+      <w:start w:val="1"/>
+      <w:numFmt w:val="lowerLetter"/>
+      <w:lvlText w:val="%5."/>
+      <w:lvlJc w:val="left"/>
+      <w:pPr>
+        <w:ind w:left="3600" w:hanging="360"/>
+      </w:pPr>
+    </w:lvl>
+    <w:lvl w:ilvl="5" w:tplc="0C09001B" w:tentative="1">
+      <w:start w:val="1"/>
+      <w:numFmt w:val="lowerRoman"/>
+      <w:lvlText w:val="%6."/>
+      <w:lvlJc w:val="right"/>
+      <w:pPr>
+        <w:ind w:left="4320" w:hanging="180"/>
+      </w:pPr>
+    </w:lvl>
+    <w:lvl w:ilvl="6" w:tplc="0C09000F" w:tentative="1">
+      <w:start w:val="1"/>
+      <w:numFmt w:val="decimal"/>
+      <w:lvlText w:val="%7."/>
+      <w:lvlJc w:val="left"/>
+      <w:pPr>
+        <w:ind w:left="5040" w:hanging="360"/>
+      </w:pPr>
+    </w:lvl>
+    <w:lvl w:ilvl="7" w:tplc="0C090019" w:tentative="1">
+      <w:start w:val="1"/>
+      <w:numFmt w:val="lowerLetter"/>
+      <w:lvlText w:val="%8."/>
+      <w:lvlJc w:val="left"/>
+      <w:pPr>
+        <w:ind w:left="5760" w:hanging="360"/>
+      </w:pPr>
+    </w:lvl>
+    <w:lvl w:ilvl="8" w:tplc="0C09001B" w:tentative="1">
+      <w:start w:val="1"/>
+      <w:numFmt w:val="lowerRoman"/>
+      <w:lvlText w:val="%9."/>
+      <w:lvlJc w:val="right"/>
+      <w:pPr>
+        <w:ind w:left="6480" w:hanging="180"/>
+      </w:pPr>
+    </w:lvl>
+  </w:abstractNum>
+  <w:abstractNum w:abstractNumId="4" w15:restartNumberingAfterBreak="0">
     <w:nsid w:val="52A67A71"/>
     <w:multiLevelType w:val="hybridMultilevel"/>
     <w:tmpl w:val="D64E0A84"/>
@@ -1977,7 +4236,7 @@
       </w:pPr>
     </w:lvl>
   </w:abstractNum>
-  <w:abstractNum w:abstractNumId="3" w15:restartNumberingAfterBreak="0">
+  <w:abstractNum w:abstractNumId="5" w15:restartNumberingAfterBreak="0">
     <w:nsid w:val="55765D8C"/>
     <w:multiLevelType w:val="multilevel"/>
     <w:tmpl w:val="0C09001F"/>
@@ -2064,16 +4323,22 @@
     </w:lvl>
   </w:abstractNum>
   <w:num w:numId="1" w16cid:durableId="1852795846">
-    <w:abstractNumId w:val="2"/>
+    <w:abstractNumId w:val="4"/>
   </w:num>
   <w:num w:numId="2" w16cid:durableId="1082147566">
     <w:abstractNumId w:val="0"/>
   </w:num>
   <w:num w:numId="3" w16cid:durableId="32269801">
-    <w:abstractNumId w:val="3"/>
+    <w:abstractNumId w:val="5"/>
   </w:num>
   <w:num w:numId="4" w16cid:durableId="969358948">
+    <w:abstractNumId w:val="2"/>
+  </w:num>
+  <w:num w:numId="5" w16cid:durableId="1301767141">
     <w:abstractNumId w:val="1"/>
+  </w:num>
+  <w:num w:numId="6" w16cid:durableId="979768716">
+    <w:abstractNumId w:val="3"/>
   </w:num>
 </w:numbering>
 </file>
@@ -2650,6 +4915,135 @@
       <w:contextualSpacing/>
     </w:pPr>
   </w:style>
+  <w:style w:type="paragraph" w:styleId="TOCHeading">
+    <w:name w:val="TOC Heading"/>
+    <w:basedOn w:val="Heading1"/>
+    <w:next w:val="Normal"/>
+    <w:uiPriority w:val="39"/>
+    <w:unhideWhenUsed/>
+    <w:qFormat/>
+    <w:rsid w:val="00C75B5B"/>
+    <w:pPr>
+      <w:outlineLvl w:val="9"/>
+    </w:pPr>
+    <w:rPr>
+      <w:color w:val="2F5496" w:themeColor="accent1" w:themeShade="BF"/>
+      <w:kern w:val="0"/>
+      <w:lang w:val="en-US"/>
+      <w14:ligatures w14:val="none"/>
+    </w:rPr>
+  </w:style>
+  <w:style w:type="paragraph" w:styleId="TOC2">
+    <w:name w:val="toc 2"/>
+    <w:basedOn w:val="Normal"/>
+    <w:next w:val="Normal"/>
+    <w:autoRedefine/>
+    <w:uiPriority w:val="39"/>
+    <w:unhideWhenUsed/>
+    <w:rsid w:val="00C75B5B"/>
+    <w:pPr>
+      <w:spacing w:after="100"/>
+      <w:ind w:left="220"/>
+    </w:pPr>
+    <w:rPr>
+      <w:rFonts w:eastAsiaTheme="minorEastAsia" w:cs="Times New Roman"/>
+      <w:kern w:val="0"/>
+      <w:lang w:val="en-US"/>
+      <w14:ligatures w14:val="none"/>
+    </w:rPr>
+  </w:style>
+  <w:style w:type="paragraph" w:styleId="TOC1">
+    <w:name w:val="toc 1"/>
+    <w:basedOn w:val="Normal"/>
+    <w:next w:val="Normal"/>
+    <w:autoRedefine/>
+    <w:uiPriority w:val="39"/>
+    <w:unhideWhenUsed/>
+    <w:rsid w:val="00C75B5B"/>
+    <w:pPr>
+      <w:spacing w:after="100"/>
+    </w:pPr>
+    <w:rPr>
+      <w:rFonts w:eastAsiaTheme="minorEastAsia" w:cs="Times New Roman"/>
+      <w:kern w:val="0"/>
+      <w:lang w:val="en-US"/>
+      <w14:ligatures w14:val="none"/>
+    </w:rPr>
+  </w:style>
+  <w:style w:type="paragraph" w:styleId="TOC3">
+    <w:name w:val="toc 3"/>
+    <w:basedOn w:val="Normal"/>
+    <w:next w:val="Normal"/>
+    <w:autoRedefine/>
+    <w:uiPriority w:val="39"/>
+    <w:unhideWhenUsed/>
+    <w:rsid w:val="00C75B5B"/>
+    <w:pPr>
+      <w:spacing w:after="100"/>
+      <w:ind w:left="440"/>
+    </w:pPr>
+    <w:rPr>
+      <w:rFonts w:eastAsiaTheme="minorEastAsia" w:cs="Times New Roman"/>
+      <w:kern w:val="0"/>
+      <w:lang w:val="en-US"/>
+      <w14:ligatures w14:val="none"/>
+    </w:rPr>
+  </w:style>
+  <w:style w:type="character" w:styleId="Hyperlink">
+    <w:name w:val="Hyperlink"/>
+    <w:basedOn w:val="DefaultParagraphFont"/>
+    <w:uiPriority w:val="99"/>
+    <w:unhideWhenUsed/>
+    <w:rsid w:val="00C75B5B"/>
+    <w:rPr>
+      <w:color w:val="0563C1" w:themeColor="hyperlink"/>
+      <w:u w:val="single"/>
+    </w:rPr>
+  </w:style>
+  <w:style w:type="paragraph" w:styleId="Header">
+    <w:name w:val="header"/>
+    <w:basedOn w:val="Normal"/>
+    <w:link w:val="HeaderChar"/>
+    <w:uiPriority w:val="99"/>
+    <w:unhideWhenUsed/>
+    <w:rsid w:val="00C75B5B"/>
+    <w:pPr>
+      <w:tabs>
+        <w:tab w:val="center" w:pos="4513"/>
+        <w:tab w:val="right" w:pos="9026"/>
+      </w:tabs>
+      <w:spacing w:after="0" w:line="240" w:lineRule="auto"/>
+    </w:pPr>
+  </w:style>
+  <w:style w:type="character" w:customStyle="1" w:styleId="HeaderChar">
+    <w:name w:val="Header Char"/>
+    <w:basedOn w:val="DefaultParagraphFont"/>
+    <w:link w:val="Header"/>
+    <w:uiPriority w:val="99"/>
+    <w:rsid w:val="00C75B5B"/>
+  </w:style>
+  <w:style w:type="paragraph" w:styleId="Footer">
+    <w:name w:val="footer"/>
+    <w:basedOn w:val="Normal"/>
+    <w:link w:val="FooterChar"/>
+    <w:uiPriority w:val="99"/>
+    <w:unhideWhenUsed/>
+    <w:rsid w:val="00C75B5B"/>
+    <w:pPr>
+      <w:tabs>
+        <w:tab w:val="center" w:pos="4513"/>
+        <w:tab w:val="right" w:pos="9026"/>
+      </w:tabs>
+      <w:spacing w:after="0" w:line="240" w:lineRule="auto"/>
+    </w:pPr>
+  </w:style>
+  <w:style w:type="character" w:customStyle="1" w:styleId="FooterChar">
+    <w:name w:val="Footer Char"/>
+    <w:basedOn w:val="DefaultParagraphFont"/>
+    <w:link w:val="Footer"/>
+    <w:uiPriority w:val="99"/>
+    <w:rsid w:val="00C75B5B"/>
+  </w:style>
 </w:styles>
 </file>
 

</xml_diff>